<commit_message>
updating cv again :)
</commit_message>
<xml_diff>
--- a/downloads/Robert_CV.docx
+++ b/downloads/Robert_CV.docx
@@ -1,6 +1,6 @@
 
 <file path=word/document.xml><?xml version="1.0" encoding="utf-8"?>
-<w:document xmlns:wpc="http://schemas.microsoft.com/office/word/2010/wordprocessingCanvas" xmlns:cx="http://schemas.microsoft.com/office/drawing/2014/chartex" xmlns:cx1="http://schemas.microsoft.com/office/drawing/2015/9/8/chartex" xmlns:cx2="http://schemas.microsoft.com/office/drawing/2015/10/21/chartex" xmlns:cx3="http://schemas.microsoft.com/office/drawing/2016/5/9/chartex" xmlns:cx4="http://schemas.microsoft.com/office/drawing/2016/5/10/chartex" xmlns:cx5="http://schemas.microsoft.com/office/drawing/2016/5/11/chartex" xmlns:cx6="http://schemas.microsoft.com/office/drawing/2016/5/12/chartex" xmlns:cx7="http://schemas.microsoft.com/office/drawing/2016/5/13/chartex" xmlns:cx8="http://schemas.microsoft.com/office/drawing/2016/5/14/chartex" xmlns:mc="http://schemas.openxmlformats.org/markup-compatibility/2006" xmlns:aink="http://schemas.microsoft.com/office/drawing/2016/ink" xmlns:am3d="http://schemas.microsoft.com/office/drawing/2017/model3d" xmlns:o="urn:schemas-microsoft-com:office:office" xmlns:r="http://schemas.openxmlformats.org/officeDocument/2006/relationships" xmlns:m="http://schemas.openxmlformats.org/officeDocument/2006/math" xmlns:v="urn:schemas-microsoft-com:vml" xmlns:wp14="http://schemas.microsoft.com/office/word/2010/wordprocessingDrawing" xmlns:wp="http://schemas.openxmlformats.org/drawingml/2006/wordprocessingDrawing" xmlns:w10="urn:schemas-microsoft-com:office:word" xmlns:w="http://schemas.openxmlformats.org/wordprocessingml/2006/main" xmlns:w14="http://schemas.microsoft.com/office/word/2010/wordml" xmlns:w15="http://schemas.microsoft.com/office/word/2012/wordml" xmlns:w16cex="http://schemas.microsoft.com/office/word/2018/wordml/cex" xmlns:w16cid="http://schemas.microsoft.com/office/word/2016/wordml/cid" xmlns:w16="http://schemas.microsoft.com/office/word/2018/wordml" xmlns:w16sdtdh="http://schemas.microsoft.com/office/word/2020/wordml/sdtdatahash" xmlns:w16se="http://schemas.microsoft.com/office/word/2015/wordml/symex" xmlns:wpg="http://schemas.microsoft.com/office/word/2010/wordprocessingGroup" xmlns:wpi="http://schemas.microsoft.com/office/word/2010/wordprocessingInk" xmlns:wne="http://schemas.microsoft.com/office/word/2006/wordml" xmlns:wps="http://schemas.microsoft.com/office/word/2010/wordprocessingShape" mc:Ignorable="w14 w15 w16se w16cid w16 w16cex w16sdtdh wp14">
+<w:document xmlns:wpc="http://schemas.microsoft.com/office/word/2010/wordprocessingCanvas" xmlns:cx="http://schemas.microsoft.com/office/drawing/2014/chartex" xmlns:cx1="http://schemas.microsoft.com/office/drawing/2015/9/8/chartex" xmlns:cx2="http://schemas.microsoft.com/office/drawing/2015/10/21/chartex" xmlns:cx3="http://schemas.microsoft.com/office/drawing/2016/5/9/chartex" xmlns:cx4="http://schemas.microsoft.com/office/drawing/2016/5/10/chartex" xmlns:cx5="http://schemas.microsoft.com/office/drawing/2016/5/11/chartex" xmlns:cx6="http://schemas.microsoft.com/office/drawing/2016/5/12/chartex" xmlns:cx7="http://schemas.microsoft.com/office/drawing/2016/5/13/chartex" xmlns:cx8="http://schemas.microsoft.com/office/drawing/2016/5/14/chartex" xmlns:mc="http://schemas.openxmlformats.org/markup-compatibility/2006" xmlns:aink="http://schemas.microsoft.com/office/drawing/2016/ink" xmlns:am3d="http://schemas.microsoft.com/office/drawing/2017/model3d" xmlns:o="urn:schemas-microsoft-com:office:office" xmlns:oel="http://schemas.microsoft.com/office/2019/extlst" xmlns:r="http://schemas.openxmlformats.org/officeDocument/2006/relationships" xmlns:m="http://schemas.openxmlformats.org/officeDocument/2006/math" xmlns:v="urn:schemas-microsoft-com:vml" xmlns:wp14="http://schemas.microsoft.com/office/word/2010/wordprocessingDrawing" xmlns:wp="http://schemas.openxmlformats.org/drawingml/2006/wordprocessingDrawing" xmlns:w10="urn:schemas-microsoft-com:office:word" xmlns:w="http://schemas.openxmlformats.org/wordprocessingml/2006/main" xmlns:w14="http://schemas.microsoft.com/office/word/2010/wordml" xmlns:w15="http://schemas.microsoft.com/office/word/2012/wordml" xmlns:w16cex="http://schemas.microsoft.com/office/word/2018/wordml/cex" xmlns:w16cid="http://schemas.microsoft.com/office/word/2016/wordml/cid" xmlns:w16="http://schemas.microsoft.com/office/word/2018/wordml" xmlns:w16sdtdh="http://schemas.microsoft.com/office/word/2020/wordml/sdtdatahash" xmlns:w16se="http://schemas.microsoft.com/office/word/2015/wordml/symex" xmlns:wpg="http://schemas.microsoft.com/office/word/2010/wordprocessingGroup" xmlns:wpi="http://schemas.microsoft.com/office/word/2010/wordprocessingInk" xmlns:wne="http://schemas.microsoft.com/office/word/2006/wordml" xmlns:wps="http://schemas.microsoft.com/office/word/2010/wordprocessingShape" mc:Ignorable="w14 w15 w16se w16cid w16 w16cex w16sdtdh wp14">
   <w:body>
     <w:tbl>
       <w:tblPr>
@@ -79,7 +79,6 @@
                 <w:showingPlcHdr/>
                 <w15:appearance w15:val="hidden"/>
               </w:sdtPr>
-              <w:sdtEndPr/>
               <w:sdtContent>
                 <w:r>
                   <w:t>·</w:t>
@@ -114,7 +113,6 @@
                 <w:showingPlcHdr/>
                 <w15:appearance w15:val="hidden"/>
               </w:sdtPr>
-              <w:sdtEndPr/>
               <w:sdtContent>
                 <w:r>
                   <w:t>·</w:t>
@@ -144,7 +142,6 @@
                 <w:showingPlcHdr/>
                 <w15:appearance w15:val="hidden"/>
               </w:sdtPr>
-              <w:sdtEndPr/>
               <w:sdtContent>
                 <w:r>
                   <w:t>·</w:t>
@@ -174,7 +171,6 @@
                 <w:showingPlcHdr/>
                 <w15:appearance w15:val="hidden"/>
               </w:sdtPr>
-              <w:sdtEndPr/>
               <w:sdtContent>
                 <w:r>
                   <w:t>·</w:t>
@@ -261,7 +257,6 @@
           <w:showingPlcHdr/>
           <w15:appearance w15:val="hidden"/>
         </w:sdtPr>
-        <w:sdtEndPr/>
         <w:sdtContent>
           <w:r>
             <w:t>Experience</w:t>
@@ -304,7 +299,13 @@
               <w:outlineLvl w:val="2"/>
             </w:pPr>
             <w:r>
-              <w:t>OCTOBER 2020</w:t>
+              <w:t xml:space="preserve">March </w:t>
+            </w:r>
+            <w:r>
+              <w:t>202</w:t>
+            </w:r>
+            <w:r>
+              <w:t>2</w:t>
             </w:r>
             <w:r>
               <w:t xml:space="preserve"> – </w:t>
@@ -320,7 +321,7 @@
               <w:outlineLvl w:val="1"/>
             </w:pPr>
             <w:r>
-              <w:t>senior full-stack dEveloper</w:t>
+              <w:t>Technical Lead</w:t>
             </w:r>
             <w:r>
               <w:t xml:space="preserve">, </w:t>
@@ -342,27 +343,48 @@
               <w:jc w:val="both"/>
             </w:pPr>
             <w:r>
-              <w:t xml:space="preserve">Work as a </w:t>
-            </w:r>
-            <w:r>
-              <w:t>Senior F</w:t>
-            </w:r>
-            <w:r>
-              <w:t>ull-stack web developer, building, improving and mainta</w:t>
-            </w:r>
-            <w:r>
-              <w:t>i</w:t>
-            </w:r>
-            <w:r>
-              <w:t xml:space="preserve">ning portal (member site) and </w:t>
+              <w:t xml:space="preserve">Work as </w:t>
+            </w:r>
+            <w:r>
+              <w:rPr>
+                <w:b/>
+                <w:bCs/>
+              </w:rPr>
+              <w:t>Tech Lead</w:t>
+            </w:r>
+            <w:r>
+              <w:t>,</w:t>
+            </w:r>
+            <w:r>
+              <w:t xml:space="preserve"> </w:t>
+            </w:r>
+            <w:r>
+              <w:rPr>
+                <w:b/>
+              </w:rPr>
+              <w:t>maintaining</w:t>
+            </w:r>
+            <w:r>
+              <w:t xml:space="preserve"> (requirement files, </w:t>
             </w:r>
             <w:proofErr w:type="spellStart"/>
             <w:r>
-              <w:t>backoffice</w:t>
+              <w:t>npm</w:t>
             </w:r>
             <w:proofErr w:type="spellEnd"/>
             <w:r>
-              <w:t xml:space="preserve"> (company site).</w:t>
+              <w:t xml:space="preserve"> packages, </w:t>
+            </w:r>
+            <w:proofErr w:type="spellStart"/>
+            <w:r>
+              <w:t>ect</w:t>
+            </w:r>
+            <w:proofErr w:type="spellEnd"/>
+            <w:r>
+              <w:t>)</w:t>
+            </w:r>
+            <w:r>
+              <w:t xml:space="preserve"> and improving the way team work on our code base.</w:t>
             </w:r>
           </w:p>
           <w:p>
@@ -375,41 +397,33 @@
               <w:jc w:val="both"/>
             </w:pPr>
             <w:r>
-              <w:t xml:space="preserve">Developing App using </w:t>
+              <w:t xml:space="preserve">Introducing new technologies to team as </w:t>
             </w:r>
             <w:r>
               <w:rPr>
                 <w:b/>
                 <w:bCs/>
               </w:rPr>
-              <w:t>React.js</w:t>
-            </w:r>
-            <w:r>
-              <w:t xml:space="preserve">, </w:t>
-            </w:r>
+              <w:t>Golang</w:t>
+            </w:r>
+            <w:r>
+              <w:t xml:space="preserve"> and </w:t>
+            </w:r>
+            <w:proofErr w:type="spellStart"/>
             <w:r>
               <w:rPr>
                 <w:b/>
                 <w:bCs/>
               </w:rPr>
-              <w:t>Node.js</w:t>
-            </w:r>
-            <w:r>
-              <w:t xml:space="preserve">, and </w:t>
-            </w:r>
+              <w:t>NextJs</w:t>
+            </w:r>
+            <w:proofErr w:type="spellEnd"/>
             <w:r>
               <w:rPr>
                 <w:b/>
                 <w:bCs/>
               </w:rPr>
-              <w:t>Django Rest Framework</w:t>
-            </w:r>
-            <w:r>
-              <w:rPr>
-                <w:b/>
-                <w:bCs/>
-              </w:rPr>
-              <w:t xml:space="preserve"> (Python)</w:t>
+              <w:t>.</w:t>
             </w:r>
           </w:p>
           <w:p>
@@ -422,23 +436,39 @@
               <w:jc w:val="both"/>
             </w:pPr>
             <w:r>
+              <w:t xml:space="preserve">Help </w:t>
+            </w:r>
+            <w:r>
               <w:rPr>
+                <w:b/>
+              </w:rPr>
+              <w:t>T</w:t>
+            </w:r>
+            <w:r>
+              <w:rPr>
+                <w:b/>
                 <w:bCs/>
               </w:rPr>
-              <w:t>Collaborate and doing Integration with 3</w:t>
+              <w:t>ranslating</w:t>
+            </w:r>
+            <w:r>
+              <w:t xml:space="preserve"> and </w:t>
             </w:r>
             <w:r>
               <w:rPr>
-                <w:bCs/>
-                <w:vertAlign w:val="superscript"/>
+                <w:b/>
               </w:rPr>
-              <w:t>rd</w:t>
+              <w:t>D</w:t>
             </w:r>
             <w:r>
               <w:rPr>
+                <w:b/>
                 <w:bCs/>
               </w:rPr>
-              <w:t xml:space="preserve"> party developer.</w:t>
+              <w:t>esigning</w:t>
+            </w:r>
+            <w:r>
+              <w:t xml:space="preserve"> system as business needs.</w:t>
             </w:r>
           </w:p>
           <w:p>
@@ -451,77 +481,63 @@
               <w:jc w:val="both"/>
             </w:pPr>
             <w:r>
-              <w:t xml:space="preserve">Tech stack following, </w:t>
+              <w:t xml:space="preserve">Finding way to improve the </w:t>
             </w:r>
             <w:r>
               <w:rPr>
                 <w:b/>
                 <w:bCs/>
               </w:rPr>
-              <w:t>RabbitMQ</w:t>
-            </w:r>
-            <w:r>
-              <w:t xml:space="preserve"> for async process, </w:t>
+              <w:t xml:space="preserve">Developer </w:t>
             </w:r>
             <w:r>
               <w:rPr>
                 <w:b/>
                 <w:bCs/>
               </w:rPr>
-              <w:t>Celery</w:t>
-            </w:r>
-            <w:r>
-              <w:t xml:space="preserve"> for system scheduler, </w:t>
-            </w:r>
-            <w:proofErr w:type="spellStart"/>
+              <w:t>E</w:t>
+            </w:r>
             <w:r>
               <w:rPr>
                 <w:b/>
                 <w:bCs/>
               </w:rPr>
-              <w:t>Postgresql</w:t>
-            </w:r>
-            <w:proofErr w:type="spellEnd"/>
-            <w:r>
-              <w:t xml:space="preserve"> for DB, and </w:t>
+              <w:t>xperience</w:t>
+            </w:r>
+            <w:r>
+              <w:t xml:space="preserve"> by introducing or creating new </w:t>
+            </w:r>
+            <w:r>
+              <w:rPr>
+                <w:b/>
+              </w:rPr>
+              <w:t>M</w:t>
             </w:r>
             <w:r>
               <w:rPr>
                 <w:b/>
                 <w:bCs/>
               </w:rPr>
-              <w:t>Material UI</w:t>
-            </w:r>
-            <w:r>
-              <w:t xml:space="preserve"> with React (</w:t>
+              <w:t>odules</w:t>
+            </w:r>
+            <w:r>
+              <w:t>/</w:t>
+            </w:r>
+            <w:r>
+              <w:rPr>
+                <w:b/>
+              </w:rPr>
+              <w:t>L</w:t>
             </w:r>
             <w:r>
               <w:rPr>
                 <w:b/>
                 <w:bCs/>
               </w:rPr>
-              <w:t>Redux</w:t>
-            </w:r>
-            <w:r>
-              <w:t xml:space="preserve">, Hook, Helmet, </w:t>
-            </w:r>
-            <w:r>
-              <w:rPr>
-                <w:b/>
-                <w:bCs/>
-              </w:rPr>
-              <w:t>i18n</w:t>
-            </w:r>
-            <w:r>
-              <w:t xml:space="preserve">, </w:t>
-            </w:r>
-            <w:proofErr w:type="spellStart"/>
-            <w:r>
-              <w:t>ect</w:t>
-            </w:r>
-            <w:proofErr w:type="spellEnd"/>
-            <w:r>
-              <w:t>).</w:t>
+              <w:t>ibraries</w:t>
+            </w:r>
+            <w:r>
+              <w:t>.</w:t>
             </w:r>
           </w:p>
           <w:p>
@@ -534,32 +550,27 @@
               <w:jc w:val="both"/>
             </w:pPr>
             <w:r>
-              <w:t xml:space="preserve">Leading team for Frontend development (doing POC, designing architecture, SEO), </w:t>
+              <w:t xml:space="preserve">Defining </w:t>
             </w:r>
             <w:r>
               <w:rPr>
                 <w:b/>
                 <w:bCs/>
               </w:rPr>
-              <w:t>collaborate with PO and Project Manager</w:t>
-            </w:r>
-            <w:r>
-              <w:t xml:space="preserve"> to improve system (features, performance, </w:t>
-            </w:r>
-            <w:proofErr w:type="spellStart"/>
-            <w:r>
-              <w:t>ect</w:t>
-            </w:r>
-            <w:proofErr w:type="spellEnd"/>
-            <w:r>
-              <w:t xml:space="preserve">) and doing </w:t>
+              <w:t>standards</w:t>
+            </w:r>
+            <w:r>
+              <w:t xml:space="preserve"> and </w:t>
             </w:r>
             <w:r>
               <w:rPr>
                 <w:b/>
                 <w:bCs/>
               </w:rPr>
-              <w:t>Code Review</w:t>
+              <w:t>structure</w:t>
+            </w:r>
+            <w:r>
+              <w:t xml:space="preserve"> that are used on all of the code base.</w:t>
             </w:r>
           </w:p>
           <w:p>
@@ -572,89 +583,74 @@
               <w:jc w:val="both"/>
             </w:pPr>
             <w:r>
-              <w:t>Work as a team of 10 (</w:t>
-            </w:r>
+              <w:t xml:space="preserve">Developing App using </w:t>
+            </w:r>
+            <w:proofErr w:type="spellStart"/>
             <w:r>
               <w:rPr>
                 <w:b/>
                 <w:bCs/>
               </w:rPr>
-              <w:t>Scrum</w:t>
-            </w:r>
-            <w:r>
-              <w:t xml:space="preserve">) with </w:t>
-            </w:r>
-            <w:r>
-              <w:t>1 UI/UX, 1 lead, 2 front-end</w:t>
+              <w:t>NextJs</w:t>
+            </w:r>
+            <w:proofErr w:type="spellEnd"/>
+            <w:r>
+              <w:t xml:space="preserve"> (</w:t>
+            </w:r>
+            <w:r>
+              <w:rPr>
+                <w:b/>
+                <w:bCs/>
+              </w:rPr>
+              <w:t>React</w:t>
+            </w:r>
+            <w:r>
+              <w:rPr>
+                <w:b/>
+                <w:bCs/>
+              </w:rPr>
+              <w:t>)</w:t>
             </w:r>
             <w:r>
               <w:t xml:space="preserve">, </w:t>
             </w:r>
             <w:r>
-              <w:t>2</w:t>
-            </w:r>
-            <w:r>
-              <w:t xml:space="preserve"> backend</w:t>
-            </w:r>
-            <w:r>
-              <w:t xml:space="preserve">, 3 </w:t>
-            </w:r>
-            <w:proofErr w:type="spellStart"/>
-            <w:r>
-              <w:t>fullstack</w:t>
-            </w:r>
-            <w:proofErr w:type="spellEnd"/>
-            <w:r>
-              <w:t xml:space="preserve"> and 1 QA, with </w:t>
-            </w:r>
-            <w:r>
-              <w:t>3</w:t>
-            </w:r>
-            <w:r>
-              <w:t xml:space="preserve"> week-sprints.</w:t>
-            </w:r>
-          </w:p>
-          <w:p>
-            <w:pPr>
-              <w:jc w:val="both"/>
-            </w:pPr>
-          </w:p>
-          <w:p>
-            <w:pPr>
-              <w:pStyle w:val="Heading3"/>
-              <w:contextualSpacing w:val="0"/>
-              <w:outlineLvl w:val="2"/>
-            </w:pPr>
-            <w:r>
-              <w:t>OCTOBER 2019</w:t>
-            </w:r>
-            <w:r>
-              <w:t xml:space="preserve"> – </w:t>
-            </w:r>
-            <w:r>
-              <w:t>NOVEMBER 2020</w:t>
-            </w:r>
-          </w:p>
-          <w:p>
-            <w:pPr>
-              <w:pStyle w:val="Heading2"/>
-              <w:contextualSpacing w:val="0"/>
-              <w:outlineLvl w:val="1"/>
-            </w:pPr>
-            <w:r>
-              <w:t>Middle</w:t>
-            </w:r>
-            <w:r>
-              <w:t xml:space="preserve"> Software dEveloper</w:t>
-            </w:r>
-            <w:r>
-              <w:t xml:space="preserve">, </w:t>
-            </w:r>
-            <w:r>
               <w:rPr>
-                <w:b w:val="0"/>
+                <w:b/>
+                <w:bCs/>
               </w:rPr>
-              <w:t>Xuenn Private Limited</w:t>
+              <w:t>Node.js</w:t>
+            </w:r>
+            <w:r>
+              <w:rPr>
+                <w:b/>
+                <w:bCs/>
+              </w:rPr>
+              <w:t>, Golang (Fiber)</w:t>
+            </w:r>
+            <w:r>
+              <w:t xml:space="preserve">, and </w:t>
+            </w:r>
+            <w:r>
+              <w:rPr>
+                <w:b/>
+                <w:bCs/>
+              </w:rPr>
+              <w:t>Django Rest Framework</w:t>
+            </w:r>
+            <w:r>
+              <w:rPr>
+                <w:b/>
+                <w:bCs/>
+              </w:rPr>
+              <w:t xml:space="preserve"> (Python)</w:t>
+            </w:r>
+            <w:r>
+              <w:rPr>
+                <w:b/>
+                <w:bCs/>
+              </w:rPr>
+              <w:t>.</w:t>
             </w:r>
           </w:p>
           <w:p>
@@ -667,10 +663,60 @@
               <w:jc w:val="both"/>
             </w:pPr>
             <w:r>
-              <w:t xml:space="preserve">Work as a full-stack </w:t>
-            </w:r>
-            <w:r>
-              <w:t>web developer, mainly working on creating new app.</w:t>
+              <w:t xml:space="preserve">Work as a </w:t>
+            </w:r>
+            <w:r>
+              <w:rPr>
+                <w:b/>
+                <w:bCs/>
+              </w:rPr>
+              <w:t>team of 1</w:t>
+            </w:r>
+            <w:r>
+              <w:rPr>
+                <w:b/>
+                <w:bCs/>
+              </w:rPr>
+              <w:t>2</w:t>
+            </w:r>
+            <w:r>
+              <w:t xml:space="preserve"> (</w:t>
+            </w:r>
+            <w:r>
+              <w:rPr>
+                <w:b/>
+                <w:bCs/>
+              </w:rPr>
+              <w:t>Scrum</w:t>
+            </w:r>
+            <w:r>
+              <w:t xml:space="preserve">) with </w:t>
+            </w:r>
+            <w:r>
+              <w:t>2</w:t>
+            </w:r>
+            <w:r>
+              <w:t xml:space="preserve"> UI/UX, 2 front-end, 2 backend, </w:t>
+            </w:r>
+            <w:r>
+              <w:t>4</w:t>
+            </w:r>
+            <w:r>
+              <w:t xml:space="preserve"> f</w:t>
+            </w:r>
+            <w:proofErr w:type="spellStart"/>
+            <w:r>
+              <w:t>ullstack</w:t>
+            </w:r>
+            <w:proofErr w:type="spellEnd"/>
+            <w:r>
+              <w:t xml:space="preserve"> and </w:t>
+            </w:r>
+            <w:r>
+              <w:t>2</w:t>
+            </w:r>
+            <w:r>
+              <w:t xml:space="preserve"> QA, with 3 week-sprints.</w:t>
             </w:r>
           </w:p>
           <w:p>
@@ -683,62 +729,107 @@
               <w:jc w:val="both"/>
             </w:pPr>
             <w:r>
-              <w:t>Work as a team of 7 (Scrum) with 3 front-end, 3 backend and 1 QA, with 2 week-sprints.</w:t>
-            </w:r>
-          </w:p>
-          <w:p>
-            <w:pPr>
-              <w:pStyle w:val="ListParagraph"/>
-              <w:numPr>
-                <w:ilvl w:val="0"/>
-                <w:numId w:val="27"/>
-              </w:numPr>
-              <w:jc w:val="both"/>
-            </w:pPr>
-            <w:r>
-              <w:t>Developing App using Vue.js, ASP.NET Core Web API</w:t>
-            </w:r>
-          </w:p>
-          <w:p>
-            <w:pPr>
-              <w:pStyle w:val="ListParagraph"/>
-              <w:numPr>
-                <w:ilvl w:val="0"/>
-                <w:numId w:val="27"/>
-              </w:numPr>
-              <w:jc w:val="both"/>
-            </w:pPr>
-            <w:r>
-              <w:t xml:space="preserve">Using technology like </w:t>
+              <w:t xml:space="preserve">Leading the team to move all old </w:t>
+            </w:r>
+            <w:r>
+              <w:rPr>
+                <w:b/>
+              </w:rPr>
+              <w:t>R</w:t>
+            </w:r>
+            <w:r>
+              <w:rPr>
+                <w:b/>
+                <w:bCs/>
+              </w:rPr>
+              <w:t>eact</w:t>
+            </w:r>
+            <w:r>
+              <w:t xml:space="preserve"> project</w:t>
+            </w:r>
+            <w:r>
+              <w:t>s</w:t>
+            </w:r>
+            <w:r>
+              <w:t xml:space="preserve"> to </w:t>
             </w:r>
             <w:proofErr w:type="spellStart"/>
             <w:r>
-              <w:t>SignalR</w:t>
+              <w:rPr>
+                <w:b/>
+                <w:bCs/>
+              </w:rPr>
+              <w:t>NextJs</w:t>
             </w:r>
             <w:proofErr w:type="spellEnd"/>
             <w:r>
-              <w:t xml:space="preserve"> for real time dashboard, i18n for translation, </w:t>
-            </w:r>
-            <w:proofErr w:type="spellStart"/>
-            <w:r>
-              <w:t>Vuetify</w:t>
-            </w:r>
-            <w:proofErr w:type="spellEnd"/>
-            <w:r>
-              <w:t xml:space="preserve"> for front-end.</w:t>
-            </w:r>
-          </w:p>
-          <w:p>
-            <w:pPr>
-              <w:pStyle w:val="ListParagraph"/>
-              <w:numPr>
-                <w:ilvl w:val="0"/>
-                <w:numId w:val="27"/>
-              </w:numPr>
-              <w:jc w:val="both"/>
-            </w:pPr>
-            <w:r>
-              <w:t>Leading team for frontend development.</w:t>
+              <w:t xml:space="preserve">, and </w:t>
+            </w:r>
+            <w:r>
+              <w:rPr>
+                <w:b/>
+                <w:bCs/>
+              </w:rPr>
+              <w:t>Django</w:t>
+            </w:r>
+            <w:r>
+              <w:t xml:space="preserve"> projects to </w:t>
+            </w:r>
+            <w:r>
+              <w:rPr>
+                <w:b/>
+                <w:bCs/>
+              </w:rPr>
+              <w:t>Golang</w:t>
+            </w:r>
+            <w:r>
+              <w:t xml:space="preserve"> (</w:t>
+            </w:r>
+            <w:r>
+              <w:rPr>
+                <w:b/>
+                <w:bCs/>
+              </w:rPr>
+              <w:t>Fiber</w:t>
+            </w:r>
+            <w:r>
+              <w:t>)</w:t>
+            </w:r>
+            <w:r>
+              <w:t xml:space="preserve">, and by doing it </w:t>
+            </w:r>
+            <w:r>
+              <w:rPr>
+                <w:b/>
+                <w:bCs/>
+              </w:rPr>
+              <w:t>improving developer experience</w:t>
+            </w:r>
+            <w:r>
+              <w:t xml:space="preserve">, </w:t>
+            </w:r>
+            <w:r>
+              <w:rPr>
+                <w:b/>
+                <w:bCs/>
+              </w:rPr>
+              <w:t>speed up development</w:t>
+            </w:r>
+            <w:r>
+              <w:t xml:space="preserve">, </w:t>
+            </w:r>
+            <w:r>
+              <w:t>opening more room for more advanced features to be added (</w:t>
+            </w:r>
+            <w:r>
+              <w:rPr>
+                <w:b/>
+                <w:bCs/>
+              </w:rPr>
+              <w:t>removing technical limitations</w:t>
+            </w:r>
+            <w:r>
+              <w:t xml:space="preserve">) </w:t>
             </w:r>
           </w:p>
           <w:p>
@@ -754,13 +845,13 @@
               <w:outlineLvl w:val="2"/>
             </w:pPr>
             <w:r>
-              <w:t>March 2016</w:t>
+              <w:t>OCTOBER 2020</w:t>
             </w:r>
             <w:r>
               <w:t xml:space="preserve"> – </w:t>
             </w:r>
             <w:r>
-              <w:t>Now</w:t>
+              <w:t>March 2022</w:t>
             </w:r>
           </w:p>
           <w:p>
@@ -770,19 +861,16 @@
               <w:outlineLvl w:val="1"/>
             </w:pPr>
             <w:r>
-              <w:t>FULL-STACK</w:t>
-            </w:r>
-            <w:r>
-              <w:t xml:space="preserve"> Developer</w:t>
+              <w:t>senior full-stack dEveloper</w:t>
             </w:r>
             <w:r>
               <w:t xml:space="preserve">, </w:t>
             </w:r>
             <w:r>
               <w:rPr>
-                <w:rStyle w:val="SubtleReference"/>
+                <w:b w:val="0"/>
               </w:rPr>
-              <w:t>Freelance</w:t>
+              <w:t>pt. jaya agung teknologi</w:t>
             </w:r>
           </w:p>
           <w:p>
@@ -795,7 +883,15 @@
               <w:jc w:val="both"/>
             </w:pPr>
             <w:r>
-              <w:t>My clients vary from a person, academic institution, to company.</w:t>
+              <w:t xml:space="preserve">Work as a Senior Full-stack web developer, building, improving and maintaining portal (member site) and </w:t>
+            </w:r>
+            <w:proofErr w:type="spellStart"/>
+            <w:r>
+              <w:t>backoffice</w:t>
+            </w:r>
+            <w:proofErr w:type="spellEnd"/>
+            <w:r>
+              <w:t xml:space="preserve"> (company site).</w:t>
             </w:r>
           </w:p>
           <w:p>
@@ -808,19 +904,41 @@
               <w:jc w:val="both"/>
             </w:pPr>
             <w:r>
-              <w:t>Utilize the most suitable technology</w:t>
-            </w:r>
-            <w:r>
-              <w:t xml:space="preserve"> and programming language</w:t>
-            </w:r>
-            <w:r>
-              <w:t xml:space="preserve"> for the projects</w:t>
-            </w:r>
-            <w:r>
-              <w:t xml:space="preserve"> (Node.js, Vue, .Net, PHP)</w:t>
-            </w:r>
-            <w:r>
-              <w:t>.</w:t>
+              <w:t xml:space="preserve">Developing App using </w:t>
+            </w:r>
+            <w:r>
+              <w:rPr>
+                <w:b/>
+                <w:bCs/>
+              </w:rPr>
+              <w:t>React.js</w:t>
+            </w:r>
+            <w:r>
+              <w:t xml:space="preserve">, </w:t>
+            </w:r>
+            <w:r>
+              <w:rPr>
+                <w:b/>
+                <w:bCs/>
+              </w:rPr>
+              <w:t>Node.js</w:t>
+            </w:r>
+            <w:r>
+              <w:t xml:space="preserve">, and </w:t>
+            </w:r>
+            <w:r>
+              <w:rPr>
+                <w:b/>
+                <w:bCs/>
+              </w:rPr>
+              <w:t>Django Rest Framework</w:t>
+            </w:r>
+            <w:r>
+              <w:rPr>
+                <w:b/>
+                <w:bCs/>
+              </w:rPr>
+              <w:t xml:space="preserve"> (Python)</w:t>
             </w:r>
           </w:p>
           <w:p>
@@ -833,7 +951,23 @@
               <w:jc w:val="both"/>
             </w:pPr>
             <w:r>
-              <w:t>SDLC also vary from Waterfall, Scrum, to UCD.</w:t>
+              <w:rPr>
+                <w:bCs/>
+              </w:rPr>
+              <w:t>Collaborate and doing Integration with 3</w:t>
+            </w:r>
+            <w:r>
+              <w:rPr>
+                <w:bCs/>
+                <w:vertAlign w:val="superscript"/>
+              </w:rPr>
+              <w:t>rd</w:t>
+            </w:r>
+            <w:r>
+              <w:rPr>
+                <w:bCs/>
+              </w:rPr>
+              <w:t xml:space="preserve"> party developer.</w:t>
             </w:r>
           </w:p>
           <w:p>
@@ -846,7 +980,77 @@
               <w:jc w:val="both"/>
             </w:pPr>
             <w:r>
-              <w:t>As a full-stack I do Requirement gathering, Analyze the process, Diagrams, Implementation, UAT, maintenance.</w:t>
+              <w:t xml:space="preserve">Tech stack following, </w:t>
+            </w:r>
+            <w:r>
+              <w:rPr>
+                <w:b/>
+                <w:bCs/>
+              </w:rPr>
+              <w:t>RabbitMQ</w:t>
+            </w:r>
+            <w:r>
+              <w:t xml:space="preserve"> for async process, </w:t>
+            </w:r>
+            <w:r>
+              <w:rPr>
+                <w:b/>
+                <w:bCs/>
+              </w:rPr>
+              <w:t>Celery</w:t>
+            </w:r>
+            <w:r>
+              <w:t xml:space="preserve"> for system scheduler, </w:t>
+            </w:r>
+            <w:proofErr w:type="spellStart"/>
+            <w:r>
+              <w:rPr>
+                <w:b/>
+                <w:bCs/>
+              </w:rPr>
+              <w:t>Postgresql</w:t>
+            </w:r>
+            <w:proofErr w:type="spellEnd"/>
+            <w:r>
+              <w:t xml:space="preserve"> for DB, and </w:t>
+            </w:r>
+            <w:r>
+              <w:rPr>
+                <w:b/>
+                <w:bCs/>
+              </w:rPr>
+              <w:t>Material UI</w:t>
+            </w:r>
+            <w:r>
+              <w:t xml:space="preserve"> with React (</w:t>
+            </w:r>
+            <w:r>
+              <w:rPr>
+                <w:b/>
+                <w:bCs/>
+              </w:rPr>
+              <w:t>Redux</w:t>
+            </w:r>
+            <w:r>
+              <w:t xml:space="preserve">, Hook, Helmet, </w:t>
+            </w:r>
+            <w:r>
+              <w:rPr>
+                <w:b/>
+                <w:bCs/>
+              </w:rPr>
+              <w:t>i18n</w:t>
+            </w:r>
+            <w:r>
+              <w:t xml:space="preserve">, </w:t>
+            </w:r>
+            <w:proofErr w:type="spellStart"/>
+            <w:r>
+              <w:t>ect</w:t>
+            </w:r>
+            <w:proofErr w:type="spellEnd"/>
+            <w:r>
+              <w:t>).</w:t>
             </w:r>
           </w:p>
           <w:p>
@@ -859,21 +1063,63 @@
               <w:jc w:val="both"/>
             </w:pPr>
             <w:r>
-              <w:t xml:space="preserve">I never and </w:t>
-            </w:r>
-            <w:r>
-              <w:t>will n</w:t>
-            </w:r>
-            <w:r>
-              <w:t xml:space="preserve">ever try to deliver an </w:t>
-            </w:r>
-            <w:proofErr w:type="gramStart"/>
-            <w:r>
-              <w:t>unfinished products</w:t>
-            </w:r>
-            <w:proofErr w:type="gramEnd"/>
-            <w:r>
-              <w:t>, I won’t be able to sleep.</w:t>
+              <w:t xml:space="preserve">Leading team for Frontend development (doing POC, designing architecture, SEO), </w:t>
+            </w:r>
+            <w:r>
+              <w:rPr>
+                <w:b/>
+                <w:bCs/>
+              </w:rPr>
+              <w:t>collaborate with PO and Project Manager</w:t>
+            </w:r>
+            <w:r>
+              <w:t xml:space="preserve"> to improve system (features, performance, </w:t>
+            </w:r>
+            <w:proofErr w:type="spellStart"/>
+            <w:r>
+              <w:t>ect</w:t>
+            </w:r>
+            <w:proofErr w:type="spellEnd"/>
+            <w:r>
+              <w:t xml:space="preserve">) and doing </w:t>
+            </w:r>
+            <w:r>
+              <w:rPr>
+                <w:b/>
+                <w:bCs/>
+              </w:rPr>
+              <w:t>Code Review</w:t>
+            </w:r>
+          </w:p>
+          <w:p>
+            <w:pPr>
+              <w:pStyle w:val="ListParagraph"/>
+              <w:numPr>
+                <w:ilvl w:val="0"/>
+                <w:numId w:val="27"/>
+              </w:numPr>
+              <w:jc w:val="both"/>
+            </w:pPr>
+            <w:r>
+              <w:t>Work as a team of 10 (</w:t>
+            </w:r>
+            <w:r>
+              <w:rPr>
+                <w:b/>
+                <w:bCs/>
+              </w:rPr>
+              <w:t>Scrum</w:t>
+            </w:r>
+            <w:r>
+              <w:t xml:space="preserve">) with 1 UI/UX, 1 lead, 2 front-end, 2 backend, 3 </w:t>
+            </w:r>
+            <w:proofErr w:type="spellStart"/>
+            <w:r>
+              <w:t>fullstack</w:t>
+            </w:r>
+            <w:proofErr w:type="spellEnd"/>
+            <w:r>
+              <w:t xml:space="preserve"> and 1 QA, with 3 week-sprints.</w:t>
             </w:r>
           </w:p>
           <w:p>
@@ -888,7 +1134,269 @@
               <w:outlineLvl w:val="2"/>
             </w:pPr>
             <w:r>
+              <w:t>OCTOBER 2019</w:t>
+            </w:r>
+            <w:r>
+              <w:t xml:space="preserve"> – </w:t>
+            </w:r>
+            <w:r>
+              <w:t>NOVEMBER 2020</w:t>
+            </w:r>
+          </w:p>
+          <w:p>
+            <w:pPr>
+              <w:pStyle w:val="Heading2"/>
+              <w:contextualSpacing w:val="0"/>
+              <w:outlineLvl w:val="1"/>
+            </w:pPr>
+            <w:r>
+              <w:t>Middle</w:t>
+            </w:r>
+            <w:r>
+              <w:t xml:space="preserve"> Software dEveloper</w:t>
+            </w:r>
+            <w:r>
+              <w:t xml:space="preserve">, </w:t>
+            </w:r>
+            <w:r>
+              <w:rPr>
+                <w:b w:val="0"/>
+              </w:rPr>
+              <w:t>Xuenn Private Limited</w:t>
+            </w:r>
+          </w:p>
+          <w:p>
+            <w:pPr>
+              <w:pStyle w:val="ListParagraph"/>
+              <w:numPr>
+                <w:ilvl w:val="0"/>
+                <w:numId w:val="27"/>
+              </w:numPr>
+              <w:jc w:val="both"/>
+            </w:pPr>
+            <w:r>
               <w:lastRenderedPageBreak/>
+              <w:t xml:space="preserve">Work as a full-stack </w:t>
+            </w:r>
+            <w:r>
+              <w:t>web developer, mainly working on creating new app.</w:t>
+            </w:r>
+          </w:p>
+          <w:p>
+            <w:pPr>
+              <w:pStyle w:val="ListParagraph"/>
+              <w:numPr>
+                <w:ilvl w:val="0"/>
+                <w:numId w:val="27"/>
+              </w:numPr>
+              <w:jc w:val="both"/>
+            </w:pPr>
+            <w:r>
+              <w:t>Work as a team of 7 (Scrum) with 3 front-end, 3 backend and 1 QA, with 2 week-sprints.</w:t>
+            </w:r>
+          </w:p>
+          <w:p>
+            <w:pPr>
+              <w:pStyle w:val="ListParagraph"/>
+              <w:numPr>
+                <w:ilvl w:val="0"/>
+                <w:numId w:val="27"/>
+              </w:numPr>
+              <w:jc w:val="both"/>
+            </w:pPr>
+            <w:r>
+              <w:t>Developing App using Vue.js, ASP.NET Core Web API</w:t>
+            </w:r>
+          </w:p>
+          <w:p>
+            <w:pPr>
+              <w:pStyle w:val="ListParagraph"/>
+              <w:numPr>
+                <w:ilvl w:val="0"/>
+                <w:numId w:val="27"/>
+              </w:numPr>
+              <w:jc w:val="both"/>
+            </w:pPr>
+            <w:r>
+              <w:t xml:space="preserve">Using technology like </w:t>
+            </w:r>
+            <w:proofErr w:type="spellStart"/>
+            <w:r>
+              <w:t>SignalR</w:t>
+            </w:r>
+            <w:proofErr w:type="spellEnd"/>
+            <w:r>
+              <w:t xml:space="preserve"> for real time dashboard, i18n for translation, </w:t>
+            </w:r>
+            <w:proofErr w:type="spellStart"/>
+            <w:r>
+              <w:t>Vuetify</w:t>
+            </w:r>
+            <w:proofErr w:type="spellEnd"/>
+            <w:r>
+              <w:t xml:space="preserve"> for front-end.</w:t>
+            </w:r>
+          </w:p>
+          <w:p>
+            <w:pPr>
+              <w:pStyle w:val="ListParagraph"/>
+              <w:numPr>
+                <w:ilvl w:val="0"/>
+                <w:numId w:val="27"/>
+              </w:numPr>
+              <w:jc w:val="both"/>
+            </w:pPr>
+            <w:r>
+              <w:t>Leading team for frontend development.</w:t>
+            </w:r>
+          </w:p>
+          <w:p>
+            <w:pPr>
+              <w:pStyle w:val="ListParagraph"/>
+              <w:jc w:val="both"/>
+            </w:pPr>
+          </w:p>
+          <w:p>
+            <w:pPr>
+              <w:pStyle w:val="Heading3"/>
+              <w:contextualSpacing w:val="0"/>
+              <w:outlineLvl w:val="2"/>
+            </w:pPr>
+            <w:r>
+              <w:t>March 2016</w:t>
+            </w:r>
+            <w:r>
+              <w:t xml:space="preserve"> – </w:t>
+            </w:r>
+            <w:r>
+              <w:t>Now</w:t>
+            </w:r>
+          </w:p>
+          <w:p>
+            <w:pPr>
+              <w:pStyle w:val="Heading2"/>
+              <w:contextualSpacing w:val="0"/>
+              <w:outlineLvl w:val="1"/>
+            </w:pPr>
+            <w:r>
+              <w:t>FULL-STACK</w:t>
+            </w:r>
+            <w:r>
+              <w:t xml:space="preserve"> Developer</w:t>
+            </w:r>
+            <w:r>
+              <w:t xml:space="preserve">, </w:t>
+            </w:r>
+            <w:r>
+              <w:rPr>
+                <w:rStyle w:val="SubtleReference"/>
+              </w:rPr>
+              <w:t>Freelance</w:t>
+            </w:r>
+          </w:p>
+          <w:p>
+            <w:pPr>
+              <w:pStyle w:val="ListParagraph"/>
+              <w:numPr>
+                <w:ilvl w:val="0"/>
+                <w:numId w:val="27"/>
+              </w:numPr>
+              <w:jc w:val="both"/>
+            </w:pPr>
+            <w:r>
+              <w:t>My clients vary from a person, academic institution, to company.</w:t>
+            </w:r>
+          </w:p>
+          <w:p>
+            <w:pPr>
+              <w:pStyle w:val="ListParagraph"/>
+              <w:numPr>
+                <w:ilvl w:val="0"/>
+                <w:numId w:val="27"/>
+              </w:numPr>
+              <w:jc w:val="both"/>
+            </w:pPr>
+            <w:r>
+              <w:t>Utilize the most suitable technology</w:t>
+            </w:r>
+            <w:r>
+              <w:t xml:space="preserve"> and programming language</w:t>
+            </w:r>
+            <w:r>
+              <w:t xml:space="preserve"> for the projects</w:t>
+            </w:r>
+            <w:r>
+              <w:t xml:space="preserve"> (Node.js, Vue, .Net, PHP)</w:t>
+            </w:r>
+            <w:r>
+              <w:t>.</w:t>
+            </w:r>
+          </w:p>
+          <w:p>
+            <w:pPr>
+              <w:pStyle w:val="ListParagraph"/>
+              <w:numPr>
+                <w:ilvl w:val="0"/>
+                <w:numId w:val="27"/>
+              </w:numPr>
+              <w:jc w:val="both"/>
+            </w:pPr>
+            <w:r>
+              <w:t>SDLC also vary from Waterfall, Scrum, to UCD.</w:t>
+            </w:r>
+          </w:p>
+          <w:p>
+            <w:pPr>
+              <w:pStyle w:val="ListParagraph"/>
+              <w:numPr>
+                <w:ilvl w:val="0"/>
+                <w:numId w:val="27"/>
+              </w:numPr>
+              <w:jc w:val="both"/>
+            </w:pPr>
+            <w:r>
+              <w:t>As a full-stack I do Requirement gathering, Analyze the process, Diagrams, Implementation, UAT, maintenance.</w:t>
+            </w:r>
+          </w:p>
+          <w:p>
+            <w:pPr>
+              <w:pStyle w:val="ListParagraph"/>
+              <w:numPr>
+                <w:ilvl w:val="0"/>
+                <w:numId w:val="27"/>
+              </w:numPr>
+              <w:jc w:val="both"/>
+            </w:pPr>
+            <w:r>
+              <w:t xml:space="preserve">I never and </w:t>
+            </w:r>
+            <w:r>
+              <w:t>will n</w:t>
+            </w:r>
+            <w:r>
+              <w:t xml:space="preserve">ever try to deliver an </w:t>
+            </w:r>
+            <w:proofErr w:type="gramStart"/>
+            <w:r>
+              <w:t>unfinished products</w:t>
+            </w:r>
+            <w:proofErr w:type="gramEnd"/>
+            <w:r>
+              <w:t>, I won’t be able to sleep.</w:t>
+            </w:r>
+          </w:p>
+          <w:p>
+            <w:pPr>
+              <w:jc w:val="both"/>
+            </w:pPr>
+          </w:p>
+          <w:p>
+            <w:pPr>
+              <w:pStyle w:val="Heading3"/>
+              <w:contextualSpacing w:val="0"/>
+              <w:outlineLvl w:val="2"/>
+            </w:pPr>
+            <w:r>
               <w:t>october</w:t>
             </w:r>
             <w:r>
@@ -1039,7 +1547,6 @@
         <w:showingPlcHdr/>
         <w15:appearance w15:val="hidden"/>
       </w:sdtPr>
-      <w:sdtEndPr/>
       <w:sdtContent>
         <w:p>
           <w:pPr>
@@ -1538,6 +2045,7 @@
               </w:numPr>
             </w:pPr>
             <w:r>
+              <w:lastRenderedPageBreak/>
               <w:t xml:space="preserve">Work as </w:t>
             </w:r>
             <w:r>
@@ -1782,7 +2290,6 @@
               </w:numPr>
             </w:pPr>
             <w:r>
-              <w:lastRenderedPageBreak/>
               <w:t>Internal website for IT employee activities management</w:t>
             </w:r>
             <w:r>
@@ -2152,7 +2659,7 @@
 </file>
 
 <file path=word/endnotes.xml><?xml version="1.0" encoding="utf-8"?>
-<w:endnotes xmlns:wpc="http://schemas.microsoft.com/office/word/2010/wordprocessingCanvas" xmlns:cx="http://schemas.microsoft.com/office/drawing/2014/chartex" xmlns:cx1="http://schemas.microsoft.com/office/drawing/2015/9/8/chartex" xmlns:cx2="http://schemas.microsoft.com/office/drawing/2015/10/21/chartex" xmlns:cx3="http://schemas.microsoft.com/office/drawing/2016/5/9/chartex" xmlns:cx4="http://schemas.microsoft.com/office/drawing/2016/5/10/chartex" xmlns:cx5="http://schemas.microsoft.com/office/drawing/2016/5/11/chartex" xmlns:cx6="http://schemas.microsoft.com/office/drawing/2016/5/12/chartex" xmlns:cx7="http://schemas.microsoft.com/office/drawing/2016/5/13/chartex" xmlns:cx8="http://schemas.microsoft.com/office/drawing/2016/5/14/chartex" xmlns:mc="http://schemas.openxmlformats.org/markup-compatibility/2006" xmlns:aink="http://schemas.microsoft.com/office/drawing/2016/ink" xmlns:am3d="http://schemas.microsoft.com/office/drawing/2017/model3d" xmlns:o="urn:schemas-microsoft-com:office:office" xmlns:r="http://schemas.openxmlformats.org/officeDocument/2006/relationships" xmlns:m="http://schemas.openxmlformats.org/officeDocument/2006/math" xmlns:v="urn:schemas-microsoft-com:vml" xmlns:wp14="http://schemas.microsoft.com/office/word/2010/wordprocessingDrawing" xmlns:wp="http://schemas.openxmlformats.org/drawingml/2006/wordprocessingDrawing" xmlns:w10="urn:schemas-microsoft-com:office:word" xmlns:w="http://schemas.openxmlformats.org/wordprocessingml/2006/main" xmlns:w14="http://schemas.microsoft.com/office/word/2010/wordml" xmlns:w15="http://schemas.microsoft.com/office/word/2012/wordml" xmlns:w16cex="http://schemas.microsoft.com/office/word/2018/wordml/cex" xmlns:w16cid="http://schemas.microsoft.com/office/word/2016/wordml/cid" xmlns:w16="http://schemas.microsoft.com/office/word/2018/wordml" xmlns:w16sdtdh="http://schemas.microsoft.com/office/word/2020/wordml/sdtdatahash" xmlns:w16se="http://schemas.microsoft.com/office/word/2015/wordml/symex" xmlns:wpg="http://schemas.microsoft.com/office/word/2010/wordprocessingGroup" xmlns:wpi="http://schemas.microsoft.com/office/word/2010/wordprocessingInk" xmlns:wne="http://schemas.microsoft.com/office/word/2006/wordml" xmlns:wps="http://schemas.microsoft.com/office/word/2010/wordprocessingShape" mc:Ignorable="w14 w15 w16se w16cid w16 w16cex w16sdtdh wp14">
+<w:endnotes xmlns:wpc="http://schemas.microsoft.com/office/word/2010/wordprocessingCanvas" xmlns:cx="http://schemas.microsoft.com/office/drawing/2014/chartex" xmlns:cx1="http://schemas.microsoft.com/office/drawing/2015/9/8/chartex" xmlns:cx2="http://schemas.microsoft.com/office/drawing/2015/10/21/chartex" xmlns:cx3="http://schemas.microsoft.com/office/drawing/2016/5/9/chartex" xmlns:cx4="http://schemas.microsoft.com/office/drawing/2016/5/10/chartex" xmlns:cx5="http://schemas.microsoft.com/office/drawing/2016/5/11/chartex" xmlns:cx6="http://schemas.microsoft.com/office/drawing/2016/5/12/chartex" xmlns:cx7="http://schemas.microsoft.com/office/drawing/2016/5/13/chartex" xmlns:cx8="http://schemas.microsoft.com/office/drawing/2016/5/14/chartex" xmlns:mc="http://schemas.openxmlformats.org/markup-compatibility/2006" xmlns:aink="http://schemas.microsoft.com/office/drawing/2016/ink" xmlns:am3d="http://schemas.microsoft.com/office/drawing/2017/model3d" xmlns:o="urn:schemas-microsoft-com:office:office" xmlns:oel="http://schemas.microsoft.com/office/2019/extlst" xmlns:r="http://schemas.openxmlformats.org/officeDocument/2006/relationships" xmlns:m="http://schemas.openxmlformats.org/officeDocument/2006/math" xmlns:v="urn:schemas-microsoft-com:vml" xmlns:wp14="http://schemas.microsoft.com/office/word/2010/wordprocessingDrawing" xmlns:wp="http://schemas.openxmlformats.org/drawingml/2006/wordprocessingDrawing" xmlns:w10="urn:schemas-microsoft-com:office:word" xmlns:w="http://schemas.openxmlformats.org/wordprocessingml/2006/main" xmlns:w14="http://schemas.microsoft.com/office/word/2010/wordml" xmlns:w15="http://schemas.microsoft.com/office/word/2012/wordml" xmlns:w16cex="http://schemas.microsoft.com/office/word/2018/wordml/cex" xmlns:w16cid="http://schemas.microsoft.com/office/word/2016/wordml/cid" xmlns:w16="http://schemas.microsoft.com/office/word/2018/wordml" xmlns:w16sdtdh="http://schemas.microsoft.com/office/word/2020/wordml/sdtdatahash" xmlns:w16se="http://schemas.microsoft.com/office/word/2015/wordml/symex" xmlns:wpg="http://schemas.microsoft.com/office/word/2010/wordprocessingGroup" xmlns:wpi="http://schemas.microsoft.com/office/word/2010/wordprocessingInk" xmlns:wne="http://schemas.microsoft.com/office/word/2006/wordml" xmlns:wps="http://schemas.microsoft.com/office/word/2010/wordprocessingShape" mc:Ignorable="w14 w15 w16se w16cid w16 w16cex w16sdtdh wp14">
   <w:endnote w:type="separator" w:id="-1">
     <w:p>
       <w:r>
@@ -2175,7 +2682,7 @@
 </file>
 
 <file path=word/footer1.xml><?xml version="1.0" encoding="utf-8"?>
-<w:ftr xmlns:wpc="http://schemas.microsoft.com/office/word/2010/wordprocessingCanvas" xmlns:cx="http://schemas.microsoft.com/office/drawing/2014/chartex" xmlns:cx1="http://schemas.microsoft.com/office/drawing/2015/9/8/chartex" xmlns:cx2="http://schemas.microsoft.com/office/drawing/2015/10/21/chartex" xmlns:cx3="http://schemas.microsoft.com/office/drawing/2016/5/9/chartex" xmlns:cx4="http://schemas.microsoft.com/office/drawing/2016/5/10/chartex" xmlns:cx5="http://schemas.microsoft.com/office/drawing/2016/5/11/chartex" xmlns:cx6="http://schemas.microsoft.com/office/drawing/2016/5/12/chartex" xmlns:cx7="http://schemas.microsoft.com/office/drawing/2016/5/13/chartex" xmlns:cx8="http://schemas.microsoft.com/office/drawing/2016/5/14/chartex" xmlns:mc="http://schemas.openxmlformats.org/markup-compatibility/2006" xmlns:aink="http://schemas.microsoft.com/office/drawing/2016/ink" xmlns:am3d="http://schemas.microsoft.com/office/drawing/2017/model3d" xmlns:o="urn:schemas-microsoft-com:office:office" xmlns:r="http://schemas.openxmlformats.org/officeDocument/2006/relationships" xmlns:m="http://schemas.openxmlformats.org/officeDocument/2006/math" xmlns:v="urn:schemas-microsoft-com:vml" xmlns:wp14="http://schemas.microsoft.com/office/word/2010/wordprocessingDrawing" xmlns:wp="http://schemas.openxmlformats.org/drawingml/2006/wordprocessingDrawing" xmlns:w10="urn:schemas-microsoft-com:office:word" xmlns:w="http://schemas.openxmlformats.org/wordprocessingml/2006/main" xmlns:w14="http://schemas.microsoft.com/office/word/2010/wordml" xmlns:w15="http://schemas.microsoft.com/office/word/2012/wordml" xmlns:w16cex="http://schemas.microsoft.com/office/word/2018/wordml/cex" xmlns:w16cid="http://schemas.microsoft.com/office/word/2016/wordml/cid" xmlns:w16="http://schemas.microsoft.com/office/word/2018/wordml" xmlns:w16sdtdh="http://schemas.microsoft.com/office/word/2020/wordml/sdtdatahash" xmlns:w16se="http://schemas.microsoft.com/office/word/2015/wordml/symex" xmlns:wpg="http://schemas.microsoft.com/office/word/2010/wordprocessingGroup" xmlns:wpi="http://schemas.microsoft.com/office/word/2010/wordprocessingInk" xmlns:wne="http://schemas.microsoft.com/office/word/2006/wordml" xmlns:wps="http://schemas.microsoft.com/office/word/2010/wordprocessingShape" mc:Ignorable="w14 w15 w16se w16cid w16 w16cex w16sdtdh wp14">
+<w:ftr xmlns:wpc="http://schemas.microsoft.com/office/word/2010/wordprocessingCanvas" xmlns:cx="http://schemas.microsoft.com/office/drawing/2014/chartex" xmlns:cx1="http://schemas.microsoft.com/office/drawing/2015/9/8/chartex" xmlns:cx2="http://schemas.microsoft.com/office/drawing/2015/10/21/chartex" xmlns:cx3="http://schemas.microsoft.com/office/drawing/2016/5/9/chartex" xmlns:cx4="http://schemas.microsoft.com/office/drawing/2016/5/10/chartex" xmlns:cx5="http://schemas.microsoft.com/office/drawing/2016/5/11/chartex" xmlns:cx6="http://schemas.microsoft.com/office/drawing/2016/5/12/chartex" xmlns:cx7="http://schemas.microsoft.com/office/drawing/2016/5/13/chartex" xmlns:cx8="http://schemas.microsoft.com/office/drawing/2016/5/14/chartex" xmlns:mc="http://schemas.openxmlformats.org/markup-compatibility/2006" xmlns:aink="http://schemas.microsoft.com/office/drawing/2016/ink" xmlns:am3d="http://schemas.microsoft.com/office/drawing/2017/model3d" xmlns:o="urn:schemas-microsoft-com:office:office" xmlns:oel="http://schemas.microsoft.com/office/2019/extlst" xmlns:r="http://schemas.openxmlformats.org/officeDocument/2006/relationships" xmlns:m="http://schemas.openxmlformats.org/officeDocument/2006/math" xmlns:v="urn:schemas-microsoft-com:vml" xmlns:wp14="http://schemas.microsoft.com/office/word/2010/wordprocessingDrawing" xmlns:wp="http://schemas.openxmlformats.org/drawingml/2006/wordprocessingDrawing" xmlns:w10="urn:schemas-microsoft-com:office:word" xmlns:w="http://schemas.openxmlformats.org/wordprocessingml/2006/main" xmlns:w14="http://schemas.microsoft.com/office/word/2010/wordml" xmlns:w15="http://schemas.microsoft.com/office/word/2012/wordml" xmlns:w16cex="http://schemas.microsoft.com/office/word/2018/wordml/cex" xmlns:w16cid="http://schemas.microsoft.com/office/word/2016/wordml/cid" xmlns:w16="http://schemas.microsoft.com/office/word/2018/wordml" xmlns:w16sdtdh="http://schemas.microsoft.com/office/word/2020/wordml/sdtdatahash" xmlns:w16se="http://schemas.microsoft.com/office/word/2015/wordml/symex" xmlns:wpg="http://schemas.microsoft.com/office/word/2010/wordprocessingGroup" xmlns:wpi="http://schemas.microsoft.com/office/word/2010/wordprocessingInk" xmlns:wne="http://schemas.microsoft.com/office/word/2006/wordml" xmlns:wps="http://schemas.microsoft.com/office/word/2010/wordprocessingShape" mc:Ignorable="w14 w15 w16se w16cid w16 w16cex w16sdtdh wp14">
   <w:sdt>
     <w:sdtPr>
       <w:id w:val="813606279"/>
@@ -2222,7 +2729,7 @@
 </file>
 
 <file path=word/footnotes.xml><?xml version="1.0" encoding="utf-8"?>
-<w:footnotes xmlns:wpc="http://schemas.microsoft.com/office/word/2010/wordprocessingCanvas" xmlns:cx="http://schemas.microsoft.com/office/drawing/2014/chartex" xmlns:cx1="http://schemas.microsoft.com/office/drawing/2015/9/8/chartex" xmlns:cx2="http://schemas.microsoft.com/office/drawing/2015/10/21/chartex" xmlns:cx3="http://schemas.microsoft.com/office/drawing/2016/5/9/chartex" xmlns:cx4="http://schemas.microsoft.com/office/drawing/2016/5/10/chartex" xmlns:cx5="http://schemas.microsoft.com/office/drawing/2016/5/11/chartex" xmlns:cx6="http://schemas.microsoft.com/office/drawing/2016/5/12/chartex" xmlns:cx7="http://schemas.microsoft.com/office/drawing/2016/5/13/chartex" xmlns:cx8="http://schemas.microsoft.com/office/drawing/2016/5/14/chartex" xmlns:mc="http://schemas.openxmlformats.org/markup-compatibility/2006" xmlns:aink="http://schemas.microsoft.com/office/drawing/2016/ink" xmlns:am3d="http://schemas.microsoft.com/office/drawing/2017/model3d" xmlns:o="urn:schemas-microsoft-com:office:office" xmlns:r="http://schemas.openxmlformats.org/officeDocument/2006/relationships" xmlns:m="http://schemas.openxmlformats.org/officeDocument/2006/math" xmlns:v="urn:schemas-microsoft-com:vml" xmlns:wp14="http://schemas.microsoft.com/office/word/2010/wordprocessingDrawing" xmlns:wp="http://schemas.openxmlformats.org/drawingml/2006/wordprocessingDrawing" xmlns:w10="urn:schemas-microsoft-com:office:word" xmlns:w="http://schemas.openxmlformats.org/wordprocessingml/2006/main" xmlns:w14="http://schemas.microsoft.com/office/word/2010/wordml" xmlns:w15="http://schemas.microsoft.com/office/word/2012/wordml" xmlns:w16cex="http://schemas.microsoft.com/office/word/2018/wordml/cex" xmlns:w16cid="http://schemas.microsoft.com/office/word/2016/wordml/cid" xmlns:w16="http://schemas.microsoft.com/office/word/2018/wordml" xmlns:w16sdtdh="http://schemas.microsoft.com/office/word/2020/wordml/sdtdatahash" xmlns:w16se="http://schemas.microsoft.com/office/word/2015/wordml/symex" xmlns:wpg="http://schemas.microsoft.com/office/word/2010/wordprocessingGroup" xmlns:wpi="http://schemas.microsoft.com/office/word/2010/wordprocessingInk" xmlns:wne="http://schemas.microsoft.com/office/word/2006/wordml" xmlns:wps="http://schemas.microsoft.com/office/word/2010/wordprocessingShape" mc:Ignorable="w14 w15 w16se w16cid w16 w16cex w16sdtdh wp14">
+<w:footnotes xmlns:wpc="http://schemas.microsoft.com/office/word/2010/wordprocessingCanvas" xmlns:cx="http://schemas.microsoft.com/office/drawing/2014/chartex" xmlns:cx1="http://schemas.microsoft.com/office/drawing/2015/9/8/chartex" xmlns:cx2="http://schemas.microsoft.com/office/drawing/2015/10/21/chartex" xmlns:cx3="http://schemas.microsoft.com/office/drawing/2016/5/9/chartex" xmlns:cx4="http://schemas.microsoft.com/office/drawing/2016/5/10/chartex" xmlns:cx5="http://schemas.microsoft.com/office/drawing/2016/5/11/chartex" xmlns:cx6="http://schemas.microsoft.com/office/drawing/2016/5/12/chartex" xmlns:cx7="http://schemas.microsoft.com/office/drawing/2016/5/13/chartex" xmlns:cx8="http://schemas.microsoft.com/office/drawing/2016/5/14/chartex" xmlns:mc="http://schemas.openxmlformats.org/markup-compatibility/2006" xmlns:aink="http://schemas.microsoft.com/office/drawing/2016/ink" xmlns:am3d="http://schemas.microsoft.com/office/drawing/2017/model3d" xmlns:o="urn:schemas-microsoft-com:office:office" xmlns:oel="http://schemas.microsoft.com/office/2019/extlst" xmlns:r="http://schemas.openxmlformats.org/officeDocument/2006/relationships" xmlns:m="http://schemas.openxmlformats.org/officeDocument/2006/math" xmlns:v="urn:schemas-microsoft-com:vml" xmlns:wp14="http://schemas.microsoft.com/office/word/2010/wordprocessingDrawing" xmlns:wp="http://schemas.openxmlformats.org/drawingml/2006/wordprocessingDrawing" xmlns:w10="urn:schemas-microsoft-com:office:word" xmlns:w="http://schemas.openxmlformats.org/wordprocessingml/2006/main" xmlns:w14="http://schemas.microsoft.com/office/word/2010/wordml" xmlns:w15="http://schemas.microsoft.com/office/word/2012/wordml" xmlns:w16cex="http://schemas.microsoft.com/office/word/2018/wordml/cex" xmlns:w16cid="http://schemas.microsoft.com/office/word/2016/wordml/cid" xmlns:w16="http://schemas.microsoft.com/office/word/2018/wordml" xmlns:w16sdtdh="http://schemas.microsoft.com/office/word/2020/wordml/sdtdatahash" xmlns:w16se="http://schemas.microsoft.com/office/word/2015/wordml/symex" xmlns:wpg="http://schemas.microsoft.com/office/word/2010/wordprocessingGroup" xmlns:wpi="http://schemas.microsoft.com/office/word/2010/wordprocessingInk" xmlns:wne="http://schemas.microsoft.com/office/word/2006/wordml" xmlns:wps="http://schemas.microsoft.com/office/word/2010/wordprocessingShape" mc:Ignorable="w14 w15 w16se w16cid w16 w16cex w16sdtdh wp14">
   <w:footnote w:type="separator" w:id="-1">
     <w:p>
       <w:r>
@@ -2245,7 +2752,7 @@
 </file>
 
 <file path=word/header1.xml><?xml version="1.0" encoding="utf-8"?>
-<w:hdr xmlns:wpc="http://schemas.microsoft.com/office/word/2010/wordprocessingCanvas" xmlns:cx="http://schemas.microsoft.com/office/drawing/2014/chartex" xmlns:cx1="http://schemas.microsoft.com/office/drawing/2015/9/8/chartex" xmlns:cx2="http://schemas.microsoft.com/office/drawing/2015/10/21/chartex" xmlns:cx3="http://schemas.microsoft.com/office/drawing/2016/5/9/chartex" xmlns:cx4="http://schemas.microsoft.com/office/drawing/2016/5/10/chartex" xmlns:cx5="http://schemas.microsoft.com/office/drawing/2016/5/11/chartex" xmlns:cx6="http://schemas.microsoft.com/office/drawing/2016/5/12/chartex" xmlns:cx7="http://schemas.microsoft.com/office/drawing/2016/5/13/chartex" xmlns:cx8="http://schemas.microsoft.com/office/drawing/2016/5/14/chartex" xmlns:mc="http://schemas.openxmlformats.org/markup-compatibility/2006" xmlns:aink="http://schemas.microsoft.com/office/drawing/2016/ink" xmlns:am3d="http://schemas.microsoft.com/office/drawing/2017/model3d" xmlns:o="urn:schemas-microsoft-com:office:office" xmlns:r="http://schemas.openxmlformats.org/officeDocument/2006/relationships" xmlns:m="http://schemas.openxmlformats.org/officeDocument/2006/math" xmlns:v="urn:schemas-microsoft-com:vml" xmlns:wp14="http://schemas.microsoft.com/office/word/2010/wordprocessingDrawing" xmlns:wp="http://schemas.openxmlformats.org/drawingml/2006/wordprocessingDrawing" xmlns:w10="urn:schemas-microsoft-com:office:word" xmlns:w="http://schemas.openxmlformats.org/wordprocessingml/2006/main" xmlns:w14="http://schemas.microsoft.com/office/word/2010/wordml" xmlns:w15="http://schemas.microsoft.com/office/word/2012/wordml" xmlns:w16cex="http://schemas.microsoft.com/office/word/2018/wordml/cex" xmlns:w16cid="http://schemas.microsoft.com/office/word/2016/wordml/cid" xmlns:w16="http://schemas.microsoft.com/office/word/2018/wordml" xmlns:w16sdtdh="http://schemas.microsoft.com/office/word/2020/wordml/sdtdatahash" xmlns:w16se="http://schemas.microsoft.com/office/word/2015/wordml/symex" xmlns:wpg="http://schemas.microsoft.com/office/word/2010/wordprocessingGroup" xmlns:wpi="http://schemas.microsoft.com/office/word/2010/wordprocessingInk" xmlns:wne="http://schemas.microsoft.com/office/word/2006/wordml" xmlns:wps="http://schemas.microsoft.com/office/word/2010/wordprocessingShape" mc:Ignorable="w14 w15 w16se w16cid w16 w16cex w16sdtdh wp14">
+<w:hdr xmlns:wpc="http://schemas.microsoft.com/office/word/2010/wordprocessingCanvas" xmlns:cx="http://schemas.microsoft.com/office/drawing/2014/chartex" xmlns:cx1="http://schemas.microsoft.com/office/drawing/2015/9/8/chartex" xmlns:cx2="http://schemas.microsoft.com/office/drawing/2015/10/21/chartex" xmlns:cx3="http://schemas.microsoft.com/office/drawing/2016/5/9/chartex" xmlns:cx4="http://schemas.microsoft.com/office/drawing/2016/5/10/chartex" xmlns:cx5="http://schemas.microsoft.com/office/drawing/2016/5/11/chartex" xmlns:cx6="http://schemas.microsoft.com/office/drawing/2016/5/12/chartex" xmlns:cx7="http://schemas.microsoft.com/office/drawing/2016/5/13/chartex" xmlns:cx8="http://schemas.microsoft.com/office/drawing/2016/5/14/chartex" xmlns:mc="http://schemas.openxmlformats.org/markup-compatibility/2006" xmlns:aink="http://schemas.microsoft.com/office/drawing/2016/ink" xmlns:am3d="http://schemas.microsoft.com/office/drawing/2017/model3d" xmlns:o="urn:schemas-microsoft-com:office:office" xmlns:oel="http://schemas.microsoft.com/office/2019/extlst" xmlns:r="http://schemas.openxmlformats.org/officeDocument/2006/relationships" xmlns:m="http://schemas.openxmlformats.org/officeDocument/2006/math" xmlns:v="urn:schemas-microsoft-com:vml" xmlns:wp14="http://schemas.microsoft.com/office/word/2010/wordprocessingDrawing" xmlns:wp="http://schemas.openxmlformats.org/drawingml/2006/wordprocessingDrawing" xmlns:w10="urn:schemas-microsoft-com:office:word" xmlns:w="http://schemas.openxmlformats.org/wordprocessingml/2006/main" xmlns:w14="http://schemas.microsoft.com/office/word/2010/wordml" xmlns:w15="http://schemas.microsoft.com/office/word/2012/wordml" xmlns:w16cex="http://schemas.microsoft.com/office/word/2018/wordml/cex" xmlns:w16cid="http://schemas.microsoft.com/office/word/2016/wordml/cid" xmlns:w16="http://schemas.microsoft.com/office/word/2018/wordml" xmlns:w16sdtdh="http://schemas.microsoft.com/office/word/2020/wordml/sdtdatahash" xmlns:w16se="http://schemas.microsoft.com/office/word/2015/wordml/symex" xmlns:wpg="http://schemas.microsoft.com/office/word/2010/wordprocessingGroup" xmlns:wpi="http://schemas.microsoft.com/office/word/2010/wordprocessingInk" xmlns:wne="http://schemas.microsoft.com/office/word/2006/wordml" xmlns:wps="http://schemas.microsoft.com/office/word/2010/wordprocessingShape" mc:Ignorable="w14 w15 w16se w16cid w16 w16cex w16sdtdh wp14">
   <w:p>
     <w:pPr>
       <w:pStyle w:val="Header"/>
@@ -2339,7 +2846,7 @@
 </file>
 
 <file path=word/numbering.xml><?xml version="1.0" encoding="utf-8"?>
-<w:numbering xmlns:wpc="http://schemas.microsoft.com/office/word/2010/wordprocessingCanvas" xmlns:cx="http://schemas.microsoft.com/office/drawing/2014/chartex" xmlns:cx1="http://schemas.microsoft.com/office/drawing/2015/9/8/chartex" xmlns:cx2="http://schemas.microsoft.com/office/drawing/2015/10/21/chartex" xmlns:cx3="http://schemas.microsoft.com/office/drawing/2016/5/9/chartex" xmlns:cx4="http://schemas.microsoft.com/office/drawing/2016/5/10/chartex" xmlns:cx5="http://schemas.microsoft.com/office/drawing/2016/5/11/chartex" xmlns:cx6="http://schemas.microsoft.com/office/drawing/2016/5/12/chartex" xmlns:cx7="http://schemas.microsoft.com/office/drawing/2016/5/13/chartex" xmlns:cx8="http://schemas.microsoft.com/office/drawing/2016/5/14/chartex" xmlns:mc="http://schemas.openxmlformats.org/markup-compatibility/2006" xmlns:aink="http://schemas.microsoft.com/office/drawing/2016/ink" xmlns:am3d="http://schemas.microsoft.com/office/drawing/2017/model3d" xmlns:o="urn:schemas-microsoft-com:office:office" xmlns:r="http://schemas.openxmlformats.org/officeDocument/2006/relationships" xmlns:m="http://schemas.openxmlformats.org/officeDocument/2006/math" xmlns:v="urn:schemas-microsoft-com:vml" xmlns:wp14="http://schemas.microsoft.com/office/word/2010/wordprocessingDrawing" xmlns:wp="http://schemas.openxmlformats.org/drawingml/2006/wordprocessingDrawing" xmlns:w10="urn:schemas-microsoft-com:office:word" xmlns:w="http://schemas.openxmlformats.org/wordprocessingml/2006/main" xmlns:w14="http://schemas.microsoft.com/office/word/2010/wordml" xmlns:w15="http://schemas.microsoft.com/office/word/2012/wordml" xmlns:w16cex="http://schemas.microsoft.com/office/word/2018/wordml/cex" xmlns:w16cid="http://schemas.microsoft.com/office/word/2016/wordml/cid" xmlns:w16="http://schemas.microsoft.com/office/word/2018/wordml" xmlns:w16sdtdh="http://schemas.microsoft.com/office/word/2020/wordml/sdtdatahash" xmlns:w16se="http://schemas.microsoft.com/office/word/2015/wordml/symex" xmlns:wpg="http://schemas.microsoft.com/office/word/2010/wordprocessingGroup" xmlns:wpi="http://schemas.microsoft.com/office/word/2010/wordprocessingInk" xmlns:wne="http://schemas.microsoft.com/office/word/2006/wordml" xmlns:wps="http://schemas.microsoft.com/office/word/2010/wordprocessingShape" mc:Ignorable="w14 w15 w16se w16cid w16 w16cex w16sdtdh wp14">
+<w:numbering xmlns:wpc="http://schemas.microsoft.com/office/word/2010/wordprocessingCanvas" xmlns:cx="http://schemas.microsoft.com/office/drawing/2014/chartex" xmlns:cx1="http://schemas.microsoft.com/office/drawing/2015/9/8/chartex" xmlns:cx2="http://schemas.microsoft.com/office/drawing/2015/10/21/chartex" xmlns:cx3="http://schemas.microsoft.com/office/drawing/2016/5/9/chartex" xmlns:cx4="http://schemas.microsoft.com/office/drawing/2016/5/10/chartex" xmlns:cx5="http://schemas.microsoft.com/office/drawing/2016/5/11/chartex" xmlns:cx6="http://schemas.microsoft.com/office/drawing/2016/5/12/chartex" xmlns:cx7="http://schemas.microsoft.com/office/drawing/2016/5/13/chartex" xmlns:cx8="http://schemas.microsoft.com/office/drawing/2016/5/14/chartex" xmlns:mc="http://schemas.openxmlformats.org/markup-compatibility/2006" xmlns:aink="http://schemas.microsoft.com/office/drawing/2016/ink" xmlns:am3d="http://schemas.microsoft.com/office/drawing/2017/model3d" xmlns:o="urn:schemas-microsoft-com:office:office" xmlns:oel="http://schemas.microsoft.com/office/2019/extlst" xmlns:r="http://schemas.openxmlformats.org/officeDocument/2006/relationships" xmlns:m="http://schemas.openxmlformats.org/officeDocument/2006/math" xmlns:v="urn:schemas-microsoft-com:vml" xmlns:wp14="http://schemas.microsoft.com/office/word/2010/wordprocessingDrawing" xmlns:wp="http://schemas.openxmlformats.org/drawingml/2006/wordprocessingDrawing" xmlns:w10="urn:schemas-microsoft-com:office:word" xmlns:w="http://schemas.openxmlformats.org/wordprocessingml/2006/main" xmlns:w14="http://schemas.microsoft.com/office/word/2010/wordml" xmlns:w15="http://schemas.microsoft.com/office/word/2012/wordml" xmlns:w16cex="http://schemas.microsoft.com/office/word/2018/wordml/cex" xmlns:w16cid="http://schemas.microsoft.com/office/word/2016/wordml/cid" xmlns:w16="http://schemas.microsoft.com/office/word/2018/wordml" xmlns:w16sdtdh="http://schemas.microsoft.com/office/word/2020/wordml/sdtdatahash" xmlns:w16se="http://schemas.microsoft.com/office/word/2015/wordml/symex" xmlns:wpg="http://schemas.microsoft.com/office/word/2010/wordprocessingGroup" xmlns:wpi="http://schemas.microsoft.com/office/word/2010/wordprocessingInk" xmlns:wne="http://schemas.microsoft.com/office/word/2006/wordml" xmlns:wps="http://schemas.microsoft.com/office/word/2010/wordprocessingShape" mc:Ignorable="w14 w15 w16se w16cid w16 w16cex w16sdtdh wp14">
   <w:abstractNum w:abstractNumId="0" w15:restartNumberingAfterBreak="0">
     <w:nsid w:val="FFFFFF7C"/>
     <w:multiLevelType w:val="singleLevel"/>
@@ -4513,85 +5020,85 @@
       </w:rPr>
     </w:lvl>
   </w:abstractNum>
-  <w:num w:numId="1">
+  <w:num w:numId="1" w16cid:durableId="281770395">
     <w:abstractNumId w:val="9"/>
   </w:num>
-  <w:num w:numId="2">
+  <w:num w:numId="2" w16cid:durableId="1224753127">
     <w:abstractNumId w:val="8"/>
   </w:num>
-  <w:num w:numId="3">
+  <w:num w:numId="3" w16cid:durableId="1633096349">
     <w:abstractNumId w:val="7"/>
   </w:num>
-  <w:num w:numId="4">
+  <w:num w:numId="4" w16cid:durableId="802504623">
     <w:abstractNumId w:val="6"/>
   </w:num>
-  <w:num w:numId="5">
+  <w:num w:numId="5" w16cid:durableId="194929647">
     <w:abstractNumId w:val="15"/>
   </w:num>
-  <w:num w:numId="6">
+  <w:num w:numId="6" w16cid:durableId="823938696">
     <w:abstractNumId w:val="3"/>
   </w:num>
-  <w:num w:numId="7">
+  <w:num w:numId="7" w16cid:durableId="326790520">
     <w:abstractNumId w:val="18"/>
   </w:num>
-  <w:num w:numId="8">
+  <w:num w:numId="8" w16cid:durableId="1914898212">
     <w:abstractNumId w:val="2"/>
   </w:num>
-  <w:num w:numId="9">
+  <w:num w:numId="9" w16cid:durableId="736249447">
     <w:abstractNumId w:val="22"/>
   </w:num>
-  <w:num w:numId="10">
+  <w:num w:numId="10" w16cid:durableId="922643773">
     <w:abstractNumId w:val="5"/>
   </w:num>
-  <w:num w:numId="11">
+  <w:num w:numId="11" w16cid:durableId="234514558">
     <w:abstractNumId w:val="4"/>
   </w:num>
-  <w:num w:numId="12">
+  <w:num w:numId="12" w16cid:durableId="898705950">
     <w:abstractNumId w:val="1"/>
   </w:num>
-  <w:num w:numId="13">
+  <w:num w:numId="13" w16cid:durableId="1245142929">
     <w:abstractNumId w:val="0"/>
   </w:num>
-  <w:num w:numId="14">
+  <w:num w:numId="14" w16cid:durableId="1644892371">
     <w:abstractNumId w:val="20"/>
   </w:num>
-  <w:num w:numId="15">
+  <w:num w:numId="15" w16cid:durableId="910239538">
     <w:abstractNumId w:val="19"/>
   </w:num>
-  <w:num w:numId="16">
+  <w:num w:numId="16" w16cid:durableId="466971531">
     <w:abstractNumId w:val="13"/>
   </w:num>
-  <w:num w:numId="17">
+  <w:num w:numId="17" w16cid:durableId="1429812198">
     <w:abstractNumId w:val="17"/>
   </w:num>
-  <w:num w:numId="18">
+  <w:num w:numId="18" w16cid:durableId="1042636832">
     <w:abstractNumId w:val="14"/>
   </w:num>
-  <w:num w:numId="19">
+  <w:num w:numId="19" w16cid:durableId="373047370">
     <w:abstractNumId w:val="24"/>
   </w:num>
-  <w:num w:numId="20">
+  <w:num w:numId="20" w16cid:durableId="607322981">
     <w:abstractNumId w:val="16"/>
   </w:num>
-  <w:num w:numId="21">
+  <w:num w:numId="21" w16cid:durableId="132262816">
     <w:abstractNumId w:val="25"/>
   </w:num>
-  <w:num w:numId="22">
+  <w:num w:numId="22" w16cid:durableId="164907061">
     <w:abstractNumId w:val="26"/>
   </w:num>
-  <w:num w:numId="23">
+  <w:num w:numId="23" w16cid:durableId="990642837">
     <w:abstractNumId w:val="10"/>
   </w:num>
-  <w:num w:numId="24">
+  <w:num w:numId="24" w16cid:durableId="238097390">
     <w:abstractNumId w:val="23"/>
   </w:num>
-  <w:num w:numId="25">
+  <w:num w:numId="25" w16cid:durableId="232664469">
     <w:abstractNumId w:val="21"/>
   </w:num>
-  <w:num w:numId="26">
+  <w:num w:numId="26" w16cid:durableId="1872036100">
     <w:abstractNumId w:val="12"/>
   </w:num>
-  <w:num w:numId="27">
+  <w:num w:numId="27" w16cid:durableId="248077750">
     <w:abstractNumId w:val="11"/>
   </w:num>
 </w:numbering>
@@ -29261,7 +29768,7 @@
 </file>
 
 <file path=word/glossary/document.xml><?xml version="1.0" encoding="utf-8"?>
-<w:glossaryDocument xmlns:wpc="http://schemas.microsoft.com/office/word/2010/wordprocessingCanvas" xmlns:cx="http://schemas.microsoft.com/office/drawing/2014/chartex" xmlns:cx1="http://schemas.microsoft.com/office/drawing/2015/9/8/chartex" xmlns:cx2="http://schemas.microsoft.com/office/drawing/2015/10/21/chartex" xmlns:cx3="http://schemas.microsoft.com/office/drawing/2016/5/9/chartex" xmlns:cx4="http://schemas.microsoft.com/office/drawing/2016/5/10/chartex" xmlns:cx5="http://schemas.microsoft.com/office/drawing/2016/5/11/chartex" xmlns:cx6="http://schemas.microsoft.com/office/drawing/2016/5/12/chartex" xmlns:cx7="http://schemas.microsoft.com/office/drawing/2016/5/13/chartex" xmlns:cx8="http://schemas.microsoft.com/office/drawing/2016/5/14/chartex" xmlns:mc="http://schemas.openxmlformats.org/markup-compatibility/2006" xmlns:aink="http://schemas.microsoft.com/office/drawing/2016/ink" xmlns:am3d="http://schemas.microsoft.com/office/drawing/2017/model3d" xmlns:o="urn:schemas-microsoft-com:office:office" xmlns:r="http://schemas.openxmlformats.org/officeDocument/2006/relationships" xmlns:m="http://schemas.openxmlformats.org/officeDocument/2006/math" xmlns:v="urn:schemas-microsoft-com:vml" xmlns:wp14="http://schemas.microsoft.com/office/word/2010/wordprocessingDrawing" xmlns:wp="http://schemas.openxmlformats.org/drawingml/2006/wordprocessingDrawing" xmlns:w10="urn:schemas-microsoft-com:office:word" xmlns:w="http://schemas.openxmlformats.org/wordprocessingml/2006/main" xmlns:w14="http://schemas.microsoft.com/office/word/2010/wordml" xmlns:w15="http://schemas.microsoft.com/office/word/2012/wordml" xmlns:w16cex="http://schemas.microsoft.com/office/word/2018/wordml/cex" xmlns:w16cid="http://schemas.microsoft.com/office/word/2016/wordml/cid" xmlns:w16="http://schemas.microsoft.com/office/word/2018/wordml" xmlns:w16sdtdh="http://schemas.microsoft.com/office/word/2020/wordml/sdtdatahash" xmlns:w16se="http://schemas.microsoft.com/office/word/2015/wordml/symex" xmlns:wpg="http://schemas.microsoft.com/office/word/2010/wordprocessingGroup" xmlns:wpi="http://schemas.microsoft.com/office/word/2010/wordprocessingInk" xmlns:wne="http://schemas.microsoft.com/office/word/2006/wordml" xmlns:wps="http://schemas.microsoft.com/office/word/2010/wordprocessingShape" mc:Ignorable="w14 w15 w16se w16cid w16 w16cex w16sdtdh wp14">
+<w:glossaryDocument xmlns:wpc="http://schemas.microsoft.com/office/word/2010/wordprocessingCanvas" xmlns:cx="http://schemas.microsoft.com/office/drawing/2014/chartex" xmlns:cx1="http://schemas.microsoft.com/office/drawing/2015/9/8/chartex" xmlns:cx2="http://schemas.microsoft.com/office/drawing/2015/10/21/chartex" xmlns:cx3="http://schemas.microsoft.com/office/drawing/2016/5/9/chartex" xmlns:cx4="http://schemas.microsoft.com/office/drawing/2016/5/10/chartex" xmlns:cx5="http://schemas.microsoft.com/office/drawing/2016/5/11/chartex" xmlns:cx6="http://schemas.microsoft.com/office/drawing/2016/5/12/chartex" xmlns:cx7="http://schemas.microsoft.com/office/drawing/2016/5/13/chartex" xmlns:cx8="http://schemas.microsoft.com/office/drawing/2016/5/14/chartex" xmlns:mc="http://schemas.openxmlformats.org/markup-compatibility/2006" xmlns:aink="http://schemas.microsoft.com/office/drawing/2016/ink" xmlns:am3d="http://schemas.microsoft.com/office/drawing/2017/model3d" xmlns:o="urn:schemas-microsoft-com:office:office" xmlns:oel="http://schemas.microsoft.com/office/2019/extlst" xmlns:r="http://schemas.openxmlformats.org/officeDocument/2006/relationships" xmlns:m="http://schemas.openxmlformats.org/officeDocument/2006/math" xmlns:v="urn:schemas-microsoft-com:vml" xmlns:wp14="http://schemas.microsoft.com/office/word/2010/wordprocessingDrawing" xmlns:wp="http://schemas.openxmlformats.org/drawingml/2006/wordprocessingDrawing" xmlns:w10="urn:schemas-microsoft-com:office:word" xmlns:w="http://schemas.openxmlformats.org/wordprocessingml/2006/main" xmlns:w14="http://schemas.microsoft.com/office/word/2010/wordml" xmlns:w15="http://schemas.microsoft.com/office/word/2012/wordml" xmlns:w16cex="http://schemas.microsoft.com/office/word/2018/wordml/cex" xmlns:w16cid="http://schemas.microsoft.com/office/word/2016/wordml/cid" xmlns:w16="http://schemas.microsoft.com/office/word/2018/wordml" xmlns:w16sdtdh="http://schemas.microsoft.com/office/word/2020/wordml/sdtdatahash" xmlns:w16se="http://schemas.microsoft.com/office/word/2015/wordml/symex" xmlns:wpg="http://schemas.microsoft.com/office/word/2010/wordprocessingGroup" xmlns:wpi="http://schemas.microsoft.com/office/word/2010/wordprocessingInk" xmlns:wne="http://schemas.microsoft.com/office/word/2006/wordml" xmlns:wps="http://schemas.microsoft.com/office/word/2010/wordprocessingShape" mc:Ignorable="w14 w15 w16se w16cid w16 w16cex w16sdtdh wp14">
   <w:docParts>
     <w:docPart>
       <w:docPartPr>
@@ -29510,6 +30017,7 @@
     <w:rsid w:val="00090AE3"/>
     <w:rsid w:val="00157965"/>
     <w:rsid w:val="00170B69"/>
+    <w:rsid w:val="00231005"/>
     <w:rsid w:val="002F41F1"/>
     <w:rsid w:val="003F285C"/>
     <w:rsid w:val="00412E5F"/>

</xml_diff>

<commit_message>
update cv again :D
</commit_message>
<xml_diff>
--- a/downloads/Robert_CV.docx
+++ b/downloads/Robert_CV.docx
@@ -1,6 +1,6 @@
 
 <file path=word/document.xml><?xml version="1.0" encoding="utf-8"?>
-<w:document xmlns:wpc="http://schemas.microsoft.com/office/word/2010/wordprocessingCanvas" xmlns:cx="http://schemas.microsoft.com/office/drawing/2014/chartex" xmlns:cx1="http://schemas.microsoft.com/office/drawing/2015/9/8/chartex" xmlns:cx2="http://schemas.microsoft.com/office/drawing/2015/10/21/chartex" xmlns:cx3="http://schemas.microsoft.com/office/drawing/2016/5/9/chartex" xmlns:cx4="http://schemas.microsoft.com/office/drawing/2016/5/10/chartex" xmlns:cx5="http://schemas.microsoft.com/office/drawing/2016/5/11/chartex" xmlns:cx6="http://schemas.microsoft.com/office/drawing/2016/5/12/chartex" xmlns:cx7="http://schemas.microsoft.com/office/drawing/2016/5/13/chartex" xmlns:cx8="http://schemas.microsoft.com/office/drawing/2016/5/14/chartex" xmlns:mc="http://schemas.openxmlformats.org/markup-compatibility/2006" xmlns:aink="http://schemas.microsoft.com/office/drawing/2016/ink" xmlns:am3d="http://schemas.microsoft.com/office/drawing/2017/model3d" xmlns:o="urn:schemas-microsoft-com:office:office" xmlns:oel="http://schemas.microsoft.com/office/2019/extlst" xmlns:r="http://schemas.openxmlformats.org/officeDocument/2006/relationships" xmlns:m="http://schemas.openxmlformats.org/officeDocument/2006/math" xmlns:v="urn:schemas-microsoft-com:vml" xmlns:wp14="http://schemas.microsoft.com/office/word/2010/wordprocessingDrawing" xmlns:wp="http://schemas.openxmlformats.org/drawingml/2006/wordprocessingDrawing" xmlns:w10="urn:schemas-microsoft-com:office:word" xmlns:w="http://schemas.openxmlformats.org/wordprocessingml/2006/main" xmlns:w14="http://schemas.microsoft.com/office/word/2010/wordml" xmlns:w15="http://schemas.microsoft.com/office/word/2012/wordml" xmlns:w16cex="http://schemas.microsoft.com/office/word/2018/wordml/cex" xmlns:w16cid="http://schemas.microsoft.com/office/word/2016/wordml/cid" xmlns:w16="http://schemas.microsoft.com/office/word/2018/wordml" xmlns:w16sdtdh="http://schemas.microsoft.com/office/word/2020/wordml/sdtdatahash" xmlns:w16se="http://schemas.microsoft.com/office/word/2015/wordml/symex" xmlns:wpg="http://schemas.microsoft.com/office/word/2010/wordprocessingGroup" xmlns:wpi="http://schemas.microsoft.com/office/word/2010/wordprocessingInk" xmlns:wne="http://schemas.microsoft.com/office/word/2006/wordml" xmlns:wps="http://schemas.microsoft.com/office/word/2010/wordprocessingShape" mc:Ignorable="w14 w15 w16se w16cid w16 w16cex w16sdtdh wp14">
+<w:document xmlns:wpc="http://schemas.microsoft.com/office/word/2010/wordprocessingCanvas" xmlns:cx="http://schemas.microsoft.com/office/drawing/2014/chartex" xmlns:cx1="http://schemas.microsoft.com/office/drawing/2015/9/8/chartex" xmlns:cx2="http://schemas.microsoft.com/office/drawing/2015/10/21/chartex" xmlns:cx3="http://schemas.microsoft.com/office/drawing/2016/5/9/chartex" xmlns:cx4="http://schemas.microsoft.com/office/drawing/2016/5/10/chartex" xmlns:cx5="http://schemas.microsoft.com/office/drawing/2016/5/11/chartex" xmlns:cx6="http://schemas.microsoft.com/office/drawing/2016/5/12/chartex" xmlns:cx7="http://schemas.microsoft.com/office/drawing/2016/5/13/chartex" xmlns:cx8="http://schemas.microsoft.com/office/drawing/2016/5/14/chartex" xmlns:mc="http://schemas.openxmlformats.org/markup-compatibility/2006" xmlns:aink="http://schemas.microsoft.com/office/drawing/2016/ink" xmlns:am3d="http://schemas.microsoft.com/office/drawing/2017/model3d" xmlns:o="urn:schemas-microsoft-com:office:office" xmlns:oel="http://schemas.microsoft.com/office/2019/extlst" xmlns:r="http://schemas.openxmlformats.org/officeDocument/2006/relationships" xmlns:m="http://schemas.openxmlformats.org/officeDocument/2006/math" xmlns:v="urn:schemas-microsoft-com:vml" xmlns:wp14="http://schemas.microsoft.com/office/word/2010/wordprocessingDrawing" xmlns:wp="http://schemas.openxmlformats.org/drawingml/2006/wordprocessingDrawing" xmlns:w10="urn:schemas-microsoft-com:office:word" xmlns:w="http://schemas.openxmlformats.org/wordprocessingml/2006/main" xmlns:w14="http://schemas.microsoft.com/office/word/2010/wordml" xmlns:w15="http://schemas.microsoft.com/office/word/2012/wordml" xmlns:w16cex="http://schemas.microsoft.com/office/word/2018/wordml/cex" xmlns:w16cid="http://schemas.microsoft.com/office/word/2016/wordml/cid" xmlns:w16="http://schemas.microsoft.com/office/word/2018/wordml" xmlns:w16du="http://schemas.microsoft.com/office/word/2023/wordml/word16du" xmlns:w16sdtdh="http://schemas.microsoft.com/office/word/2020/wordml/sdtdatahash" xmlns:w16se="http://schemas.microsoft.com/office/word/2015/wordml/symex" xmlns:wpg="http://schemas.microsoft.com/office/word/2010/wordprocessingGroup" xmlns:wpi="http://schemas.microsoft.com/office/word/2010/wordprocessingInk" xmlns:wne="http://schemas.microsoft.com/office/word/2006/wordml" xmlns:wps="http://schemas.microsoft.com/office/word/2010/wordprocessingShape" mc:Ignorable="w14 w15 w16se w16cid w16 w16cex w16sdtdh w16du wp14">
   <w:body>
     <w:tbl>
       <w:tblPr>
@@ -64,9 +64,17 @@
                   <w:color w:val="1D824C" w:themeColor="accent1"/>
                   <w:u w:val="none"/>
                 </w:rPr>
-                <w:t>roberttjjif@gmail.com</w:t>
+                <w:t>Mail</w:t>
               </w:r>
             </w:hyperlink>
+            <w:r>
+              <w:rPr>
+                <w:rStyle w:val="Hyperlink"/>
+                <w:color w:val="1D824C" w:themeColor="accent1"/>
+                <w:u w:val="none"/>
+              </w:rPr>
+              <w:t xml:space="preserve"> </w:t>
+            </w:r>
             <w:sdt>
               <w:sdtPr>
                 <w:alias w:val="Divider dot:"/>
@@ -182,7 +190,7 @@
             </w:r>
             <w:hyperlink r:id="rId13" w:history="1">
               <w:r>
-                <w:t>Phone (+62 819-9327-0562)</w:t>
+                <w:t>Phone</w:t>
               </w:r>
             </w:hyperlink>
           </w:p>
@@ -296,16 +304,15 @@
             <w:pPr>
               <w:pStyle w:val="Heading3"/>
               <w:contextualSpacing w:val="0"/>
-              <w:outlineLvl w:val="2"/>
             </w:pPr>
             <w:r>
-              <w:t xml:space="preserve">March </w:t>
-            </w:r>
-            <w:r>
-              <w:t>202</w:t>
-            </w:r>
-            <w:r>
-              <w:t>2</w:t>
+              <w:t>OCT</w:t>
+            </w:r>
+            <w:r>
+              <w:t xml:space="preserve"> 202</w:t>
+            </w:r>
+            <w:r>
+              <w:t>3</w:t>
             </w:r>
             <w:r>
               <w:t xml:space="preserve"> – </w:t>
@@ -318,7 +325,6 @@
             <w:pPr>
               <w:pStyle w:val="Heading2"/>
               <w:contextualSpacing w:val="0"/>
-              <w:outlineLvl w:val="1"/>
             </w:pPr>
             <w:r>
               <w:t>Technical Lead</w:t>
@@ -330,7 +336,31 @@
               <w:rPr>
                 <w:b w:val="0"/>
               </w:rPr>
-              <w:t>pt. jaya agung teknologi</w:t>
+              <w:t xml:space="preserve">pt. </w:t>
+            </w:r>
+            <w:r>
+              <w:rPr>
+                <w:b w:val="0"/>
+              </w:rPr>
+              <w:t xml:space="preserve">Bukit </w:t>
+            </w:r>
+            <w:r>
+              <w:rPr>
+                <w:b w:val="0"/>
+              </w:rPr>
+              <w:t>Teknologi</w:t>
+            </w:r>
+            <w:r>
+              <w:rPr>
+                <w:b w:val="0"/>
+              </w:rPr>
+              <w:t xml:space="preserve"> </w:t>
+            </w:r>
+            <w:r>
+              <w:rPr>
+                <w:b w:val="0"/>
+              </w:rPr>
+              <w:t>digital</w:t>
             </w:r>
           </w:p>
           <w:p>
@@ -343,48 +373,47 @@
               <w:jc w:val="both"/>
             </w:pPr>
             <w:r>
-              <w:t xml:space="preserve">Work as </w:t>
+              <w:t xml:space="preserve">Implementing </w:t>
             </w:r>
             <w:r>
               <w:rPr>
                 <w:b/>
                 <w:bCs/>
               </w:rPr>
-              <w:t>Tech Lead</w:t>
-            </w:r>
-            <w:r>
-              <w:t>,</w:t>
-            </w:r>
-            <w:r>
-              <w:t xml:space="preserve"> </w:t>
+              <w:t>multi-tenant architecture</w:t>
+            </w:r>
+            <w:r>
+              <w:t xml:space="preserve"> for backend services</w:t>
+            </w:r>
+            <w:r>
+              <w:t xml:space="preserve">, </w:t>
             </w:r>
             <w:r>
               <w:rPr>
                 <w:b/>
+                <w:bCs/>
               </w:rPr>
-              <w:t>maintaining</w:t>
-            </w:r>
-            <w:r>
-              <w:t xml:space="preserve"> (requirement files, </w:t>
-            </w:r>
-            <w:proofErr w:type="spellStart"/>
-            <w:r>
-              <w:t>npm</w:t>
-            </w:r>
-            <w:proofErr w:type="spellEnd"/>
-            <w:r>
-              <w:t xml:space="preserve"> packages, </w:t>
-            </w:r>
-            <w:proofErr w:type="spellStart"/>
-            <w:r>
-              <w:t>ect</w:t>
-            </w:r>
-            <w:proofErr w:type="spellEnd"/>
-            <w:r>
-              <w:t>)</w:t>
-            </w:r>
-            <w:r>
-              <w:t xml:space="preserve"> and improving the way team work on our code base.</w:t>
+              <w:t xml:space="preserve">reducing </w:t>
+            </w:r>
+            <w:r>
+              <w:rPr>
+                <w:b/>
+                <w:bCs/>
+              </w:rPr>
+              <w:t>costs</w:t>
+            </w:r>
+            <w:r>
+              <w:t xml:space="preserve"> and allowing new tenant deployment to be </w:t>
+            </w:r>
+            <w:r>
+              <w:rPr>
+                <w:b/>
+                <w:bCs/>
+              </w:rPr>
+              <w:t>seamless</w:t>
+            </w:r>
+            <w:r>
+              <w:t>.</w:t>
             </w:r>
           </w:p>
           <w:p>
@@ -397,33 +426,10 @@
               <w:jc w:val="both"/>
             </w:pPr>
             <w:r>
-              <w:t xml:space="preserve">Introducing new technologies to team as </w:t>
-            </w:r>
-            <w:r>
-              <w:rPr>
-                <w:b/>
-                <w:bCs/>
-              </w:rPr>
-              <w:t>Golang</w:t>
-            </w:r>
-            <w:r>
-              <w:t xml:space="preserve"> and </w:t>
-            </w:r>
-            <w:proofErr w:type="spellStart"/>
-            <w:r>
-              <w:rPr>
-                <w:b/>
-                <w:bCs/>
-              </w:rPr>
-              <w:t>NextJs</w:t>
-            </w:r>
-            <w:proofErr w:type="spellEnd"/>
-            <w:r>
-              <w:rPr>
-                <w:b/>
-                <w:bCs/>
-              </w:rPr>
-              <w:t>.</w:t>
+              <w:t>Mentor developers</w:t>
+            </w:r>
+            <w:r>
+              <w:t xml:space="preserve"> through code reviews and suggest improvement.</w:t>
             </w:r>
           </w:p>
           <w:p>
@@ -436,39 +442,21 @@
               <w:jc w:val="both"/>
             </w:pPr>
             <w:r>
-              <w:t xml:space="preserve">Help </w:t>
-            </w:r>
-            <w:r>
-              <w:rPr>
-                <w:b/>
-              </w:rPr>
-              <w:t>T</w:t>
-            </w:r>
-            <w:r>
-              <w:rPr>
-                <w:b/>
-                <w:bCs/>
-              </w:rPr>
-              <w:t>ranslating</w:t>
-            </w:r>
-            <w:r>
-              <w:t xml:space="preserve"> and </w:t>
-            </w:r>
-            <w:r>
-              <w:rPr>
-                <w:b/>
-              </w:rPr>
-              <w:t>D</w:t>
-            </w:r>
-            <w:r>
-              <w:rPr>
-                <w:b/>
-                <w:bCs/>
-              </w:rPr>
-              <w:t>esigning</w:t>
-            </w:r>
-            <w:r>
-              <w:t xml:space="preserve"> system as business needs.</w:t>
+              <w:t xml:space="preserve">Solving more complex and niche </w:t>
+            </w:r>
+            <w:r>
+              <w:t>problems</w:t>
+            </w:r>
+            <w:r>
+              <w:t xml:space="preserve"> that cannot be handled by </w:t>
+            </w:r>
+            <w:proofErr w:type="spellStart"/>
+            <w:r>
+              <w:t>devs</w:t>
+            </w:r>
+            <w:proofErr w:type="spellEnd"/>
+            <w:r>
+              <w:t>.</w:t>
             </w:r>
           </w:p>
           <w:p>
@@ -481,63 +469,23 @@
               <w:jc w:val="both"/>
             </w:pPr>
             <w:r>
-              <w:t xml:space="preserve">Finding way to improve the </w:t>
+              <w:t xml:space="preserve">Implementing </w:t>
             </w:r>
             <w:r>
               <w:rPr>
                 <w:b/>
                 <w:bCs/>
               </w:rPr>
-              <w:t xml:space="preserve">Developer </w:t>
-            </w:r>
-            <w:r>
-              <w:rPr>
-                <w:b/>
-                <w:bCs/>
-              </w:rPr>
-              <w:t>E</w:t>
-            </w:r>
-            <w:r>
-              <w:rPr>
-                <w:b/>
-                <w:bCs/>
-              </w:rPr>
-              <w:t>xperience</w:t>
-            </w:r>
-            <w:r>
-              <w:t xml:space="preserve"> by introducing or creating new </w:t>
-            </w:r>
-            <w:r>
-              <w:rPr>
-                <w:b/>
-              </w:rPr>
-              <w:t>M</w:t>
-            </w:r>
-            <w:r>
-              <w:rPr>
-                <w:b/>
-                <w:bCs/>
-              </w:rPr>
-              <w:t>odules</w:t>
-            </w:r>
-            <w:r>
-              <w:t>/</w:t>
-            </w:r>
-            <w:r>
-              <w:rPr>
-                <w:b/>
-              </w:rPr>
-              <w:t>L</w:t>
-            </w:r>
-            <w:r>
-              <w:rPr>
-                <w:b/>
-                <w:bCs/>
-              </w:rPr>
-              <w:t>ibraries</w:t>
-            </w:r>
-            <w:r>
-              <w:t>.</w:t>
+              <w:t>micro-frontend architecture</w:t>
+            </w:r>
+            <w:r>
+              <w:t xml:space="preserve"> to help </w:t>
+            </w:r>
+            <w:r>
+              <w:t>products go</w:t>
+            </w:r>
+            <w:r>
+              <w:t xml:space="preserve"> live easier.</w:t>
             </w:r>
           </w:p>
           <w:p>
@@ -550,27 +498,28 @@
               <w:jc w:val="both"/>
             </w:pPr>
             <w:r>
-              <w:t xml:space="preserve">Defining </w:t>
+              <w:t xml:space="preserve">Implement </w:t>
             </w:r>
             <w:r>
               <w:rPr>
                 <w:b/>
                 <w:bCs/>
               </w:rPr>
-              <w:t>standards</w:t>
-            </w:r>
-            <w:r>
-              <w:t xml:space="preserve"> and </w:t>
-            </w:r>
-            <w:r>
-              <w:rPr>
-                <w:b/>
-                <w:bCs/>
-              </w:rPr>
-              <w:t>structure</w:t>
-            </w:r>
-            <w:r>
-              <w:t xml:space="preserve"> that are used on all of the code base.</w:t>
+              <w:t xml:space="preserve">Unit Test </w:t>
+            </w:r>
+            <w:r>
+              <w:t xml:space="preserve">for </w:t>
+            </w:r>
+            <w:r>
+              <w:t xml:space="preserve">whole technology stack (vue.js, C#, </w:t>
+            </w:r>
+            <w:proofErr w:type="spellStart"/>
+            <w:r>
+              <w:t>ect</w:t>
+            </w:r>
+            <w:proofErr w:type="spellEnd"/>
+            <w:r>
+              <w:t>)</w:t>
             </w:r>
           </w:p>
           <w:p>
@@ -583,74 +532,58 @@
               <w:jc w:val="both"/>
             </w:pPr>
             <w:r>
-              <w:t xml:space="preserve">Developing App using </w:t>
-            </w:r>
-            <w:proofErr w:type="spellStart"/>
+              <w:t xml:space="preserve">Work as </w:t>
+            </w:r>
             <w:r>
               <w:rPr>
                 <w:b/>
                 <w:bCs/>
               </w:rPr>
-              <w:t>NextJs</w:t>
-            </w:r>
-            <w:proofErr w:type="spellEnd"/>
-            <w:r>
-              <w:t xml:space="preserve"> (</w:t>
+              <w:t>Tech Lead</w:t>
+            </w:r>
+            <w:r>
+              <w:t xml:space="preserve">, </w:t>
+            </w:r>
+            <w:r>
+              <w:rPr>
+                <w:b/>
+              </w:rPr>
+              <w:t>maintai</w:t>
+            </w:r>
+            <w:r>
+              <w:rPr>
+                <w:b/>
+              </w:rPr>
+              <w:t>n</w:t>
+            </w:r>
+            <w:r>
+              <w:t xml:space="preserve"> </w:t>
+            </w:r>
+            <w:r>
+              <w:t xml:space="preserve">and </w:t>
             </w:r>
             <w:r>
               <w:rPr>
                 <w:b/>
                 <w:bCs/>
               </w:rPr>
-              <w:t>React</w:t>
+              <w:t>improv</w:t>
             </w:r>
             <w:r>
               <w:rPr>
                 <w:b/>
                 <w:bCs/>
               </w:rPr>
-              <w:t>)</w:t>
-            </w:r>
-            <w:r>
-              <w:t xml:space="preserve">, </w:t>
-            </w:r>
-            <w:r>
-              <w:rPr>
-                <w:b/>
-                <w:bCs/>
-              </w:rPr>
-              <w:t>Node.js</w:t>
-            </w:r>
-            <w:r>
-              <w:rPr>
-                <w:b/>
-                <w:bCs/>
-              </w:rPr>
-              <w:t>, Golang (Fiber)</w:t>
-            </w:r>
-            <w:r>
-              <w:t xml:space="preserve">, and </w:t>
-            </w:r>
-            <w:r>
-              <w:rPr>
-                <w:b/>
-                <w:bCs/>
-              </w:rPr>
-              <w:t>Django Rest Framework</w:t>
-            </w:r>
-            <w:r>
-              <w:rPr>
-                <w:b/>
-                <w:bCs/>
-              </w:rPr>
-              <w:t xml:space="preserve"> (Python)</w:t>
-            </w:r>
-            <w:r>
-              <w:rPr>
-                <w:b/>
-                <w:bCs/>
-              </w:rPr>
-              <w:t>.</w:t>
+              <w:t>e</w:t>
+            </w:r>
+            <w:r>
+              <w:t xml:space="preserve"> the way </w:t>
+            </w:r>
+            <w:r>
+              <w:t>teams</w:t>
+            </w:r>
+            <w:r>
+              <w:t xml:space="preserve"> work on our code base.</w:t>
             </w:r>
           </w:p>
           <w:p>
@@ -663,60 +596,33 @@
               <w:jc w:val="both"/>
             </w:pPr>
             <w:r>
-              <w:t xml:space="preserve">Work as a </w:t>
+              <w:t xml:space="preserve">Introducing new technologies to team as </w:t>
             </w:r>
             <w:r>
               <w:rPr>
                 <w:b/>
                 <w:bCs/>
               </w:rPr>
-              <w:t>team of 1</w:t>
-            </w:r>
+              <w:t>Golang</w:t>
+            </w:r>
+            <w:r>
+              <w:t xml:space="preserve"> and </w:t>
+            </w:r>
+            <w:proofErr w:type="spellStart"/>
             <w:r>
               <w:rPr>
                 <w:b/>
                 <w:bCs/>
               </w:rPr>
-              <w:t>2</w:t>
-            </w:r>
-            <w:r>
-              <w:t xml:space="preserve"> (</w:t>
-            </w:r>
+              <w:t>NextJs</w:t>
+            </w:r>
+            <w:proofErr w:type="spellEnd"/>
             <w:r>
               <w:rPr>
                 <w:b/>
                 <w:bCs/>
               </w:rPr>
-              <w:t>Scrum</w:t>
-            </w:r>
-            <w:r>
-              <w:t xml:space="preserve">) with </w:t>
-            </w:r>
-            <w:r>
-              <w:t>2</w:t>
-            </w:r>
-            <w:r>
-              <w:t xml:space="preserve"> UI/UX, 2 front-end, 2 backend, </w:t>
-            </w:r>
-            <w:r>
-              <w:t>4</w:t>
-            </w:r>
-            <w:r>
-              <w:t xml:space="preserve"> f</w:t>
-            </w:r>
-            <w:proofErr w:type="spellStart"/>
-            <w:r>
-              <w:t>ullstack</w:t>
-            </w:r>
-            <w:proofErr w:type="spellEnd"/>
-            <w:r>
-              <w:t xml:space="preserve"> and </w:t>
-            </w:r>
-            <w:r>
-              <w:t>2</w:t>
-            </w:r>
-            <w:r>
-              <w:t xml:space="preserve"> QA, with 3 week-sprints.</w:t>
+              <w:t>.</w:t>
             </w:r>
           </w:p>
           <w:p>
@@ -729,107 +635,226 @@
               <w:jc w:val="both"/>
             </w:pPr>
             <w:r>
-              <w:t xml:space="preserve">Leading the team to move all old </w:t>
+              <w:t xml:space="preserve">Help </w:t>
             </w:r>
             <w:r>
               <w:rPr>
                 <w:b/>
               </w:rPr>
-              <w:t>R</w:t>
+              <w:t>T</w:t>
             </w:r>
             <w:r>
               <w:rPr>
                 <w:b/>
                 <w:bCs/>
               </w:rPr>
-              <w:t>eact</w:t>
-            </w:r>
-            <w:r>
-              <w:t xml:space="preserve"> project</w:t>
-            </w:r>
-            <w:r>
-              <w:t>s</w:t>
-            </w:r>
-            <w:r>
-              <w:t xml:space="preserve"> to </w:t>
-            </w:r>
-            <w:proofErr w:type="spellStart"/>
+              <w:t>ranslating</w:t>
+            </w:r>
+            <w:r>
+              <w:t xml:space="preserve"> and </w:t>
+            </w:r>
+            <w:r>
+              <w:rPr>
+                <w:b/>
+              </w:rPr>
+              <w:t>D</w:t>
+            </w:r>
             <w:r>
               <w:rPr>
                 <w:b/>
                 <w:bCs/>
               </w:rPr>
-              <w:t>NextJs</w:t>
-            </w:r>
-            <w:proofErr w:type="spellEnd"/>
-            <w:r>
-              <w:t xml:space="preserve">, and </w:t>
+              <w:t>esigning</w:t>
+            </w:r>
+            <w:r>
+              <w:t xml:space="preserve"> system as business needs.</w:t>
+            </w:r>
+          </w:p>
+          <w:p>
+            <w:pPr>
+              <w:pStyle w:val="ListParagraph"/>
+              <w:numPr>
+                <w:ilvl w:val="0"/>
+                <w:numId w:val="27"/>
+              </w:numPr>
+              <w:jc w:val="both"/>
+            </w:pPr>
+            <w:r>
+              <w:t xml:space="preserve">Defining </w:t>
             </w:r>
             <w:r>
               <w:rPr>
                 <w:b/>
                 <w:bCs/>
               </w:rPr>
-              <w:t>Django</w:t>
-            </w:r>
-            <w:r>
-              <w:t xml:space="preserve"> projects to </w:t>
+              <w:t>standards</w:t>
+            </w:r>
+            <w:r>
+              <w:t xml:space="preserve"> and </w:t>
             </w:r>
             <w:r>
               <w:rPr>
                 <w:b/>
                 <w:bCs/>
               </w:rPr>
-              <w:t>Golang</w:t>
-            </w:r>
-            <w:r>
-              <w:t xml:space="preserve"> (</w:t>
+              <w:t>structures</w:t>
+            </w:r>
+            <w:r>
+              <w:t xml:space="preserve"> that are used on </w:t>
+            </w:r>
+            <w:r>
+              <w:t>all</w:t>
+            </w:r>
+            <w:r>
+              <w:t xml:space="preserve"> the code </w:t>
+            </w:r>
+            <w:r>
+              <w:t>bases</w:t>
+            </w:r>
+            <w:r>
+              <w:t>.</w:t>
+            </w:r>
+          </w:p>
+          <w:p>
+            <w:pPr>
+              <w:pStyle w:val="ListParagraph"/>
+              <w:numPr>
+                <w:ilvl w:val="0"/>
+                <w:numId w:val="27"/>
+              </w:numPr>
+              <w:jc w:val="both"/>
+            </w:pPr>
+            <w:r>
+              <w:t>Developing</w:t>
+            </w:r>
+            <w:r>
+              <w:t xml:space="preserve"> </w:t>
             </w:r>
             <w:r>
               <w:rPr>
                 <w:b/>
                 <w:bCs/>
               </w:rPr>
-              <w:t>Fiber</w:t>
-            </w:r>
-            <w:r>
-              <w:t>)</w:t>
-            </w:r>
-            <w:r>
-              <w:t xml:space="preserve">, and by doing it </w:t>
+              <w:t>libraries</w:t>
+            </w:r>
+            <w:r>
+              <w:t xml:space="preserve"> (</w:t>
             </w:r>
             <w:r>
               <w:rPr>
                 <w:b/>
                 <w:bCs/>
               </w:rPr>
-              <w:t>improving developer experience</w:t>
-            </w:r>
-            <w:r>
-              <w:t xml:space="preserve">, </w:t>
+              <w:t>C#</w:t>
+            </w:r>
+            <w:r>
+              <w:t xml:space="preserve"> and </w:t>
             </w:r>
             <w:r>
               <w:rPr>
                 <w:b/>
                 <w:bCs/>
               </w:rPr>
-              <w:t>speed up development</w:t>
-            </w:r>
-            <w:r>
-              <w:t xml:space="preserve">, </w:t>
-            </w:r>
-            <w:r>
-              <w:t>opening more room for more advanced features to be added (</w:t>
+              <w:t>Typescript</w:t>
+            </w:r>
+            <w:r>
+              <w:t>) that help</w:t>
+            </w:r>
+            <w:r>
+              <w:t xml:space="preserve"> </w:t>
             </w:r>
             <w:r>
               <w:rPr>
                 <w:b/>
                 <w:bCs/>
               </w:rPr>
-              <w:t>removing technical limitations</w:t>
-            </w:r>
-            <w:r>
-              <w:t xml:space="preserve">) </w:t>
+              <w:t>developer move faster</w:t>
+            </w:r>
+            <w:r>
+              <w:t xml:space="preserve"> and</w:t>
+            </w:r>
+            <w:r>
+              <w:rPr>
+                <w:b/>
+                <w:bCs/>
+              </w:rPr>
+              <w:t xml:space="preserve"> lower the cost</w:t>
+            </w:r>
+            <w:r>
+              <w:t xml:space="preserve"> of infrastructures, such as logging, background services, and many more.</w:t>
+            </w:r>
+          </w:p>
+          <w:p>
+            <w:pPr>
+              <w:pStyle w:val="ListParagraph"/>
+              <w:numPr>
+                <w:ilvl w:val="0"/>
+                <w:numId w:val="27"/>
+              </w:numPr>
+              <w:jc w:val="both"/>
+            </w:pPr>
+            <w:r>
+              <w:t xml:space="preserve">Leading multiple </w:t>
+            </w:r>
+            <w:r>
+              <w:t>teams</w:t>
+            </w:r>
+            <w:r>
+              <w:t xml:space="preserve"> working on different products, such as </w:t>
+            </w:r>
+            <w:r>
+              <w:rPr>
+                <w:b/>
+                <w:bCs/>
+              </w:rPr>
+              <w:t>Asset Management</w:t>
+            </w:r>
+            <w:r>
+              <w:t xml:space="preserve"> and </w:t>
+            </w:r>
+            <w:r>
+              <w:rPr>
+                <w:b/>
+                <w:bCs/>
+              </w:rPr>
+              <w:t xml:space="preserve">Safety </w:t>
+            </w:r>
+            <w:r>
+              <w:rPr>
+                <w:b/>
+                <w:bCs/>
+              </w:rPr>
+              <w:t>Management,</w:t>
+            </w:r>
+            <w:r>
+              <w:rPr>
+                <w:b/>
+                <w:bCs/>
+              </w:rPr>
+              <w:t xml:space="preserve"> </w:t>
+            </w:r>
+            <w:r>
+              <w:t>targeting</w:t>
+            </w:r>
+            <w:r>
+              <w:t xml:space="preserve"> tenants with industry such as </w:t>
+            </w:r>
+            <w:r>
+              <w:rPr>
+                <w:b/>
+                <w:bCs/>
+              </w:rPr>
+              <w:t>Coal</w:t>
+            </w:r>
+            <w:r>
+              <w:t xml:space="preserve"> </w:t>
+            </w:r>
+            <w:r>
+              <w:rPr>
+                <w:b/>
+                <w:bCs/>
+              </w:rPr>
+              <w:t>Mining</w:t>
             </w:r>
           </w:p>
           <w:p>
@@ -842,26 +867,24 @@
             <w:pPr>
               <w:pStyle w:val="Heading3"/>
               <w:contextualSpacing w:val="0"/>
-              <w:outlineLvl w:val="2"/>
             </w:pPr>
             <w:r>
-              <w:t>OCTOBER 2020</w:t>
+              <w:t>March 2022</w:t>
             </w:r>
             <w:r>
               <w:t xml:space="preserve"> – </w:t>
             </w:r>
             <w:r>
-              <w:t>March 2022</w:t>
+              <w:t>OCT 2023</w:t>
             </w:r>
           </w:p>
           <w:p>
             <w:pPr>
               <w:pStyle w:val="Heading2"/>
               <w:contextualSpacing w:val="0"/>
-              <w:outlineLvl w:val="1"/>
             </w:pPr>
             <w:r>
-              <w:t>senior full-stack dEveloper</w:t>
+              <w:t>Technical Lead</w:t>
             </w:r>
             <w:r>
               <w:t xml:space="preserve">, </w:t>
@@ -883,15 +906,42 @@
               <w:jc w:val="both"/>
             </w:pPr>
             <w:r>
-              <w:t xml:space="preserve">Work as a Senior Full-stack web developer, building, improving and maintaining portal (member site) and </w:t>
+              <w:t xml:space="preserve">Work as </w:t>
+            </w:r>
+            <w:r>
+              <w:rPr>
+                <w:b/>
+                <w:bCs/>
+              </w:rPr>
+              <w:t>Tech Lead</w:t>
+            </w:r>
+            <w:r>
+              <w:t xml:space="preserve">, </w:t>
+            </w:r>
+            <w:r>
+              <w:rPr>
+                <w:b/>
+              </w:rPr>
+              <w:t>maintaining</w:t>
+            </w:r>
+            <w:r>
+              <w:t xml:space="preserve"> (requirement files, </w:t>
             </w:r>
             <w:proofErr w:type="spellStart"/>
             <w:r>
-              <w:t>backoffice</w:t>
+              <w:t>npm</w:t>
             </w:r>
             <w:proofErr w:type="spellEnd"/>
             <w:r>
-              <w:t xml:space="preserve"> (company site).</w:t>
+              <w:t xml:space="preserve"> packages, </w:t>
+            </w:r>
+            <w:proofErr w:type="spellStart"/>
+            <w:r>
+              <w:t>ect</w:t>
+            </w:r>
+            <w:proofErr w:type="spellEnd"/>
+            <w:r>
+              <w:t>) and improving the way team work on our code base.</w:t>
             </w:r>
           </w:p>
           <w:p>
@@ -904,41 +954,41 @@
               <w:jc w:val="both"/>
             </w:pPr>
             <w:r>
-              <w:t xml:space="preserve">Developing App using </w:t>
+              <w:t xml:space="preserve">Introducing new technologies to </w:t>
+            </w:r>
+            <w:proofErr w:type="gramStart"/>
+            <w:r>
+              <w:t>team</w:t>
+            </w:r>
+            <w:proofErr w:type="gramEnd"/>
+            <w:r>
+              <w:t xml:space="preserve"> as </w:t>
             </w:r>
             <w:r>
               <w:rPr>
                 <w:b/>
                 <w:bCs/>
               </w:rPr>
-              <w:t>React.js</w:t>
-            </w:r>
-            <w:r>
-              <w:t xml:space="preserve">, </w:t>
-            </w:r>
+              <w:t>Golang</w:t>
+            </w:r>
+            <w:r>
+              <w:t xml:space="preserve"> and </w:t>
+            </w:r>
+            <w:proofErr w:type="spellStart"/>
             <w:r>
               <w:rPr>
                 <w:b/>
                 <w:bCs/>
               </w:rPr>
-              <w:t>Node.js</w:t>
-            </w:r>
-            <w:r>
-              <w:t xml:space="preserve">, and </w:t>
-            </w:r>
+              <w:t>NextJs</w:t>
+            </w:r>
+            <w:proofErr w:type="spellEnd"/>
             <w:r>
               <w:rPr>
                 <w:b/>
                 <w:bCs/>
               </w:rPr>
-              <w:t>Django Rest Framework</w:t>
-            </w:r>
-            <w:r>
-              <w:rPr>
-                <w:b/>
-                <w:bCs/>
-              </w:rPr>
-              <w:t xml:space="preserve"> (Python)</w:t>
+              <w:t>.</w:t>
             </w:r>
           </w:p>
           <w:p>
@@ -951,23 +1001,39 @@
               <w:jc w:val="both"/>
             </w:pPr>
             <w:r>
+              <w:t xml:space="preserve">Help </w:t>
+            </w:r>
+            <w:r>
               <w:rPr>
+                <w:b/>
+              </w:rPr>
+              <w:t>T</w:t>
+            </w:r>
+            <w:r>
+              <w:rPr>
+                <w:b/>
                 <w:bCs/>
               </w:rPr>
-              <w:t>Collaborate and doing Integration with 3</w:t>
+              <w:t>ranslating</w:t>
+            </w:r>
+            <w:r>
+              <w:t xml:space="preserve"> and </w:t>
             </w:r>
             <w:r>
               <w:rPr>
-                <w:bCs/>
-                <w:vertAlign w:val="superscript"/>
+                <w:b/>
               </w:rPr>
-              <w:t>rd</w:t>
+              <w:t>D</w:t>
             </w:r>
             <w:r>
               <w:rPr>
+                <w:b/>
                 <w:bCs/>
               </w:rPr>
-              <w:t xml:space="preserve"> party developer.</w:t>
+              <w:t>esigning</w:t>
+            </w:r>
+            <w:r>
+              <w:t xml:space="preserve"> system as business needs.</w:t>
             </w:r>
           </w:p>
           <w:p>
@@ -980,77 +1046,69 @@
               <w:jc w:val="both"/>
             </w:pPr>
             <w:r>
-              <w:t xml:space="preserve">Tech stack following, </w:t>
+              <w:t xml:space="preserve">Finding </w:t>
+            </w:r>
+            <w:r>
+              <w:t>ways</w:t>
+            </w:r>
+            <w:r>
+              <w:t xml:space="preserve"> to improve the </w:t>
             </w:r>
             <w:r>
               <w:rPr>
                 <w:b/>
                 <w:bCs/>
               </w:rPr>
-              <w:t>RabbitMQ</w:t>
-            </w:r>
-            <w:r>
-              <w:t xml:space="preserve"> for async process, </w:t>
+              <w:t xml:space="preserve">Developer </w:t>
             </w:r>
             <w:r>
               <w:rPr>
                 <w:b/>
                 <w:bCs/>
               </w:rPr>
-              <w:t>Celery</w:t>
-            </w:r>
-            <w:r>
-              <w:t xml:space="preserve"> for system scheduler, </w:t>
-            </w:r>
-            <w:proofErr w:type="spellStart"/>
+              <w:t>E</w:t>
+            </w:r>
             <w:r>
               <w:rPr>
                 <w:b/>
                 <w:bCs/>
               </w:rPr>
-              <w:t>Postgresql</w:t>
-            </w:r>
-            <w:proofErr w:type="spellEnd"/>
-            <w:r>
-              <w:t xml:space="preserve"> for DB, and </w:t>
+              <w:t>xperience</w:t>
+            </w:r>
+            <w:r>
+              <w:t xml:space="preserve"> by introducing or creating new </w:t>
+            </w:r>
+            <w:r>
+              <w:rPr>
+                <w:b/>
+              </w:rPr>
+              <w:t>M</w:t>
             </w:r>
             <w:r>
               <w:rPr>
                 <w:b/>
                 <w:bCs/>
               </w:rPr>
-              <w:t>Material UI</w:t>
-            </w:r>
-            <w:r>
-              <w:t xml:space="preserve"> with React (</w:t>
+              <w:t>odules</w:t>
+            </w:r>
+            <w:r>
+              <w:t>/</w:t>
+            </w:r>
+            <w:r>
+              <w:rPr>
+                <w:b/>
+              </w:rPr>
+              <w:t>L</w:t>
             </w:r>
             <w:r>
               <w:rPr>
                 <w:b/>
                 <w:bCs/>
               </w:rPr>
-              <w:t>Redux</w:t>
-            </w:r>
-            <w:r>
-              <w:t xml:space="preserve">, Hook, Helmet, </w:t>
-            </w:r>
-            <w:r>
-              <w:rPr>
-                <w:b/>
-                <w:bCs/>
-              </w:rPr>
-              <w:t>i18n</w:t>
-            </w:r>
-            <w:r>
-              <w:t xml:space="preserve">, </w:t>
-            </w:r>
-            <w:proofErr w:type="spellStart"/>
-            <w:r>
-              <w:t>ect</w:t>
-            </w:r>
-            <w:proofErr w:type="spellEnd"/>
-            <w:r>
-              <w:t>).</w:t>
+              <w:t>ibraries</w:t>
+            </w:r>
+            <w:r>
+              <w:t>.</w:t>
             </w:r>
           </w:p>
           <w:p>
@@ -1063,32 +1121,35 @@
               <w:jc w:val="both"/>
             </w:pPr>
             <w:r>
-              <w:t xml:space="preserve">Leading team for Frontend development (doing POC, designing architecture, SEO), </w:t>
+              <w:t xml:space="preserve">Defining </w:t>
             </w:r>
             <w:r>
               <w:rPr>
                 <w:b/>
                 <w:bCs/>
               </w:rPr>
-              <w:t>collaborate with PO and Project Manager</w:t>
-            </w:r>
-            <w:r>
-              <w:t xml:space="preserve"> to improve system (features, performance, </w:t>
-            </w:r>
-            <w:proofErr w:type="spellStart"/>
-            <w:r>
-              <w:t>ect</w:t>
-            </w:r>
-            <w:proofErr w:type="spellEnd"/>
-            <w:r>
-              <w:t xml:space="preserve">) and doing </w:t>
+              <w:t>standards</w:t>
+            </w:r>
+            <w:r>
+              <w:t xml:space="preserve"> and </w:t>
             </w:r>
             <w:r>
               <w:rPr>
                 <w:b/>
                 <w:bCs/>
               </w:rPr>
-              <w:t>Code Review</w:t>
+              <w:t>structure</w:t>
+            </w:r>
+            <w:r>
+              <w:t xml:space="preserve"> that are used on </w:t>
+            </w:r>
+            <w:proofErr w:type="gramStart"/>
+            <w:r>
+              <w:t>all of</w:t>
+            </w:r>
+            <w:proofErr w:type="gramEnd"/>
+            <w:r>
+              <w:t xml:space="preserve"> the code base.</w:t>
             </w:r>
           </w:p>
           <w:p>
@@ -1101,68 +1162,67 @@
               <w:jc w:val="both"/>
             </w:pPr>
             <w:r>
-              <w:t>Work as a team of 10 (</w:t>
-            </w:r>
+              <w:t xml:space="preserve">Developing App using </w:t>
+            </w:r>
+            <w:proofErr w:type="spellStart"/>
             <w:r>
               <w:rPr>
                 <w:b/>
                 <w:bCs/>
               </w:rPr>
-              <w:t>Scrum</w:t>
-            </w:r>
-            <w:r>
-              <w:t xml:space="preserve">) with 1 UI/UX, 1 lead, 2 front-end, 2 backend, 3 </w:t>
-            </w:r>
-            <w:proofErr w:type="spellStart"/>
-            <w:r>
-              <w:t>fullstack</w:t>
+              <w:t>NextJs</w:t>
             </w:r>
             <w:proofErr w:type="spellEnd"/>
             <w:r>
-              <w:t xml:space="preserve"> and 1 QA, with 3 week-sprints.</w:t>
-            </w:r>
-          </w:p>
-          <w:p>
-            <w:pPr>
-              <w:jc w:val="both"/>
-            </w:pPr>
-          </w:p>
-          <w:p>
-            <w:pPr>
-              <w:pStyle w:val="Heading3"/>
-              <w:contextualSpacing w:val="0"/>
-              <w:outlineLvl w:val="2"/>
-            </w:pPr>
-            <w:r>
-              <w:t>OCTOBER 2019</w:t>
-            </w:r>
-            <w:r>
-              <w:t xml:space="preserve"> – </w:t>
-            </w:r>
-            <w:r>
-              <w:t>NOVEMBER 2020</w:t>
-            </w:r>
-          </w:p>
-          <w:p>
-            <w:pPr>
-              <w:pStyle w:val="Heading2"/>
-              <w:contextualSpacing w:val="0"/>
-              <w:outlineLvl w:val="1"/>
-            </w:pPr>
-            <w:r>
-              <w:t>Middle</w:t>
-            </w:r>
-            <w:r>
-              <w:t xml:space="preserve"> Software dEveloper</w:t>
+              <w:t xml:space="preserve"> (</w:t>
+            </w:r>
+            <w:r>
+              <w:rPr>
+                <w:b/>
+                <w:bCs/>
+              </w:rPr>
+              <w:t>React</w:t>
+            </w:r>
+            <w:r>
+              <w:rPr>
+                <w:b/>
+                <w:bCs/>
+              </w:rPr>
+              <w:t>)</w:t>
             </w:r>
             <w:r>
               <w:t xml:space="preserve">, </w:t>
             </w:r>
             <w:r>
               <w:rPr>
-                <w:b w:val="0"/>
+                <w:b/>
+                <w:bCs/>
               </w:rPr>
-              <w:t>Xuenn Private Limited</w:t>
+              <w:t>Node.js</w:t>
+            </w:r>
+            <w:r>
+              <w:rPr>
+                <w:b/>
+                <w:bCs/>
+              </w:rPr>
+              <w:t>, Golang (Fiber)</w:t>
+            </w:r>
+            <w:r>
+              <w:t xml:space="preserve">, and </w:t>
+            </w:r>
+            <w:r>
+              <w:rPr>
+                <w:b/>
+                <w:bCs/>
+              </w:rPr>
+              <w:t>Django Rest Framework</w:t>
+            </w:r>
+            <w:r>
+              <w:rPr>
+                <w:b/>
+                <w:bCs/>
+              </w:rPr>
+              <w:t xml:space="preserve"> (Python).</w:t>
             </w:r>
           </w:p>
           <w:p>
@@ -1175,11 +1235,35 @@
               <w:jc w:val="both"/>
             </w:pPr>
             <w:r>
-              <w:lastRenderedPageBreak/>
-              <w:t xml:space="preserve">Work as a full-stack </w:t>
-            </w:r>
-            <w:r>
-              <w:t>web developer, mainly working on creating new app.</w:t>
+              <w:t xml:space="preserve">Work as a </w:t>
+            </w:r>
+            <w:r>
+              <w:rPr>
+                <w:b/>
+                <w:bCs/>
+              </w:rPr>
+              <w:t>team of 12</w:t>
+            </w:r>
+            <w:r>
+              <w:t xml:space="preserve"> (</w:t>
+            </w:r>
+            <w:r>
+              <w:rPr>
+                <w:b/>
+                <w:bCs/>
+              </w:rPr>
+              <w:t>Scrum</w:t>
+            </w:r>
+            <w:r>
+              <w:t xml:space="preserve">) with 2 UI/UX, 2 front-end, 2 backend, 4 </w:t>
+            </w:r>
+            <w:proofErr w:type="spellStart"/>
+            <w:r>
+              <w:t>fullstack</w:t>
+            </w:r>
+            <w:proofErr w:type="spellEnd"/>
+            <w:r>
+              <w:t xml:space="preserve"> and 2 QA, with 3 week-sprints.</w:t>
             </w:r>
           </w:p>
           <w:p>
@@ -1192,63 +1276,101 @@
               <w:jc w:val="both"/>
             </w:pPr>
             <w:r>
-              <w:t>Work as a team of 7 (Scrum) with 3 front-end, 3 backend and 1 QA, with 2 week-sprints.</w:t>
+              <w:t xml:space="preserve">Leading the team to move all old </w:t>
+            </w:r>
+            <w:r>
+              <w:rPr>
+                <w:b/>
+              </w:rPr>
+              <w:t>R</w:t>
+            </w:r>
+            <w:r>
+              <w:rPr>
+                <w:b/>
+                <w:bCs/>
+              </w:rPr>
+              <w:t>eact</w:t>
+            </w:r>
+            <w:r>
+              <w:t xml:space="preserve"> projects to </w:t>
+            </w:r>
+            <w:proofErr w:type="spellStart"/>
+            <w:r>
+              <w:rPr>
+                <w:b/>
+                <w:bCs/>
+              </w:rPr>
+              <w:t>NextJs</w:t>
+            </w:r>
+            <w:proofErr w:type="spellEnd"/>
+            <w:r>
+              <w:t xml:space="preserve">, and </w:t>
+            </w:r>
+            <w:r>
+              <w:rPr>
+                <w:b/>
+                <w:bCs/>
+              </w:rPr>
+              <w:t>Django</w:t>
+            </w:r>
+            <w:r>
+              <w:t xml:space="preserve"> projects to </w:t>
+            </w:r>
+            <w:r>
+              <w:rPr>
+                <w:b/>
+                <w:bCs/>
+              </w:rPr>
+              <w:t>Golang</w:t>
+            </w:r>
+            <w:r>
+              <w:t xml:space="preserve"> (</w:t>
+            </w:r>
+            <w:r>
+              <w:rPr>
+                <w:b/>
+                <w:bCs/>
+              </w:rPr>
+              <w:t>Fiber</w:t>
+            </w:r>
+            <w:r>
+              <w:t xml:space="preserve">), and by doing it </w:t>
+            </w:r>
+            <w:r>
+              <w:rPr>
+                <w:b/>
+                <w:bCs/>
+              </w:rPr>
+              <w:t>improving developer experience</w:t>
+            </w:r>
+            <w:r>
+              <w:t xml:space="preserve">, </w:t>
+            </w:r>
+            <w:r>
+              <w:rPr>
+                <w:b/>
+                <w:bCs/>
+              </w:rPr>
+              <w:t>speed up development</w:t>
+            </w:r>
+            <w:r>
+              <w:t>, opening more room for more advanced features to be added (</w:t>
+            </w:r>
+            <w:r>
+              <w:rPr>
+                <w:b/>
+                <w:bCs/>
+              </w:rPr>
+              <w:t>removing technical limitations</w:t>
+            </w:r>
+            <w:r>
+              <w:t xml:space="preserve">) </w:t>
             </w:r>
           </w:p>
           <w:p>
             <w:pPr>
-              <w:pStyle w:val="ListParagraph"/>
-              <w:numPr>
-                <w:ilvl w:val="0"/>
-                <w:numId w:val="27"/>
-              </w:numPr>
               <w:jc w:val="both"/>
             </w:pPr>
-            <w:r>
-              <w:t>Developing App using Vue.js, ASP.NET Core Web API</w:t>
-            </w:r>
-          </w:p>
-          <w:p>
-            <w:pPr>
-              <w:pStyle w:val="ListParagraph"/>
-              <w:numPr>
-                <w:ilvl w:val="0"/>
-                <w:numId w:val="27"/>
-              </w:numPr>
-              <w:jc w:val="both"/>
-            </w:pPr>
-            <w:r>
-              <w:t xml:space="preserve">Using technology like </w:t>
-            </w:r>
-            <w:proofErr w:type="spellStart"/>
-            <w:r>
-              <w:t>SignalR</w:t>
-            </w:r>
-            <w:proofErr w:type="spellEnd"/>
-            <w:r>
-              <w:t xml:space="preserve"> for real time dashboard, i18n for translation, </w:t>
-            </w:r>
-            <w:proofErr w:type="spellStart"/>
-            <w:r>
-              <w:t>Vuetify</w:t>
-            </w:r>
-            <w:proofErr w:type="spellEnd"/>
-            <w:r>
-              <w:t xml:space="preserve"> for front-end.</w:t>
-            </w:r>
-          </w:p>
-          <w:p>
-            <w:pPr>
-              <w:pStyle w:val="ListParagraph"/>
-              <w:numPr>
-                <w:ilvl w:val="0"/>
-                <w:numId w:val="27"/>
-              </w:numPr>
-              <w:jc w:val="both"/>
-            </w:pPr>
-            <w:r>
-              <w:t>Leading team for frontend development.</w:t>
-            </w:r>
           </w:p>
           <w:p>
             <w:pPr>
@@ -1260,38 +1382,33 @@
             <w:pPr>
               <w:pStyle w:val="Heading3"/>
               <w:contextualSpacing w:val="0"/>
-              <w:outlineLvl w:val="2"/>
             </w:pPr>
             <w:r>
-              <w:t>March 2016</w:t>
+              <w:t>OCTOBER 2020</w:t>
             </w:r>
             <w:r>
               <w:t xml:space="preserve"> – </w:t>
             </w:r>
             <w:r>
-              <w:t>Now</w:t>
+              <w:t>March 2022</w:t>
             </w:r>
           </w:p>
           <w:p>
             <w:pPr>
               <w:pStyle w:val="Heading2"/>
               <w:contextualSpacing w:val="0"/>
-              <w:outlineLvl w:val="1"/>
             </w:pPr>
             <w:r>
-              <w:t>FULL-STACK</w:t>
-            </w:r>
-            <w:r>
-              <w:t xml:space="preserve"> Developer</w:t>
+              <w:t>senior full-stack dEveloper</w:t>
             </w:r>
             <w:r>
               <w:t xml:space="preserve">, </w:t>
             </w:r>
             <w:r>
               <w:rPr>
-                <w:rStyle w:val="SubtleReference"/>
+                <w:b w:val="0"/>
               </w:rPr>
-              <w:t>Freelance</w:t>
+              <w:t>pt. jaya agung teknologi</w:t>
             </w:r>
           </w:p>
           <w:p>
@@ -1304,7 +1421,15 @@
               <w:jc w:val="both"/>
             </w:pPr>
             <w:r>
-              <w:t>My clients vary from a person, academic institution, to company.</w:t>
+              <w:t xml:space="preserve">Work as a Senior Full-stack web developer, building, improving and maintaining portal (member site) and </w:t>
+            </w:r>
+            <w:proofErr w:type="spellStart"/>
+            <w:r>
+              <w:t>backoffice</w:t>
+            </w:r>
+            <w:proofErr w:type="spellEnd"/>
+            <w:r>
+              <w:t xml:space="preserve"> (company site).</w:t>
             </w:r>
           </w:p>
           <w:p>
@@ -1317,19 +1442,41 @@
               <w:jc w:val="both"/>
             </w:pPr>
             <w:r>
-              <w:t>Utilize the most suitable technology</w:t>
-            </w:r>
-            <w:r>
-              <w:t xml:space="preserve"> and programming language</w:t>
-            </w:r>
-            <w:r>
-              <w:t xml:space="preserve"> for the projects</w:t>
-            </w:r>
-            <w:r>
-              <w:t xml:space="preserve"> (Node.js, Vue, .Net, PHP)</w:t>
-            </w:r>
-            <w:r>
-              <w:t>.</w:t>
+              <w:t xml:space="preserve">Developing App using </w:t>
+            </w:r>
+            <w:r>
+              <w:rPr>
+                <w:b/>
+                <w:bCs/>
+              </w:rPr>
+              <w:t>React.js</w:t>
+            </w:r>
+            <w:r>
+              <w:t xml:space="preserve">, </w:t>
+            </w:r>
+            <w:r>
+              <w:rPr>
+                <w:b/>
+                <w:bCs/>
+              </w:rPr>
+              <w:t>Node.js</w:t>
+            </w:r>
+            <w:r>
+              <w:t xml:space="preserve">, and </w:t>
+            </w:r>
+            <w:r>
+              <w:rPr>
+                <w:b/>
+                <w:bCs/>
+              </w:rPr>
+              <w:t>Django Rest Framework</w:t>
+            </w:r>
+            <w:r>
+              <w:rPr>
+                <w:b/>
+                <w:bCs/>
+              </w:rPr>
+              <w:t xml:space="preserve"> (Python)</w:t>
             </w:r>
           </w:p>
           <w:p>
@@ -1342,7 +1489,23 @@
               <w:jc w:val="both"/>
             </w:pPr>
             <w:r>
-              <w:t>SDLC also vary from Waterfall, Scrum, to UCD.</w:t>
+              <w:rPr>
+                <w:bCs/>
+              </w:rPr>
+              <w:t>Collaborate and doing Integration with 3</w:t>
+            </w:r>
+            <w:r>
+              <w:rPr>
+                <w:bCs/>
+                <w:vertAlign w:val="superscript"/>
+              </w:rPr>
+              <w:t>rd</w:t>
+            </w:r>
+            <w:r>
+              <w:rPr>
+                <w:bCs/>
+              </w:rPr>
+              <w:t xml:space="preserve"> party developer.</w:t>
             </w:r>
           </w:p>
           <w:p>
@@ -1355,7 +1518,77 @@
               <w:jc w:val="both"/>
             </w:pPr>
             <w:r>
-              <w:t>As a full-stack I do Requirement gathering, Analyze the process, Diagrams, Implementation, UAT, maintenance.</w:t>
+              <w:t xml:space="preserve">Tech stack following, </w:t>
+            </w:r>
+            <w:r>
+              <w:rPr>
+                <w:b/>
+                <w:bCs/>
+              </w:rPr>
+              <w:t>RabbitMQ</w:t>
+            </w:r>
+            <w:r>
+              <w:t xml:space="preserve"> for async process, </w:t>
+            </w:r>
+            <w:r>
+              <w:rPr>
+                <w:b/>
+                <w:bCs/>
+              </w:rPr>
+              <w:t>Celery</w:t>
+            </w:r>
+            <w:r>
+              <w:t xml:space="preserve"> for system scheduler, </w:t>
+            </w:r>
+            <w:proofErr w:type="spellStart"/>
+            <w:r>
+              <w:rPr>
+                <w:b/>
+                <w:bCs/>
+              </w:rPr>
+              <w:t>Postgresql</w:t>
+            </w:r>
+            <w:proofErr w:type="spellEnd"/>
+            <w:r>
+              <w:t xml:space="preserve"> for DB, and </w:t>
+            </w:r>
+            <w:r>
+              <w:rPr>
+                <w:b/>
+                <w:bCs/>
+              </w:rPr>
+              <w:t>Material UI</w:t>
+            </w:r>
+            <w:r>
+              <w:t xml:space="preserve"> with React (</w:t>
+            </w:r>
+            <w:r>
+              <w:rPr>
+                <w:b/>
+                <w:bCs/>
+              </w:rPr>
+              <w:t>Redux</w:t>
+            </w:r>
+            <w:r>
+              <w:t xml:space="preserve">, Hook, Helmet, </w:t>
+            </w:r>
+            <w:r>
+              <w:rPr>
+                <w:b/>
+                <w:bCs/>
+              </w:rPr>
+              <w:t>i18n</w:t>
+            </w:r>
+            <w:r>
+              <w:t xml:space="preserve">, </w:t>
+            </w:r>
+            <w:proofErr w:type="spellStart"/>
+            <w:r>
+              <w:t>ect</w:t>
+            </w:r>
+            <w:proofErr w:type="spellEnd"/>
+            <w:r>
+              <w:t>).</w:t>
             </w:r>
           </w:p>
           <w:p>
@@ -1368,21 +1601,63 @@
               <w:jc w:val="both"/>
             </w:pPr>
             <w:r>
-              <w:t xml:space="preserve">I never and </w:t>
-            </w:r>
-            <w:r>
-              <w:t>will n</w:t>
-            </w:r>
-            <w:r>
-              <w:t xml:space="preserve">ever try to deliver an </w:t>
-            </w:r>
-            <w:proofErr w:type="gramStart"/>
-            <w:r>
-              <w:t>unfinished products</w:t>
-            </w:r>
-            <w:proofErr w:type="gramEnd"/>
-            <w:r>
-              <w:t>, I won’t be able to sleep.</w:t>
+              <w:t xml:space="preserve">Leading team for Frontend development (doing POC, designing architecture, SEO), </w:t>
+            </w:r>
+            <w:r>
+              <w:rPr>
+                <w:b/>
+                <w:bCs/>
+              </w:rPr>
+              <w:t>collaborate with PO and Project Manager</w:t>
+            </w:r>
+            <w:r>
+              <w:t xml:space="preserve"> to improve system (features, performance, </w:t>
+            </w:r>
+            <w:proofErr w:type="spellStart"/>
+            <w:r>
+              <w:t>ect</w:t>
+            </w:r>
+            <w:proofErr w:type="spellEnd"/>
+            <w:r>
+              <w:t xml:space="preserve">) and doing </w:t>
+            </w:r>
+            <w:r>
+              <w:rPr>
+                <w:b/>
+                <w:bCs/>
+              </w:rPr>
+              <w:t>Code Review</w:t>
+            </w:r>
+          </w:p>
+          <w:p>
+            <w:pPr>
+              <w:pStyle w:val="ListParagraph"/>
+              <w:numPr>
+                <w:ilvl w:val="0"/>
+                <w:numId w:val="27"/>
+              </w:numPr>
+              <w:jc w:val="both"/>
+            </w:pPr>
+            <w:r>
+              <w:t>Work as a team of 10 (</w:t>
+            </w:r>
+            <w:r>
+              <w:rPr>
+                <w:b/>
+                <w:bCs/>
+              </w:rPr>
+              <w:t>Scrum</w:t>
+            </w:r>
+            <w:r>
+              <w:t xml:space="preserve">) with 1 UI/UX, 1 lead, 2 front-end, 2 backend, 3 </w:t>
+            </w:r>
+            <w:proofErr w:type="spellStart"/>
+            <w:r>
+              <w:t>fullstack</w:t>
+            </w:r>
+            <w:proofErr w:type="spellEnd"/>
+            <w:r>
+              <w:t xml:space="preserve"> and 1 QA, with 3 week-sprints.</w:t>
             </w:r>
           </w:p>
           <w:p>
@@ -1394,26 +1669,280 @@
             <w:pPr>
               <w:pStyle w:val="Heading3"/>
               <w:contextualSpacing w:val="0"/>
-              <w:outlineLvl w:val="2"/>
             </w:pPr>
             <w:r>
-              <w:t>october</w:t>
-            </w:r>
-            <w:r>
-              <w:t xml:space="preserve"> 2018</w:t>
+              <w:t>OCTOBER 2019</w:t>
             </w:r>
             <w:r>
               <w:t xml:space="preserve"> – </w:t>
             </w:r>
             <w:r>
-              <w:t>October 2019</w:t>
+              <w:t>NOVEMBER 2020</w:t>
             </w:r>
           </w:p>
           <w:p>
             <w:pPr>
               <w:pStyle w:val="Heading2"/>
               <w:contextualSpacing w:val="0"/>
-              <w:outlineLvl w:val="1"/>
+            </w:pPr>
+            <w:r>
+              <w:t>Middle</w:t>
+            </w:r>
+            <w:r>
+              <w:t xml:space="preserve"> Software dEveloper</w:t>
+            </w:r>
+            <w:r>
+              <w:t xml:space="preserve">, </w:t>
+            </w:r>
+            <w:r>
+              <w:rPr>
+                <w:b w:val="0"/>
+              </w:rPr>
+              <w:t>Xuenn Private Limited</w:t>
+            </w:r>
+          </w:p>
+          <w:p>
+            <w:pPr>
+              <w:pStyle w:val="ListParagraph"/>
+              <w:numPr>
+                <w:ilvl w:val="0"/>
+                <w:numId w:val="27"/>
+              </w:numPr>
+              <w:jc w:val="both"/>
+            </w:pPr>
+            <w:r>
+              <w:t xml:space="preserve">Work as a full-stack </w:t>
+            </w:r>
+            <w:r>
+              <w:t>web developer, mainly working on creating new app.</w:t>
+            </w:r>
+          </w:p>
+          <w:p>
+            <w:pPr>
+              <w:pStyle w:val="ListParagraph"/>
+              <w:numPr>
+                <w:ilvl w:val="0"/>
+                <w:numId w:val="27"/>
+              </w:numPr>
+              <w:jc w:val="both"/>
+            </w:pPr>
+            <w:r>
+              <w:t>Work as a team of 7 (Scrum) with 3 front-end, 3 backend and 1 QA, with 2 week-sprints.</w:t>
+            </w:r>
+          </w:p>
+          <w:p>
+            <w:pPr>
+              <w:pStyle w:val="ListParagraph"/>
+              <w:numPr>
+                <w:ilvl w:val="0"/>
+                <w:numId w:val="27"/>
+              </w:numPr>
+              <w:jc w:val="both"/>
+            </w:pPr>
+            <w:r>
+              <w:t>Developing App using Vue.js, ASP.NET Core Web API</w:t>
+            </w:r>
+          </w:p>
+          <w:p>
+            <w:pPr>
+              <w:pStyle w:val="ListParagraph"/>
+              <w:numPr>
+                <w:ilvl w:val="0"/>
+                <w:numId w:val="27"/>
+              </w:numPr>
+              <w:jc w:val="both"/>
+            </w:pPr>
+            <w:r>
+              <w:t xml:space="preserve">Using technology like </w:t>
+            </w:r>
+            <w:proofErr w:type="spellStart"/>
+            <w:r>
+              <w:t>SignalR</w:t>
+            </w:r>
+            <w:proofErr w:type="spellEnd"/>
+            <w:r>
+              <w:t xml:space="preserve"> for real time dashboard, i18n for translation, </w:t>
+            </w:r>
+            <w:proofErr w:type="spellStart"/>
+            <w:r>
+              <w:t>Vuetify</w:t>
+            </w:r>
+            <w:proofErr w:type="spellEnd"/>
+            <w:r>
+              <w:t xml:space="preserve"> for front-end.</w:t>
+            </w:r>
+          </w:p>
+          <w:p>
+            <w:pPr>
+              <w:pStyle w:val="ListParagraph"/>
+              <w:numPr>
+                <w:ilvl w:val="0"/>
+                <w:numId w:val="27"/>
+              </w:numPr>
+              <w:jc w:val="both"/>
+            </w:pPr>
+            <w:r>
+              <w:t>Leading team for frontend development.</w:t>
+            </w:r>
+          </w:p>
+          <w:p>
+            <w:pPr>
+              <w:pStyle w:val="ListParagraph"/>
+              <w:jc w:val="both"/>
+            </w:pPr>
+          </w:p>
+          <w:p>
+            <w:pPr>
+              <w:pStyle w:val="Heading3"/>
+              <w:contextualSpacing w:val="0"/>
+            </w:pPr>
+            <w:r>
+              <w:t>March 2016</w:t>
+            </w:r>
+            <w:r>
+              <w:t xml:space="preserve"> – </w:t>
+            </w:r>
+            <w:r>
+              <w:t>Now</w:t>
+            </w:r>
+          </w:p>
+          <w:p>
+            <w:pPr>
+              <w:pStyle w:val="Heading2"/>
+              <w:contextualSpacing w:val="0"/>
+            </w:pPr>
+            <w:r>
+              <w:t>FULL-STACK</w:t>
+            </w:r>
+            <w:r>
+              <w:t xml:space="preserve"> Developer</w:t>
+            </w:r>
+            <w:r>
+              <w:t xml:space="preserve">, </w:t>
+            </w:r>
+            <w:r>
+              <w:rPr>
+                <w:rStyle w:val="SubtleReference"/>
+              </w:rPr>
+              <w:t>Freelance</w:t>
+            </w:r>
+          </w:p>
+          <w:p>
+            <w:pPr>
+              <w:pStyle w:val="ListParagraph"/>
+              <w:numPr>
+                <w:ilvl w:val="0"/>
+                <w:numId w:val="27"/>
+              </w:numPr>
+              <w:jc w:val="both"/>
+            </w:pPr>
+            <w:r>
+              <w:t>My clients vary from a person, academic institution, to company.</w:t>
+            </w:r>
+          </w:p>
+          <w:p>
+            <w:pPr>
+              <w:pStyle w:val="ListParagraph"/>
+              <w:numPr>
+                <w:ilvl w:val="0"/>
+                <w:numId w:val="27"/>
+              </w:numPr>
+              <w:jc w:val="both"/>
+            </w:pPr>
+            <w:r>
+              <w:t>Utilize the most suitable technology</w:t>
+            </w:r>
+            <w:r>
+              <w:t xml:space="preserve"> and programming language</w:t>
+            </w:r>
+            <w:r>
+              <w:t xml:space="preserve"> for the projects</w:t>
+            </w:r>
+            <w:r>
+              <w:t xml:space="preserve"> (Node.js, Vue, .Net, PHP)</w:t>
+            </w:r>
+            <w:r>
+              <w:t>.</w:t>
+            </w:r>
+          </w:p>
+          <w:p>
+            <w:pPr>
+              <w:pStyle w:val="ListParagraph"/>
+              <w:numPr>
+                <w:ilvl w:val="0"/>
+                <w:numId w:val="27"/>
+              </w:numPr>
+              <w:jc w:val="both"/>
+            </w:pPr>
+            <w:r>
+              <w:t>SDLC also vary from Waterfall, Scrum, to UCD.</w:t>
+            </w:r>
+          </w:p>
+          <w:p>
+            <w:pPr>
+              <w:pStyle w:val="ListParagraph"/>
+              <w:numPr>
+                <w:ilvl w:val="0"/>
+                <w:numId w:val="27"/>
+              </w:numPr>
+              <w:jc w:val="both"/>
+            </w:pPr>
+            <w:r>
+              <w:t>As a full-stack I do Requirement gathering, Analyze the process, Diagrams, Implementation, UAT, maintenance.</w:t>
+            </w:r>
+          </w:p>
+          <w:p>
+            <w:pPr>
+              <w:pStyle w:val="ListParagraph"/>
+              <w:numPr>
+                <w:ilvl w:val="0"/>
+                <w:numId w:val="27"/>
+              </w:numPr>
+              <w:jc w:val="both"/>
+            </w:pPr>
+            <w:r>
+              <w:t xml:space="preserve">I never and </w:t>
+            </w:r>
+            <w:r>
+              <w:t>will n</w:t>
+            </w:r>
+            <w:r>
+              <w:t xml:space="preserve">ever try to deliver an </w:t>
+            </w:r>
+            <w:r>
+              <w:t>unfinished product</w:t>
+            </w:r>
+            <w:r>
+              <w:t>, I won’t be able to sleep.</w:t>
+            </w:r>
+          </w:p>
+          <w:p>
+            <w:pPr>
+              <w:jc w:val="both"/>
+            </w:pPr>
+          </w:p>
+          <w:p>
+            <w:pPr>
+              <w:pStyle w:val="Heading3"/>
+              <w:contextualSpacing w:val="0"/>
+            </w:pPr>
+            <w:r>
+              <w:t>october</w:t>
+            </w:r>
+            <w:r>
+              <w:t xml:space="preserve"> 2018</w:t>
+            </w:r>
+            <w:r>
+              <w:t xml:space="preserve"> – </w:t>
+            </w:r>
+            <w:r>
+              <w:t>October 2019</w:t>
+            </w:r>
+          </w:p>
+          <w:p>
+            <w:pPr>
+              <w:pStyle w:val="Heading2"/>
+              <w:contextualSpacing w:val="0"/>
             </w:pPr>
             <w:r>
               <w:t xml:space="preserve">full stack </w:t>
@@ -1593,7 +2122,6 @@
             <w:pPr>
               <w:pStyle w:val="Heading3"/>
               <w:contextualSpacing w:val="0"/>
-              <w:outlineLvl w:val="2"/>
             </w:pPr>
             <w:r>
               <w:t>November</w:t>
@@ -1609,7 +2137,6 @@
             <w:pPr>
               <w:pStyle w:val="Heading2"/>
               <w:contextualSpacing w:val="0"/>
-              <w:outlineLvl w:val="1"/>
             </w:pPr>
             <w:r>
               <w:t>Bachelor of Applied science</w:t>
@@ -1634,6 +2161,7 @@
               <w:jc w:val="both"/>
             </w:pPr>
             <w:r>
+              <w:lastRenderedPageBreak/>
               <w:t>Graduated summa cum laude</w:t>
             </w:r>
             <w:r>
@@ -1731,9 +2259,9 @@
           <w:p>
             <w:pPr>
               <w:pStyle w:val="Heading1"/>
-              <w:outlineLvl w:val="0"/>
             </w:pPr>
             <w:r>
+              <w:lastRenderedPageBreak/>
               <w:t>Key Skills</w:t>
             </w:r>
           </w:p>
@@ -2030,7 +2558,6 @@
             <w:pPr>
               <w:pStyle w:val="Heading2"/>
               <w:contextualSpacing w:val="0"/>
-              <w:outlineLvl w:val="1"/>
             </w:pPr>
             <w:r>
               <w:t>Backoffice and portal | React, django rest framework, postgresql| pt. jaya agung teknologi</w:t>
@@ -2045,7 +2572,6 @@
               </w:numPr>
             </w:pPr>
             <w:r>
-              <w:lastRenderedPageBreak/>
               <w:t xml:space="preserve">Work as </w:t>
             </w:r>
             <w:r>
@@ -2155,7 +2681,6 @@
             <w:pPr>
               <w:pStyle w:val="Heading2"/>
               <w:contextualSpacing w:val="0"/>
-              <w:outlineLvl w:val="1"/>
             </w:pPr>
             <w:r>
               <w:t xml:space="preserve">Backoffice and portal | vue, ASP.NET Core, Mongo DB| Xuenn </w:t>
@@ -2242,7 +2767,6 @@
             <w:pPr>
               <w:pStyle w:val="Heading2"/>
               <w:contextualSpacing w:val="0"/>
-              <w:outlineLvl w:val="1"/>
             </w:pPr>
             <w:r>
               <w:t>IT Management system</w:t>
@@ -2320,7 +2844,6 @@
             <w:pPr>
               <w:pStyle w:val="Heading2"/>
               <w:contextualSpacing w:val="0"/>
-              <w:outlineLvl w:val="1"/>
             </w:pPr>
             <w:r>
               <w:t xml:space="preserve">Central web services| C#.net, WSDL, T-SQL | </w:t>
@@ -2369,7 +2892,6 @@
             <w:pPr>
               <w:pStyle w:val="Heading2"/>
               <w:contextualSpacing w:val="0"/>
-              <w:outlineLvl w:val="1"/>
             </w:pPr>
             <w:r>
               <w:t xml:space="preserve">Leave and travel web | ASP, javascript, T-SQL | </w:t>
@@ -2455,6 +2977,7 @@
               </w:numPr>
             </w:pPr>
             <w:r>
+              <w:lastRenderedPageBreak/>
               <w:t>The web follows all rules from HR department.</w:t>
             </w:r>
           </w:p>
@@ -2478,7 +3001,6 @@
             <w:pPr>
               <w:pStyle w:val="Heading2"/>
               <w:contextualSpacing w:val="0"/>
-              <w:outlineLvl w:val="1"/>
             </w:pPr>
             <w:r>
               <w:t xml:space="preserve">Contract and procurement web | C#.net, javascript, T-SQL | </w:t>
@@ -2566,7 +3088,6 @@
             <w:pPr>
               <w:pStyle w:val="Heading2"/>
               <w:contextualSpacing w:val="0"/>
-              <w:outlineLvl w:val="1"/>
             </w:pPr>
             <w:r>
               <w:t>Academic system</w:t>
@@ -2659,7 +3180,7 @@
 </file>
 
 <file path=word/endnotes.xml><?xml version="1.0" encoding="utf-8"?>
-<w:endnotes xmlns:wpc="http://schemas.microsoft.com/office/word/2010/wordprocessingCanvas" xmlns:cx="http://schemas.microsoft.com/office/drawing/2014/chartex" xmlns:cx1="http://schemas.microsoft.com/office/drawing/2015/9/8/chartex" xmlns:cx2="http://schemas.microsoft.com/office/drawing/2015/10/21/chartex" xmlns:cx3="http://schemas.microsoft.com/office/drawing/2016/5/9/chartex" xmlns:cx4="http://schemas.microsoft.com/office/drawing/2016/5/10/chartex" xmlns:cx5="http://schemas.microsoft.com/office/drawing/2016/5/11/chartex" xmlns:cx6="http://schemas.microsoft.com/office/drawing/2016/5/12/chartex" xmlns:cx7="http://schemas.microsoft.com/office/drawing/2016/5/13/chartex" xmlns:cx8="http://schemas.microsoft.com/office/drawing/2016/5/14/chartex" xmlns:mc="http://schemas.openxmlformats.org/markup-compatibility/2006" xmlns:aink="http://schemas.microsoft.com/office/drawing/2016/ink" xmlns:am3d="http://schemas.microsoft.com/office/drawing/2017/model3d" xmlns:o="urn:schemas-microsoft-com:office:office" xmlns:oel="http://schemas.microsoft.com/office/2019/extlst" xmlns:r="http://schemas.openxmlformats.org/officeDocument/2006/relationships" xmlns:m="http://schemas.openxmlformats.org/officeDocument/2006/math" xmlns:v="urn:schemas-microsoft-com:vml" xmlns:wp14="http://schemas.microsoft.com/office/word/2010/wordprocessingDrawing" xmlns:wp="http://schemas.openxmlformats.org/drawingml/2006/wordprocessingDrawing" xmlns:w10="urn:schemas-microsoft-com:office:word" xmlns:w="http://schemas.openxmlformats.org/wordprocessingml/2006/main" xmlns:w14="http://schemas.microsoft.com/office/word/2010/wordml" xmlns:w15="http://schemas.microsoft.com/office/word/2012/wordml" xmlns:w16cex="http://schemas.microsoft.com/office/word/2018/wordml/cex" xmlns:w16cid="http://schemas.microsoft.com/office/word/2016/wordml/cid" xmlns:w16="http://schemas.microsoft.com/office/word/2018/wordml" xmlns:w16sdtdh="http://schemas.microsoft.com/office/word/2020/wordml/sdtdatahash" xmlns:w16se="http://schemas.microsoft.com/office/word/2015/wordml/symex" xmlns:wpg="http://schemas.microsoft.com/office/word/2010/wordprocessingGroup" xmlns:wpi="http://schemas.microsoft.com/office/word/2010/wordprocessingInk" xmlns:wne="http://schemas.microsoft.com/office/word/2006/wordml" xmlns:wps="http://schemas.microsoft.com/office/word/2010/wordprocessingShape" mc:Ignorable="w14 w15 w16se w16cid w16 w16cex w16sdtdh wp14">
+<w:endnotes xmlns:wpc="http://schemas.microsoft.com/office/word/2010/wordprocessingCanvas" xmlns:cx="http://schemas.microsoft.com/office/drawing/2014/chartex" xmlns:cx1="http://schemas.microsoft.com/office/drawing/2015/9/8/chartex" xmlns:cx2="http://schemas.microsoft.com/office/drawing/2015/10/21/chartex" xmlns:cx3="http://schemas.microsoft.com/office/drawing/2016/5/9/chartex" xmlns:cx4="http://schemas.microsoft.com/office/drawing/2016/5/10/chartex" xmlns:cx5="http://schemas.microsoft.com/office/drawing/2016/5/11/chartex" xmlns:cx6="http://schemas.microsoft.com/office/drawing/2016/5/12/chartex" xmlns:cx7="http://schemas.microsoft.com/office/drawing/2016/5/13/chartex" xmlns:cx8="http://schemas.microsoft.com/office/drawing/2016/5/14/chartex" xmlns:mc="http://schemas.openxmlformats.org/markup-compatibility/2006" xmlns:aink="http://schemas.microsoft.com/office/drawing/2016/ink" xmlns:am3d="http://schemas.microsoft.com/office/drawing/2017/model3d" xmlns:o="urn:schemas-microsoft-com:office:office" xmlns:oel="http://schemas.microsoft.com/office/2019/extlst" xmlns:r="http://schemas.openxmlformats.org/officeDocument/2006/relationships" xmlns:m="http://schemas.openxmlformats.org/officeDocument/2006/math" xmlns:v="urn:schemas-microsoft-com:vml" xmlns:wp14="http://schemas.microsoft.com/office/word/2010/wordprocessingDrawing" xmlns:wp="http://schemas.openxmlformats.org/drawingml/2006/wordprocessingDrawing" xmlns:w10="urn:schemas-microsoft-com:office:word" xmlns:w="http://schemas.openxmlformats.org/wordprocessingml/2006/main" xmlns:w14="http://schemas.microsoft.com/office/word/2010/wordml" xmlns:w15="http://schemas.microsoft.com/office/word/2012/wordml" xmlns:w16cex="http://schemas.microsoft.com/office/word/2018/wordml/cex" xmlns:w16cid="http://schemas.microsoft.com/office/word/2016/wordml/cid" xmlns:w16="http://schemas.microsoft.com/office/word/2018/wordml" xmlns:w16du="http://schemas.microsoft.com/office/word/2023/wordml/word16du" xmlns:w16sdtdh="http://schemas.microsoft.com/office/word/2020/wordml/sdtdatahash" xmlns:w16se="http://schemas.microsoft.com/office/word/2015/wordml/symex" xmlns:wpg="http://schemas.microsoft.com/office/word/2010/wordprocessingGroup" xmlns:wpi="http://schemas.microsoft.com/office/word/2010/wordprocessingInk" xmlns:wne="http://schemas.microsoft.com/office/word/2006/wordml" xmlns:wps="http://schemas.microsoft.com/office/word/2010/wordprocessingShape" mc:Ignorable="w14 w15 w16se w16cid w16 w16cex w16sdtdh w16du wp14">
   <w:endnote w:type="separator" w:id="-1">
     <w:p>
       <w:r>
@@ -2682,7 +3203,7 @@
 </file>
 
 <file path=word/footer1.xml><?xml version="1.0" encoding="utf-8"?>
-<w:ftr xmlns:wpc="http://schemas.microsoft.com/office/word/2010/wordprocessingCanvas" xmlns:cx="http://schemas.microsoft.com/office/drawing/2014/chartex" xmlns:cx1="http://schemas.microsoft.com/office/drawing/2015/9/8/chartex" xmlns:cx2="http://schemas.microsoft.com/office/drawing/2015/10/21/chartex" xmlns:cx3="http://schemas.microsoft.com/office/drawing/2016/5/9/chartex" xmlns:cx4="http://schemas.microsoft.com/office/drawing/2016/5/10/chartex" xmlns:cx5="http://schemas.microsoft.com/office/drawing/2016/5/11/chartex" xmlns:cx6="http://schemas.microsoft.com/office/drawing/2016/5/12/chartex" xmlns:cx7="http://schemas.microsoft.com/office/drawing/2016/5/13/chartex" xmlns:cx8="http://schemas.microsoft.com/office/drawing/2016/5/14/chartex" xmlns:mc="http://schemas.openxmlformats.org/markup-compatibility/2006" xmlns:aink="http://schemas.microsoft.com/office/drawing/2016/ink" xmlns:am3d="http://schemas.microsoft.com/office/drawing/2017/model3d" xmlns:o="urn:schemas-microsoft-com:office:office" xmlns:oel="http://schemas.microsoft.com/office/2019/extlst" xmlns:r="http://schemas.openxmlformats.org/officeDocument/2006/relationships" xmlns:m="http://schemas.openxmlformats.org/officeDocument/2006/math" xmlns:v="urn:schemas-microsoft-com:vml" xmlns:wp14="http://schemas.microsoft.com/office/word/2010/wordprocessingDrawing" xmlns:wp="http://schemas.openxmlformats.org/drawingml/2006/wordprocessingDrawing" xmlns:w10="urn:schemas-microsoft-com:office:word" xmlns:w="http://schemas.openxmlformats.org/wordprocessingml/2006/main" xmlns:w14="http://schemas.microsoft.com/office/word/2010/wordml" xmlns:w15="http://schemas.microsoft.com/office/word/2012/wordml" xmlns:w16cex="http://schemas.microsoft.com/office/word/2018/wordml/cex" xmlns:w16cid="http://schemas.microsoft.com/office/word/2016/wordml/cid" xmlns:w16="http://schemas.microsoft.com/office/word/2018/wordml" xmlns:w16sdtdh="http://schemas.microsoft.com/office/word/2020/wordml/sdtdatahash" xmlns:w16se="http://schemas.microsoft.com/office/word/2015/wordml/symex" xmlns:wpg="http://schemas.microsoft.com/office/word/2010/wordprocessingGroup" xmlns:wpi="http://schemas.microsoft.com/office/word/2010/wordprocessingInk" xmlns:wne="http://schemas.microsoft.com/office/word/2006/wordml" xmlns:wps="http://schemas.microsoft.com/office/word/2010/wordprocessingShape" mc:Ignorable="w14 w15 w16se w16cid w16 w16cex w16sdtdh wp14">
+<w:ftr xmlns:wpc="http://schemas.microsoft.com/office/word/2010/wordprocessingCanvas" xmlns:cx="http://schemas.microsoft.com/office/drawing/2014/chartex" xmlns:cx1="http://schemas.microsoft.com/office/drawing/2015/9/8/chartex" xmlns:cx2="http://schemas.microsoft.com/office/drawing/2015/10/21/chartex" xmlns:cx3="http://schemas.microsoft.com/office/drawing/2016/5/9/chartex" xmlns:cx4="http://schemas.microsoft.com/office/drawing/2016/5/10/chartex" xmlns:cx5="http://schemas.microsoft.com/office/drawing/2016/5/11/chartex" xmlns:cx6="http://schemas.microsoft.com/office/drawing/2016/5/12/chartex" xmlns:cx7="http://schemas.microsoft.com/office/drawing/2016/5/13/chartex" xmlns:cx8="http://schemas.microsoft.com/office/drawing/2016/5/14/chartex" xmlns:mc="http://schemas.openxmlformats.org/markup-compatibility/2006" xmlns:aink="http://schemas.microsoft.com/office/drawing/2016/ink" xmlns:am3d="http://schemas.microsoft.com/office/drawing/2017/model3d" xmlns:o="urn:schemas-microsoft-com:office:office" xmlns:oel="http://schemas.microsoft.com/office/2019/extlst" xmlns:r="http://schemas.openxmlformats.org/officeDocument/2006/relationships" xmlns:m="http://schemas.openxmlformats.org/officeDocument/2006/math" xmlns:v="urn:schemas-microsoft-com:vml" xmlns:wp14="http://schemas.microsoft.com/office/word/2010/wordprocessingDrawing" xmlns:wp="http://schemas.openxmlformats.org/drawingml/2006/wordprocessingDrawing" xmlns:w10="urn:schemas-microsoft-com:office:word" xmlns:w="http://schemas.openxmlformats.org/wordprocessingml/2006/main" xmlns:w14="http://schemas.microsoft.com/office/word/2010/wordml" xmlns:w15="http://schemas.microsoft.com/office/word/2012/wordml" xmlns:w16cex="http://schemas.microsoft.com/office/word/2018/wordml/cex" xmlns:w16cid="http://schemas.microsoft.com/office/word/2016/wordml/cid" xmlns:w16="http://schemas.microsoft.com/office/word/2018/wordml" xmlns:w16du="http://schemas.microsoft.com/office/word/2023/wordml/word16du" xmlns:w16sdtdh="http://schemas.microsoft.com/office/word/2020/wordml/sdtdatahash" xmlns:w16se="http://schemas.microsoft.com/office/word/2015/wordml/symex" xmlns:wpg="http://schemas.microsoft.com/office/word/2010/wordprocessingGroup" xmlns:wpi="http://schemas.microsoft.com/office/word/2010/wordprocessingInk" xmlns:wne="http://schemas.microsoft.com/office/word/2006/wordml" xmlns:wps="http://schemas.microsoft.com/office/word/2010/wordprocessingShape" mc:Ignorable="w14 w15 w16se w16cid w16 w16cex w16sdtdh w16du wp14">
   <w:sdt>
     <w:sdtPr>
       <w:id w:val="813606279"/>
@@ -2729,7 +3250,7 @@
 </file>
 
 <file path=word/footnotes.xml><?xml version="1.0" encoding="utf-8"?>
-<w:footnotes xmlns:wpc="http://schemas.microsoft.com/office/word/2010/wordprocessingCanvas" xmlns:cx="http://schemas.microsoft.com/office/drawing/2014/chartex" xmlns:cx1="http://schemas.microsoft.com/office/drawing/2015/9/8/chartex" xmlns:cx2="http://schemas.microsoft.com/office/drawing/2015/10/21/chartex" xmlns:cx3="http://schemas.microsoft.com/office/drawing/2016/5/9/chartex" xmlns:cx4="http://schemas.microsoft.com/office/drawing/2016/5/10/chartex" xmlns:cx5="http://schemas.microsoft.com/office/drawing/2016/5/11/chartex" xmlns:cx6="http://schemas.microsoft.com/office/drawing/2016/5/12/chartex" xmlns:cx7="http://schemas.microsoft.com/office/drawing/2016/5/13/chartex" xmlns:cx8="http://schemas.microsoft.com/office/drawing/2016/5/14/chartex" xmlns:mc="http://schemas.openxmlformats.org/markup-compatibility/2006" xmlns:aink="http://schemas.microsoft.com/office/drawing/2016/ink" xmlns:am3d="http://schemas.microsoft.com/office/drawing/2017/model3d" xmlns:o="urn:schemas-microsoft-com:office:office" xmlns:oel="http://schemas.microsoft.com/office/2019/extlst" xmlns:r="http://schemas.openxmlformats.org/officeDocument/2006/relationships" xmlns:m="http://schemas.openxmlformats.org/officeDocument/2006/math" xmlns:v="urn:schemas-microsoft-com:vml" xmlns:wp14="http://schemas.microsoft.com/office/word/2010/wordprocessingDrawing" xmlns:wp="http://schemas.openxmlformats.org/drawingml/2006/wordprocessingDrawing" xmlns:w10="urn:schemas-microsoft-com:office:word" xmlns:w="http://schemas.openxmlformats.org/wordprocessingml/2006/main" xmlns:w14="http://schemas.microsoft.com/office/word/2010/wordml" xmlns:w15="http://schemas.microsoft.com/office/word/2012/wordml" xmlns:w16cex="http://schemas.microsoft.com/office/word/2018/wordml/cex" xmlns:w16cid="http://schemas.microsoft.com/office/word/2016/wordml/cid" xmlns:w16="http://schemas.microsoft.com/office/word/2018/wordml" xmlns:w16sdtdh="http://schemas.microsoft.com/office/word/2020/wordml/sdtdatahash" xmlns:w16se="http://schemas.microsoft.com/office/word/2015/wordml/symex" xmlns:wpg="http://schemas.microsoft.com/office/word/2010/wordprocessingGroup" xmlns:wpi="http://schemas.microsoft.com/office/word/2010/wordprocessingInk" xmlns:wne="http://schemas.microsoft.com/office/word/2006/wordml" xmlns:wps="http://schemas.microsoft.com/office/word/2010/wordprocessingShape" mc:Ignorable="w14 w15 w16se w16cid w16 w16cex w16sdtdh wp14">
+<w:footnotes xmlns:wpc="http://schemas.microsoft.com/office/word/2010/wordprocessingCanvas" xmlns:cx="http://schemas.microsoft.com/office/drawing/2014/chartex" xmlns:cx1="http://schemas.microsoft.com/office/drawing/2015/9/8/chartex" xmlns:cx2="http://schemas.microsoft.com/office/drawing/2015/10/21/chartex" xmlns:cx3="http://schemas.microsoft.com/office/drawing/2016/5/9/chartex" xmlns:cx4="http://schemas.microsoft.com/office/drawing/2016/5/10/chartex" xmlns:cx5="http://schemas.microsoft.com/office/drawing/2016/5/11/chartex" xmlns:cx6="http://schemas.microsoft.com/office/drawing/2016/5/12/chartex" xmlns:cx7="http://schemas.microsoft.com/office/drawing/2016/5/13/chartex" xmlns:cx8="http://schemas.microsoft.com/office/drawing/2016/5/14/chartex" xmlns:mc="http://schemas.openxmlformats.org/markup-compatibility/2006" xmlns:aink="http://schemas.microsoft.com/office/drawing/2016/ink" xmlns:am3d="http://schemas.microsoft.com/office/drawing/2017/model3d" xmlns:o="urn:schemas-microsoft-com:office:office" xmlns:oel="http://schemas.microsoft.com/office/2019/extlst" xmlns:r="http://schemas.openxmlformats.org/officeDocument/2006/relationships" xmlns:m="http://schemas.openxmlformats.org/officeDocument/2006/math" xmlns:v="urn:schemas-microsoft-com:vml" xmlns:wp14="http://schemas.microsoft.com/office/word/2010/wordprocessingDrawing" xmlns:wp="http://schemas.openxmlformats.org/drawingml/2006/wordprocessingDrawing" xmlns:w10="urn:schemas-microsoft-com:office:word" xmlns:w="http://schemas.openxmlformats.org/wordprocessingml/2006/main" xmlns:w14="http://schemas.microsoft.com/office/word/2010/wordml" xmlns:w15="http://schemas.microsoft.com/office/word/2012/wordml" xmlns:w16cex="http://schemas.microsoft.com/office/word/2018/wordml/cex" xmlns:w16cid="http://schemas.microsoft.com/office/word/2016/wordml/cid" xmlns:w16="http://schemas.microsoft.com/office/word/2018/wordml" xmlns:w16du="http://schemas.microsoft.com/office/word/2023/wordml/word16du" xmlns:w16sdtdh="http://schemas.microsoft.com/office/word/2020/wordml/sdtdatahash" xmlns:w16se="http://schemas.microsoft.com/office/word/2015/wordml/symex" xmlns:wpg="http://schemas.microsoft.com/office/word/2010/wordprocessingGroup" xmlns:wpi="http://schemas.microsoft.com/office/word/2010/wordprocessingInk" xmlns:wne="http://schemas.microsoft.com/office/word/2006/wordml" xmlns:wps="http://schemas.microsoft.com/office/word/2010/wordprocessingShape" mc:Ignorable="w14 w15 w16se w16cid w16 w16cex w16sdtdh w16du wp14">
   <w:footnote w:type="separator" w:id="-1">
     <w:p>
       <w:r>
@@ -2752,7 +3273,7 @@
 </file>
 
 <file path=word/header1.xml><?xml version="1.0" encoding="utf-8"?>
-<w:hdr xmlns:wpc="http://schemas.microsoft.com/office/word/2010/wordprocessingCanvas" xmlns:cx="http://schemas.microsoft.com/office/drawing/2014/chartex" xmlns:cx1="http://schemas.microsoft.com/office/drawing/2015/9/8/chartex" xmlns:cx2="http://schemas.microsoft.com/office/drawing/2015/10/21/chartex" xmlns:cx3="http://schemas.microsoft.com/office/drawing/2016/5/9/chartex" xmlns:cx4="http://schemas.microsoft.com/office/drawing/2016/5/10/chartex" xmlns:cx5="http://schemas.microsoft.com/office/drawing/2016/5/11/chartex" xmlns:cx6="http://schemas.microsoft.com/office/drawing/2016/5/12/chartex" xmlns:cx7="http://schemas.microsoft.com/office/drawing/2016/5/13/chartex" xmlns:cx8="http://schemas.microsoft.com/office/drawing/2016/5/14/chartex" xmlns:mc="http://schemas.openxmlformats.org/markup-compatibility/2006" xmlns:aink="http://schemas.microsoft.com/office/drawing/2016/ink" xmlns:am3d="http://schemas.microsoft.com/office/drawing/2017/model3d" xmlns:o="urn:schemas-microsoft-com:office:office" xmlns:oel="http://schemas.microsoft.com/office/2019/extlst" xmlns:r="http://schemas.openxmlformats.org/officeDocument/2006/relationships" xmlns:m="http://schemas.openxmlformats.org/officeDocument/2006/math" xmlns:v="urn:schemas-microsoft-com:vml" xmlns:wp14="http://schemas.microsoft.com/office/word/2010/wordprocessingDrawing" xmlns:wp="http://schemas.openxmlformats.org/drawingml/2006/wordprocessingDrawing" xmlns:w10="urn:schemas-microsoft-com:office:word" xmlns:w="http://schemas.openxmlformats.org/wordprocessingml/2006/main" xmlns:w14="http://schemas.microsoft.com/office/word/2010/wordml" xmlns:w15="http://schemas.microsoft.com/office/word/2012/wordml" xmlns:w16cex="http://schemas.microsoft.com/office/word/2018/wordml/cex" xmlns:w16cid="http://schemas.microsoft.com/office/word/2016/wordml/cid" xmlns:w16="http://schemas.microsoft.com/office/word/2018/wordml" xmlns:w16sdtdh="http://schemas.microsoft.com/office/word/2020/wordml/sdtdatahash" xmlns:w16se="http://schemas.microsoft.com/office/word/2015/wordml/symex" xmlns:wpg="http://schemas.microsoft.com/office/word/2010/wordprocessingGroup" xmlns:wpi="http://schemas.microsoft.com/office/word/2010/wordprocessingInk" xmlns:wne="http://schemas.microsoft.com/office/word/2006/wordml" xmlns:wps="http://schemas.microsoft.com/office/word/2010/wordprocessingShape" mc:Ignorable="w14 w15 w16se w16cid w16 w16cex w16sdtdh wp14">
+<w:hdr xmlns:wpc="http://schemas.microsoft.com/office/word/2010/wordprocessingCanvas" xmlns:cx="http://schemas.microsoft.com/office/drawing/2014/chartex" xmlns:cx1="http://schemas.microsoft.com/office/drawing/2015/9/8/chartex" xmlns:cx2="http://schemas.microsoft.com/office/drawing/2015/10/21/chartex" xmlns:cx3="http://schemas.microsoft.com/office/drawing/2016/5/9/chartex" xmlns:cx4="http://schemas.microsoft.com/office/drawing/2016/5/10/chartex" xmlns:cx5="http://schemas.microsoft.com/office/drawing/2016/5/11/chartex" xmlns:cx6="http://schemas.microsoft.com/office/drawing/2016/5/12/chartex" xmlns:cx7="http://schemas.microsoft.com/office/drawing/2016/5/13/chartex" xmlns:cx8="http://schemas.microsoft.com/office/drawing/2016/5/14/chartex" xmlns:mc="http://schemas.openxmlformats.org/markup-compatibility/2006" xmlns:aink="http://schemas.microsoft.com/office/drawing/2016/ink" xmlns:am3d="http://schemas.microsoft.com/office/drawing/2017/model3d" xmlns:o="urn:schemas-microsoft-com:office:office" xmlns:oel="http://schemas.microsoft.com/office/2019/extlst" xmlns:r="http://schemas.openxmlformats.org/officeDocument/2006/relationships" xmlns:m="http://schemas.openxmlformats.org/officeDocument/2006/math" xmlns:v="urn:schemas-microsoft-com:vml" xmlns:wp14="http://schemas.microsoft.com/office/word/2010/wordprocessingDrawing" xmlns:wp="http://schemas.openxmlformats.org/drawingml/2006/wordprocessingDrawing" xmlns:w10="urn:schemas-microsoft-com:office:word" xmlns:w="http://schemas.openxmlformats.org/wordprocessingml/2006/main" xmlns:w14="http://schemas.microsoft.com/office/word/2010/wordml" xmlns:w15="http://schemas.microsoft.com/office/word/2012/wordml" xmlns:w16cex="http://schemas.microsoft.com/office/word/2018/wordml/cex" xmlns:w16cid="http://schemas.microsoft.com/office/word/2016/wordml/cid" xmlns:w16="http://schemas.microsoft.com/office/word/2018/wordml" xmlns:w16du="http://schemas.microsoft.com/office/word/2023/wordml/word16du" xmlns:w16sdtdh="http://schemas.microsoft.com/office/word/2020/wordml/sdtdatahash" xmlns:w16se="http://schemas.microsoft.com/office/word/2015/wordml/symex" xmlns:wpg="http://schemas.microsoft.com/office/word/2010/wordprocessingGroup" xmlns:wpi="http://schemas.microsoft.com/office/word/2010/wordprocessingInk" xmlns:wne="http://schemas.microsoft.com/office/word/2006/wordml" xmlns:wps="http://schemas.microsoft.com/office/word/2010/wordprocessingShape" mc:Ignorable="w14 w15 w16se w16cid w16 w16cex w16sdtdh w16du wp14">
   <w:p>
     <w:pPr>
       <w:pStyle w:val="Header"/>
@@ -2846,7 +3367,7 @@
 </file>
 
 <file path=word/numbering.xml><?xml version="1.0" encoding="utf-8"?>
-<w:numbering xmlns:wpc="http://schemas.microsoft.com/office/word/2010/wordprocessingCanvas" xmlns:cx="http://schemas.microsoft.com/office/drawing/2014/chartex" xmlns:cx1="http://schemas.microsoft.com/office/drawing/2015/9/8/chartex" xmlns:cx2="http://schemas.microsoft.com/office/drawing/2015/10/21/chartex" xmlns:cx3="http://schemas.microsoft.com/office/drawing/2016/5/9/chartex" xmlns:cx4="http://schemas.microsoft.com/office/drawing/2016/5/10/chartex" xmlns:cx5="http://schemas.microsoft.com/office/drawing/2016/5/11/chartex" xmlns:cx6="http://schemas.microsoft.com/office/drawing/2016/5/12/chartex" xmlns:cx7="http://schemas.microsoft.com/office/drawing/2016/5/13/chartex" xmlns:cx8="http://schemas.microsoft.com/office/drawing/2016/5/14/chartex" xmlns:mc="http://schemas.openxmlformats.org/markup-compatibility/2006" xmlns:aink="http://schemas.microsoft.com/office/drawing/2016/ink" xmlns:am3d="http://schemas.microsoft.com/office/drawing/2017/model3d" xmlns:o="urn:schemas-microsoft-com:office:office" xmlns:oel="http://schemas.microsoft.com/office/2019/extlst" xmlns:r="http://schemas.openxmlformats.org/officeDocument/2006/relationships" xmlns:m="http://schemas.openxmlformats.org/officeDocument/2006/math" xmlns:v="urn:schemas-microsoft-com:vml" xmlns:wp14="http://schemas.microsoft.com/office/word/2010/wordprocessingDrawing" xmlns:wp="http://schemas.openxmlformats.org/drawingml/2006/wordprocessingDrawing" xmlns:w10="urn:schemas-microsoft-com:office:word" xmlns:w="http://schemas.openxmlformats.org/wordprocessingml/2006/main" xmlns:w14="http://schemas.microsoft.com/office/word/2010/wordml" xmlns:w15="http://schemas.microsoft.com/office/word/2012/wordml" xmlns:w16cex="http://schemas.microsoft.com/office/word/2018/wordml/cex" xmlns:w16cid="http://schemas.microsoft.com/office/word/2016/wordml/cid" xmlns:w16="http://schemas.microsoft.com/office/word/2018/wordml" xmlns:w16sdtdh="http://schemas.microsoft.com/office/word/2020/wordml/sdtdatahash" xmlns:w16se="http://schemas.microsoft.com/office/word/2015/wordml/symex" xmlns:wpg="http://schemas.microsoft.com/office/word/2010/wordprocessingGroup" xmlns:wpi="http://schemas.microsoft.com/office/word/2010/wordprocessingInk" xmlns:wne="http://schemas.microsoft.com/office/word/2006/wordml" xmlns:wps="http://schemas.microsoft.com/office/word/2010/wordprocessingShape" mc:Ignorable="w14 w15 w16se w16cid w16 w16cex w16sdtdh wp14">
+<w:numbering xmlns:wpc="http://schemas.microsoft.com/office/word/2010/wordprocessingCanvas" xmlns:cx="http://schemas.microsoft.com/office/drawing/2014/chartex" xmlns:cx1="http://schemas.microsoft.com/office/drawing/2015/9/8/chartex" xmlns:cx2="http://schemas.microsoft.com/office/drawing/2015/10/21/chartex" xmlns:cx3="http://schemas.microsoft.com/office/drawing/2016/5/9/chartex" xmlns:cx4="http://schemas.microsoft.com/office/drawing/2016/5/10/chartex" xmlns:cx5="http://schemas.microsoft.com/office/drawing/2016/5/11/chartex" xmlns:cx6="http://schemas.microsoft.com/office/drawing/2016/5/12/chartex" xmlns:cx7="http://schemas.microsoft.com/office/drawing/2016/5/13/chartex" xmlns:cx8="http://schemas.microsoft.com/office/drawing/2016/5/14/chartex" xmlns:mc="http://schemas.openxmlformats.org/markup-compatibility/2006" xmlns:aink="http://schemas.microsoft.com/office/drawing/2016/ink" xmlns:am3d="http://schemas.microsoft.com/office/drawing/2017/model3d" xmlns:o="urn:schemas-microsoft-com:office:office" xmlns:oel="http://schemas.microsoft.com/office/2019/extlst" xmlns:r="http://schemas.openxmlformats.org/officeDocument/2006/relationships" xmlns:m="http://schemas.openxmlformats.org/officeDocument/2006/math" xmlns:v="urn:schemas-microsoft-com:vml" xmlns:wp14="http://schemas.microsoft.com/office/word/2010/wordprocessingDrawing" xmlns:wp="http://schemas.openxmlformats.org/drawingml/2006/wordprocessingDrawing" xmlns:w10="urn:schemas-microsoft-com:office:word" xmlns:w="http://schemas.openxmlformats.org/wordprocessingml/2006/main" xmlns:w14="http://schemas.microsoft.com/office/word/2010/wordml" xmlns:w15="http://schemas.microsoft.com/office/word/2012/wordml" xmlns:w16cex="http://schemas.microsoft.com/office/word/2018/wordml/cex" xmlns:w16cid="http://schemas.microsoft.com/office/word/2016/wordml/cid" xmlns:w16="http://schemas.microsoft.com/office/word/2018/wordml" xmlns:w16du="http://schemas.microsoft.com/office/word/2023/wordml/word16du" xmlns:w16sdtdh="http://schemas.microsoft.com/office/word/2020/wordml/sdtdatahash" xmlns:w16se="http://schemas.microsoft.com/office/word/2015/wordml/symex" xmlns:wpg="http://schemas.microsoft.com/office/word/2010/wordprocessingGroup" xmlns:wpi="http://schemas.microsoft.com/office/word/2010/wordprocessingInk" xmlns:wne="http://schemas.microsoft.com/office/word/2006/wordml" xmlns:wps="http://schemas.microsoft.com/office/word/2010/wordprocessingShape" mc:Ignorable="w14 w15 w16se w16cid w16 w16cex w16sdtdh w16du wp14">
   <w:abstractNum w:abstractNumId="0" w15:restartNumberingAfterBreak="0">
     <w:nsid w:val="FFFFFF7C"/>
     <w:multiLevelType w:val="singleLevel"/>
@@ -5105,7 +5626,7 @@
 </file>
 
 <file path=word/styles.xml><?xml version="1.0" encoding="utf-8"?>
-<w:styles xmlns:mc="http://schemas.openxmlformats.org/markup-compatibility/2006" xmlns:r="http://schemas.openxmlformats.org/officeDocument/2006/relationships" xmlns:w="http://schemas.openxmlformats.org/wordprocessingml/2006/main" xmlns:w14="http://schemas.microsoft.com/office/word/2010/wordml" xmlns:w15="http://schemas.microsoft.com/office/word/2012/wordml" xmlns:w16cex="http://schemas.microsoft.com/office/word/2018/wordml/cex" xmlns:w16cid="http://schemas.microsoft.com/office/word/2016/wordml/cid" xmlns:w16="http://schemas.microsoft.com/office/word/2018/wordml" xmlns:w16sdtdh="http://schemas.microsoft.com/office/word/2020/wordml/sdtdatahash" xmlns:w16se="http://schemas.microsoft.com/office/word/2015/wordml/symex" mc:Ignorable="w14 w15 w16se w16cid w16 w16cex w16sdtdh">
+<w:styles xmlns:mc="http://schemas.openxmlformats.org/markup-compatibility/2006" xmlns:r="http://schemas.openxmlformats.org/officeDocument/2006/relationships" xmlns:w="http://schemas.openxmlformats.org/wordprocessingml/2006/main" xmlns:w14="http://schemas.microsoft.com/office/word/2010/wordml" xmlns:w15="http://schemas.microsoft.com/office/word/2012/wordml" xmlns:w16cex="http://schemas.microsoft.com/office/word/2018/wordml/cex" xmlns:w16cid="http://schemas.microsoft.com/office/word/2016/wordml/cid" xmlns:w16="http://schemas.microsoft.com/office/word/2018/wordml" xmlns:w16du="http://schemas.microsoft.com/office/word/2023/wordml/word16du" xmlns:w16sdtdh="http://schemas.microsoft.com/office/word/2020/wordml/sdtdatahash" xmlns:w16se="http://schemas.microsoft.com/office/word/2015/wordml/symex" mc:Ignorable="w14 w15 w16se w16cid w16 w16cex w16sdtdh w16du">
   <w:docDefaults>
     <w:rPrDefault>
       <w:rPr>
@@ -5702,7 +6223,6 @@
   <w:style w:type="character" w:default="1" w:styleId="DefaultParagraphFont">
     <w:name w:val="Default Paragraph Font"/>
     <w:uiPriority w:val="1"/>
-    <w:semiHidden/>
     <w:unhideWhenUsed/>
   </w:style>
   <w:style w:type="table" w:default="1" w:styleId="TableNormal">
@@ -29768,7 +30288,7 @@
 </file>
 
 <file path=word/glossary/document.xml><?xml version="1.0" encoding="utf-8"?>
-<w:glossaryDocument xmlns:wpc="http://schemas.microsoft.com/office/word/2010/wordprocessingCanvas" xmlns:cx="http://schemas.microsoft.com/office/drawing/2014/chartex" xmlns:cx1="http://schemas.microsoft.com/office/drawing/2015/9/8/chartex" xmlns:cx2="http://schemas.microsoft.com/office/drawing/2015/10/21/chartex" xmlns:cx3="http://schemas.microsoft.com/office/drawing/2016/5/9/chartex" xmlns:cx4="http://schemas.microsoft.com/office/drawing/2016/5/10/chartex" xmlns:cx5="http://schemas.microsoft.com/office/drawing/2016/5/11/chartex" xmlns:cx6="http://schemas.microsoft.com/office/drawing/2016/5/12/chartex" xmlns:cx7="http://schemas.microsoft.com/office/drawing/2016/5/13/chartex" xmlns:cx8="http://schemas.microsoft.com/office/drawing/2016/5/14/chartex" xmlns:mc="http://schemas.openxmlformats.org/markup-compatibility/2006" xmlns:aink="http://schemas.microsoft.com/office/drawing/2016/ink" xmlns:am3d="http://schemas.microsoft.com/office/drawing/2017/model3d" xmlns:o="urn:schemas-microsoft-com:office:office" xmlns:oel="http://schemas.microsoft.com/office/2019/extlst" xmlns:r="http://schemas.openxmlformats.org/officeDocument/2006/relationships" xmlns:m="http://schemas.openxmlformats.org/officeDocument/2006/math" xmlns:v="urn:schemas-microsoft-com:vml" xmlns:wp14="http://schemas.microsoft.com/office/word/2010/wordprocessingDrawing" xmlns:wp="http://schemas.openxmlformats.org/drawingml/2006/wordprocessingDrawing" xmlns:w10="urn:schemas-microsoft-com:office:word" xmlns:w="http://schemas.openxmlformats.org/wordprocessingml/2006/main" xmlns:w14="http://schemas.microsoft.com/office/word/2010/wordml" xmlns:w15="http://schemas.microsoft.com/office/word/2012/wordml" xmlns:w16cex="http://schemas.microsoft.com/office/word/2018/wordml/cex" xmlns:w16cid="http://schemas.microsoft.com/office/word/2016/wordml/cid" xmlns:w16="http://schemas.microsoft.com/office/word/2018/wordml" xmlns:w16sdtdh="http://schemas.microsoft.com/office/word/2020/wordml/sdtdatahash" xmlns:w16se="http://schemas.microsoft.com/office/word/2015/wordml/symex" xmlns:wpg="http://schemas.microsoft.com/office/word/2010/wordprocessingGroup" xmlns:wpi="http://schemas.microsoft.com/office/word/2010/wordprocessingInk" xmlns:wne="http://schemas.microsoft.com/office/word/2006/wordml" xmlns:wps="http://schemas.microsoft.com/office/word/2010/wordprocessingShape" mc:Ignorable="w14 w15 w16se w16cid w16 w16cex w16sdtdh wp14">
+<w:glossaryDocument xmlns:wpc="http://schemas.microsoft.com/office/word/2010/wordprocessingCanvas" xmlns:cx="http://schemas.microsoft.com/office/drawing/2014/chartex" xmlns:cx1="http://schemas.microsoft.com/office/drawing/2015/9/8/chartex" xmlns:cx2="http://schemas.microsoft.com/office/drawing/2015/10/21/chartex" xmlns:cx3="http://schemas.microsoft.com/office/drawing/2016/5/9/chartex" xmlns:cx4="http://schemas.microsoft.com/office/drawing/2016/5/10/chartex" xmlns:cx5="http://schemas.microsoft.com/office/drawing/2016/5/11/chartex" xmlns:cx6="http://schemas.microsoft.com/office/drawing/2016/5/12/chartex" xmlns:cx7="http://schemas.microsoft.com/office/drawing/2016/5/13/chartex" xmlns:cx8="http://schemas.microsoft.com/office/drawing/2016/5/14/chartex" xmlns:mc="http://schemas.openxmlformats.org/markup-compatibility/2006" xmlns:aink="http://schemas.microsoft.com/office/drawing/2016/ink" xmlns:am3d="http://schemas.microsoft.com/office/drawing/2017/model3d" xmlns:o="urn:schemas-microsoft-com:office:office" xmlns:oel="http://schemas.microsoft.com/office/2019/extlst" xmlns:r="http://schemas.openxmlformats.org/officeDocument/2006/relationships" xmlns:m="http://schemas.openxmlformats.org/officeDocument/2006/math" xmlns:v="urn:schemas-microsoft-com:vml" xmlns:wp14="http://schemas.microsoft.com/office/word/2010/wordprocessingDrawing" xmlns:wp="http://schemas.openxmlformats.org/drawingml/2006/wordprocessingDrawing" xmlns:w10="urn:schemas-microsoft-com:office:word" xmlns:w="http://schemas.openxmlformats.org/wordprocessingml/2006/main" xmlns:w14="http://schemas.microsoft.com/office/word/2010/wordml" xmlns:w15="http://schemas.microsoft.com/office/word/2012/wordml" xmlns:w16cex="http://schemas.microsoft.com/office/word/2018/wordml/cex" xmlns:w16cid="http://schemas.microsoft.com/office/word/2016/wordml/cid" xmlns:w16="http://schemas.microsoft.com/office/word/2018/wordml" xmlns:w16du="http://schemas.microsoft.com/office/word/2023/wordml/word16du" xmlns:w16sdtdh="http://schemas.microsoft.com/office/word/2020/wordml/sdtdatahash" xmlns:w16se="http://schemas.microsoft.com/office/word/2015/wordml/symex" xmlns:wpg="http://schemas.microsoft.com/office/word/2010/wordprocessingGroup" xmlns:wpi="http://schemas.microsoft.com/office/word/2010/wordprocessingInk" xmlns:wne="http://schemas.microsoft.com/office/word/2006/wordml" xmlns:wps="http://schemas.microsoft.com/office/word/2010/wordprocessingShape" mc:Ignorable="w14 w15 w16se w16cid w16 w16cex w16sdtdh w16du wp14">
   <w:docParts>
     <w:docPart>
       <w:docPartPr>
@@ -29931,7 +30451,7 @@
 </file>
 
 <file path=word/glossary/fontTable.xml><?xml version="1.0" encoding="utf-8"?>
-<w:fonts xmlns:mc="http://schemas.openxmlformats.org/markup-compatibility/2006" xmlns:r="http://schemas.openxmlformats.org/officeDocument/2006/relationships" xmlns:w="http://schemas.openxmlformats.org/wordprocessingml/2006/main" xmlns:w14="http://schemas.microsoft.com/office/word/2010/wordml" xmlns:w15="http://schemas.microsoft.com/office/word/2012/wordml" xmlns:w16cex="http://schemas.microsoft.com/office/word/2018/wordml/cex" xmlns:w16cid="http://schemas.microsoft.com/office/word/2016/wordml/cid" xmlns:w16="http://schemas.microsoft.com/office/word/2018/wordml" xmlns:w16sdtdh="http://schemas.microsoft.com/office/word/2020/wordml/sdtdatahash" xmlns:w16se="http://schemas.microsoft.com/office/word/2015/wordml/symex" mc:Ignorable="w14 w15 w16se w16cid w16 w16cex w16sdtdh">
+<w:fonts xmlns:mc="http://schemas.openxmlformats.org/markup-compatibility/2006" xmlns:r="http://schemas.openxmlformats.org/officeDocument/2006/relationships" xmlns:w="http://schemas.openxmlformats.org/wordprocessingml/2006/main" xmlns:w14="http://schemas.microsoft.com/office/word/2010/wordml" xmlns:w15="http://schemas.microsoft.com/office/word/2012/wordml" xmlns:w16cex="http://schemas.microsoft.com/office/word/2018/wordml/cex" xmlns:w16cid="http://schemas.microsoft.com/office/word/2016/wordml/cid" xmlns:w16="http://schemas.microsoft.com/office/word/2018/wordml" xmlns:w16du="http://schemas.microsoft.com/office/word/2023/wordml/word16du" xmlns:w16sdtdh="http://schemas.microsoft.com/office/word/2020/wordml/sdtdatahash" xmlns:w16se="http://schemas.microsoft.com/office/word/2015/wordml/symex" mc:Ignorable="w14 w15 w16se w16cid w16 w16cex w16sdtdh w16du">
   <w:font w:name="Symbol">
     <w:panose1 w:val="05050102010706020507"/>
     <w:charset w:val="02"/>
@@ -29965,7 +30485,7 @@
     <w:charset w:val="00"/>
     <w:family w:val="swiss"/>
     <w:pitch w:val="variable"/>
-    <w:sig w:usb0="E4002EFF" w:usb1="C000247B" w:usb2="00000009" w:usb3="00000000" w:csb0="000001FF" w:csb1="00000000"/>
+    <w:sig w:usb0="E4002EFF" w:usb1="C200247B" w:usb2="00000009" w:usb3="00000000" w:csb0="000001FF" w:csb1="00000000"/>
   </w:font>
   <w:font w:name="Georgia">
     <w:panose1 w:val="02040502050405020303"/>
@@ -29988,18 +30508,23 @@
     <w:pitch w:val="variable"/>
     <w:sig w:usb0="E4002EFF" w:usb1="C000E47F" w:usb2="00000009" w:usb3="00000000" w:csb0="000001FF" w:csb1="00000000"/>
   </w:font>
-  <w:font w:name="Calibri Light">
-    <w:panose1 w:val="020F0302020204030204"/>
+  <w:font w:name="Aptos">
     <w:charset w:val="00"/>
     <w:family w:val="swiss"/>
     <w:pitch w:val="variable"/>
-    <w:sig w:usb0="E4002EFF" w:usb1="C000247B" w:usb2="00000009" w:usb3="00000000" w:csb0="000001FF" w:csb1="00000000"/>
+    <w:sig w:usb0="20000287" w:usb1="00000003" w:usb2="00000000" w:usb3="00000000" w:csb0="0000019F" w:csb1="00000000"/>
+  </w:font>
+  <w:font w:name="Aptos Display">
+    <w:charset w:val="00"/>
+    <w:family w:val="swiss"/>
+    <w:pitch w:val="variable"/>
+    <w:sig w:usb0="20000287" w:usb1="00000003" w:usb2="00000000" w:usb3="00000000" w:csb0="0000019F" w:csb1="00000000"/>
   </w:font>
 </w:fonts>
 </file>
 
 <file path=word/glossary/settings.xml><?xml version="1.0" encoding="utf-8"?>
-<w:settings xmlns:mc="http://schemas.openxmlformats.org/markup-compatibility/2006" xmlns:o="urn:schemas-microsoft-com:office:office" xmlns:r="http://schemas.openxmlformats.org/officeDocument/2006/relationships" xmlns:m="http://schemas.openxmlformats.org/officeDocument/2006/math" xmlns:v="urn:schemas-microsoft-com:vml" xmlns:w10="urn:schemas-microsoft-com:office:word" xmlns:w="http://schemas.openxmlformats.org/wordprocessingml/2006/main" xmlns:w14="http://schemas.microsoft.com/office/word/2010/wordml" xmlns:w15="http://schemas.microsoft.com/office/word/2012/wordml" xmlns:w16cex="http://schemas.microsoft.com/office/word/2018/wordml/cex" xmlns:w16cid="http://schemas.microsoft.com/office/word/2016/wordml/cid" xmlns:w16="http://schemas.microsoft.com/office/word/2018/wordml" xmlns:w16sdtdh="http://schemas.microsoft.com/office/word/2020/wordml/sdtdatahash" xmlns:w16se="http://schemas.microsoft.com/office/word/2015/wordml/symex" xmlns:sl="http://schemas.openxmlformats.org/schemaLibrary/2006/main" mc:Ignorable="w14 w15 w16se w16cid w16 w16cex w16sdtdh">
+<w:settings xmlns:mc="http://schemas.openxmlformats.org/markup-compatibility/2006" xmlns:o="urn:schemas-microsoft-com:office:office" xmlns:r="http://schemas.openxmlformats.org/officeDocument/2006/relationships" xmlns:m="http://schemas.openxmlformats.org/officeDocument/2006/math" xmlns:v="urn:schemas-microsoft-com:vml" xmlns:w10="urn:schemas-microsoft-com:office:word" xmlns:w="http://schemas.openxmlformats.org/wordprocessingml/2006/main" xmlns:w14="http://schemas.microsoft.com/office/word/2010/wordml" xmlns:w15="http://schemas.microsoft.com/office/word/2012/wordml" xmlns:w16cex="http://schemas.microsoft.com/office/word/2018/wordml/cex" xmlns:w16cid="http://schemas.microsoft.com/office/word/2016/wordml/cid" xmlns:w16="http://schemas.microsoft.com/office/word/2018/wordml" xmlns:w16du="http://schemas.microsoft.com/office/word/2023/wordml/word16du" xmlns:w16sdtdh="http://schemas.microsoft.com/office/word/2020/wordml/sdtdatahash" xmlns:w16se="http://schemas.microsoft.com/office/word/2015/wordml/symex" xmlns:sl="http://schemas.openxmlformats.org/schemaLibrary/2006/main" mc:Ignorable="w14 w15 w16se w16cid w16 w16cex w16sdtdh w16du">
   <w:view w:val="normal"/>
   <w:defaultTabStop w:val="720"/>
   <w:characterSpacingControl w:val="doNotCompress"/>
@@ -30043,6 +30568,8 @@
     <w:rsid w:val="00DB416C"/>
     <w:rsid w:val="00E3730D"/>
     <w:rsid w:val="00EB3089"/>
+    <w:rsid w:val="00FB52C8"/>
+    <w:rsid w:val="00FC6810"/>
     <w:rsid w:val="00FD42B2"/>
   </w:rsids>
   <m:mathPr>
@@ -30067,7 +30594,7 @@
 </file>
 
 <file path=word/glossary/styles.xml><?xml version="1.0" encoding="utf-8"?>
-<w:styles xmlns:mc="http://schemas.openxmlformats.org/markup-compatibility/2006" xmlns:r="http://schemas.openxmlformats.org/officeDocument/2006/relationships" xmlns:w="http://schemas.openxmlformats.org/wordprocessingml/2006/main" xmlns:w14="http://schemas.microsoft.com/office/word/2010/wordml" xmlns:w15="http://schemas.microsoft.com/office/word/2012/wordml" xmlns:w16cex="http://schemas.microsoft.com/office/word/2018/wordml/cex" xmlns:w16cid="http://schemas.microsoft.com/office/word/2016/wordml/cid" xmlns:w16="http://schemas.microsoft.com/office/word/2018/wordml" xmlns:w16sdtdh="http://schemas.microsoft.com/office/word/2020/wordml/sdtdatahash" xmlns:w16se="http://schemas.microsoft.com/office/word/2015/wordml/symex" mc:Ignorable="w14 w15 w16se w16cid w16 w16cex w16sdtdh">
+<w:styles xmlns:mc="http://schemas.openxmlformats.org/markup-compatibility/2006" xmlns:r="http://schemas.openxmlformats.org/officeDocument/2006/relationships" xmlns:w="http://schemas.openxmlformats.org/wordprocessingml/2006/main" xmlns:w14="http://schemas.microsoft.com/office/word/2010/wordml" xmlns:w15="http://schemas.microsoft.com/office/word/2012/wordml" xmlns:w16cex="http://schemas.microsoft.com/office/word/2018/wordml/cex" xmlns:w16cid="http://schemas.microsoft.com/office/word/2016/wordml/cid" xmlns:w16="http://schemas.microsoft.com/office/word/2018/wordml" xmlns:w16du="http://schemas.microsoft.com/office/word/2023/wordml/word16du" xmlns:w16sdtdh="http://schemas.microsoft.com/office/word/2020/wordml/sdtdatahash" xmlns:w16se="http://schemas.microsoft.com/office/word/2015/wordml/symex" mc:Ignorable="w14 w15 w16se w16cid w16 w16cex w16sdtdh w16du">
   <w:docDefaults>
     <w:rPrDefault>
       <w:rPr>
@@ -30545,7 +31072,7 @@
 </file>
 
 <file path=word/glossary/webSettings.xml><?xml version="1.0" encoding="utf-8"?>
-<w:webSettings xmlns:mc="http://schemas.openxmlformats.org/markup-compatibility/2006" xmlns:r="http://schemas.openxmlformats.org/officeDocument/2006/relationships" xmlns:w="http://schemas.openxmlformats.org/wordprocessingml/2006/main" xmlns:w14="http://schemas.microsoft.com/office/word/2010/wordml" xmlns:w15="http://schemas.microsoft.com/office/word/2012/wordml" xmlns:w16cex="http://schemas.microsoft.com/office/word/2018/wordml/cex" xmlns:w16cid="http://schemas.microsoft.com/office/word/2016/wordml/cid" xmlns:w16="http://schemas.microsoft.com/office/word/2018/wordml" xmlns:w16sdtdh="http://schemas.microsoft.com/office/word/2020/wordml/sdtdatahash" xmlns:w16se="http://schemas.microsoft.com/office/word/2015/wordml/symex" mc:Ignorable="w14 w15 w16se w16cid w16 w16cex w16sdtdh">
+<w:webSettings xmlns:mc="http://schemas.openxmlformats.org/markup-compatibility/2006" xmlns:r="http://schemas.openxmlformats.org/officeDocument/2006/relationships" xmlns:w="http://schemas.openxmlformats.org/wordprocessingml/2006/main" xmlns:w14="http://schemas.microsoft.com/office/word/2010/wordml" xmlns:w15="http://schemas.microsoft.com/office/word/2012/wordml" xmlns:w16cex="http://schemas.microsoft.com/office/word/2018/wordml/cex" xmlns:w16cid="http://schemas.microsoft.com/office/word/2016/wordml/cid" xmlns:w16="http://schemas.microsoft.com/office/word/2018/wordml" xmlns:w16du="http://schemas.microsoft.com/office/word/2023/wordml/word16du" xmlns:w16sdtdh="http://schemas.microsoft.com/office/word/2020/wordml/sdtdatahash" xmlns:w16se="http://schemas.microsoft.com/office/word/2015/wordml/symex" mc:Ignorable="w14 w15 w16se w16cid w16 w16cex w16sdtdh w16du">
   <w:optimizeForBrowser/>
   <w:allowPNG/>
 </w:webSettings>

</xml_diff>